<commit_message>
minor edits in paper
</commit_message>
<xml_diff>
--- a/CE391F_Project_report_Alexander_Dunn.docx
+++ b/CE391F_Project_report_Alexander_Dunn.docx
@@ -1,6 +1,6 @@
 
 <file path=word/document.xml><?xml version="1.0" encoding="utf-8"?>
-<w:document xmlns:wpc="http://schemas.microsoft.com/office/word/2010/wordprocessingCanvas" xmlns:cx="http://schemas.microsoft.com/office/drawing/2014/chartex" xmlns:cx1="http://schemas.microsoft.com/office/drawing/2015/9/8/chartex" xmlns:cx2="http://schemas.microsoft.com/office/drawing/2015/10/21/chartex" xmlns:cx3="http://schemas.microsoft.com/office/drawing/2016/5/9/chartex" xmlns:cx4="http://schemas.microsoft.com/office/drawing/2016/5/10/chartex" xmlns:cx5="http://schemas.microsoft.com/office/drawing/2016/5/11/chartex" xmlns:cx6="http://schemas.microsoft.com/office/drawing/2016/5/12/chartex" xmlns:cx7="http://schemas.microsoft.com/office/drawing/2016/5/13/chartex" xmlns:cx8="http://schemas.microsoft.com/office/drawing/2016/5/14/chartex" xmlns:mc="http://schemas.openxmlformats.org/markup-compatibility/2006" xmlns:aink="http://schemas.microsoft.com/office/drawing/2016/ink" xmlns:am3d="http://schemas.microsoft.com/office/drawing/2017/model3d" xmlns:o="urn:schemas-microsoft-com:office:office" xmlns:r="http://schemas.openxmlformats.org/officeDocument/2006/relationships" xmlns:m="http://schemas.openxmlformats.org/officeDocument/2006/math" xmlns:v="urn:schemas-microsoft-com:vml" xmlns:wp14="http://schemas.microsoft.com/office/word/2010/wordprocessingDrawing" xmlns:wp="http://schemas.openxmlformats.org/drawingml/2006/wordprocessingDrawing" xmlns:w10="urn:schemas-microsoft-com:office:word" xmlns:w="http://schemas.openxmlformats.org/wordprocessingml/2006/main" xmlns:w14="http://schemas.microsoft.com/office/word/2010/wordml" xmlns:w15="http://schemas.microsoft.com/office/word/2012/wordml" xmlns:w16se="http://schemas.microsoft.com/office/word/2015/wordml/symex" xmlns:wpg="http://schemas.microsoft.com/office/word/2010/wordprocessingGroup" xmlns:wpi="http://schemas.microsoft.com/office/word/2010/wordprocessingInk" xmlns:wne="http://schemas.microsoft.com/office/word/2006/wordml" xmlns:wps="http://schemas.microsoft.com/office/word/2010/wordprocessingShape" mc:Ignorable="w14 w15 w16se wp14">
+<w:document xmlns:wpc="http://schemas.microsoft.com/office/word/2010/wordprocessingCanvas" xmlns:cx="http://schemas.microsoft.com/office/drawing/2014/chartex" xmlns:cx1="http://schemas.microsoft.com/office/drawing/2015/9/8/chartex" xmlns:cx2="http://schemas.microsoft.com/office/drawing/2015/10/21/chartex" xmlns:cx3="http://schemas.microsoft.com/office/drawing/2016/5/9/chartex" xmlns:cx4="http://schemas.microsoft.com/office/drawing/2016/5/10/chartex" xmlns:cx5="http://schemas.microsoft.com/office/drawing/2016/5/11/chartex" xmlns:cx6="http://schemas.microsoft.com/office/drawing/2016/5/12/chartex" xmlns:cx7="http://schemas.microsoft.com/office/drawing/2016/5/13/chartex" xmlns:cx8="http://schemas.microsoft.com/office/drawing/2016/5/14/chartex" xmlns:mc="http://schemas.openxmlformats.org/markup-compatibility/2006" xmlns:aink="http://schemas.microsoft.com/office/drawing/2016/ink" xmlns:am3d="http://schemas.microsoft.com/office/drawing/2017/model3d" xmlns:o="urn:schemas-microsoft-com:office:office" xmlns:r="http://schemas.openxmlformats.org/officeDocument/2006/relationships" xmlns:m="http://schemas.openxmlformats.org/officeDocument/2006/math" xmlns:v="urn:schemas-microsoft-com:vml" xmlns:wp14="http://schemas.microsoft.com/office/word/2010/wordprocessingDrawing" xmlns:wp="http://schemas.openxmlformats.org/drawingml/2006/wordprocessingDrawing" xmlns:w10="urn:schemas-microsoft-com:office:word" xmlns:w="http://schemas.openxmlformats.org/wordprocessingml/2006/main" xmlns:w14="http://schemas.microsoft.com/office/word/2010/wordml" xmlns:w15="http://schemas.microsoft.com/office/word/2012/wordml" xmlns:w16cid="http://schemas.microsoft.com/office/word/2016/wordml/cid" xmlns:w16se="http://schemas.microsoft.com/office/word/2015/wordml/symex" xmlns:wpg="http://schemas.microsoft.com/office/word/2010/wordprocessingGroup" xmlns:wpi="http://schemas.microsoft.com/office/word/2010/wordprocessingInk" xmlns:wne="http://schemas.microsoft.com/office/word/2006/wordml" xmlns:wps="http://schemas.microsoft.com/office/word/2010/wordprocessingShape" mc:Ignorable="w14 w15 w16se w16cid wp14">
   <w:body>
     <w:p>
       <w:pPr>
@@ -275,8 +275,33 @@
           <w:rFonts w:eastAsia="Times New Roman" w:cs="Calibri Light"/>
           <w:color w:val="000000"/>
         </w:rPr>
-        <w:t>December 13</w:t>
-      </w:r>
+        <w:t xml:space="preserve">December </w:t>
+      </w:r>
+      <w:del w:id="1" w:author="William Alexander" w:date="2017-12-13T21:51:00Z">
+        <w:r>
+          <w:rPr>
+            <w:rFonts w:eastAsia="Times New Roman" w:cs="Calibri Light"/>
+            <w:color w:val="000000"/>
+          </w:rPr>
+          <w:delText>13</w:delText>
+        </w:r>
+      </w:del>
+      <w:ins w:id="2" w:author="William Alexander" w:date="2017-12-13T21:51:00Z">
+        <w:r>
+          <w:rPr>
+            <w:rFonts w:eastAsia="Times New Roman" w:cs="Calibri Light"/>
+            <w:color w:val="000000"/>
+          </w:rPr>
+          <w:t>1</w:t>
+        </w:r>
+        <w:r>
+          <w:rPr>
+            <w:rFonts w:eastAsia="Times New Roman" w:cs="Calibri Light"/>
+            <w:color w:val="000000"/>
+          </w:rPr>
+          <w:t>4</w:t>
+        </w:r>
+      </w:ins>
       <w:r>
         <w:rPr>
           <w:rFonts w:eastAsia="Times New Roman" w:cs="Calibri Light"/>
@@ -304,6 +329,8 @@
         </w:rPr>
         <w:br w:type="page"/>
       </w:r>
+      <w:bookmarkStart w:id="3" w:name="_GoBack"/>
+      <w:bookmarkEnd w:id="3"/>
     </w:p>
     <w:p>
       <w:pPr>
@@ -388,21 +415,85 @@
           <w:rFonts w:eastAsia="Times New Roman" w:cs="Calibri Light"/>
           <w:color w:val="000000"/>
         </w:rPr>
-        <w:t>related to advance detection, a technique involving the placement of traffic sensors upstream of an intersection in order to provide information on traffic approaching the int</w:t>
-      </w:r>
-      <w:r>
-        <w:rPr>
-          <w:rFonts w:eastAsia="Times New Roman" w:cs="Calibri Light"/>
-          <w:color w:val="000000"/>
-        </w:rPr>
-        <w:t>ersection. It is thought that</w:t>
-      </w:r>
-      <w:r>
-        <w:rPr>
-          <w:rFonts w:eastAsia="Times New Roman" w:cs="Calibri Light"/>
-          <w:color w:val="000000"/>
-        </w:rPr>
-        <w:t xml:space="preserve"> using V2I technology for advance detection would result in a more accurate, flexible system than the traditional techniques</w:t>
+        <w:t xml:space="preserve">related to advance detection, a technique involving the placement of traffic sensors upstream of an intersection </w:t>
+      </w:r>
+      <w:proofErr w:type="gramStart"/>
+      <w:r>
+        <w:rPr>
+          <w:rFonts w:eastAsia="Times New Roman" w:cs="Calibri Light"/>
+          <w:color w:val="000000"/>
+        </w:rPr>
+        <w:t>in order to</w:t>
+      </w:r>
+      <w:proofErr w:type="gramEnd"/>
+      <w:r>
+        <w:rPr>
+          <w:rFonts w:eastAsia="Times New Roman" w:cs="Calibri Light"/>
+          <w:color w:val="000000"/>
+        </w:rPr>
+        <w:t xml:space="preserve"> provide information on traffic approaching the int</w:t>
+      </w:r>
+      <w:r>
+        <w:rPr>
+          <w:rFonts w:eastAsia="Times New Roman" w:cs="Calibri Light"/>
+          <w:color w:val="000000"/>
+        </w:rPr>
+        <w:t xml:space="preserve">ersection. It is </w:t>
+      </w:r>
+      <w:del w:id="4" w:author="William Alexander" w:date="2017-12-13T21:29:00Z">
+        <w:r>
+          <w:rPr>
+            <w:rFonts w:eastAsia="Times New Roman" w:cs="Calibri Light"/>
+            <w:color w:val="000000"/>
+          </w:rPr>
+          <w:delText xml:space="preserve">thought </w:delText>
+        </w:r>
+      </w:del>
+      <w:ins w:id="5" w:author="William Alexander" w:date="2017-12-13T21:29:00Z">
+        <w:r>
+          <w:rPr>
+            <w:rFonts w:eastAsia="Times New Roman" w:cs="Calibri Light"/>
+            <w:color w:val="000000"/>
+          </w:rPr>
+          <w:t>proposed</w:t>
+        </w:r>
+        <w:r>
+          <w:rPr>
+            <w:rFonts w:eastAsia="Times New Roman" w:cs="Calibri Light"/>
+            <w:color w:val="000000"/>
+          </w:rPr>
+          <w:t xml:space="preserve"> </w:t>
+        </w:r>
+      </w:ins>
+      <w:r>
+        <w:rPr>
+          <w:rFonts w:eastAsia="Times New Roman" w:cs="Calibri Light"/>
+          <w:color w:val="000000"/>
+        </w:rPr>
+        <w:t>that</w:t>
+      </w:r>
+      <w:r>
+        <w:rPr>
+          <w:rFonts w:eastAsia="Times New Roman" w:cs="Calibri Light"/>
+          <w:color w:val="000000"/>
+        </w:rPr>
+        <w:t xml:space="preserve"> using V2I technology for advance detection would result in a more accurate, flexible system than </w:t>
+      </w:r>
+      <w:del w:id="6" w:author="William Alexander" w:date="2017-12-13T21:29:00Z">
+        <w:r>
+          <w:rPr>
+            <w:rFonts w:eastAsia="Times New Roman" w:cs="Calibri Light"/>
+            <w:color w:val="000000"/>
+          </w:rPr>
+          <w:delText xml:space="preserve">the </w:delText>
+        </w:r>
+      </w:del>
+      <w:r>
+        <w:rPr>
+          <w:rFonts w:eastAsia="Times New Roman" w:cs="Calibri Light"/>
+          <w:color w:val="000000"/>
+        </w:rPr>
+        <w:t>traditional techniques</w:t>
       </w:r>
       <w:r>
         <w:rPr>
@@ -416,7 +507,23 @@
           <w:rFonts w:eastAsia="Times New Roman" w:cs="Calibri Light"/>
           <w:color w:val="000000"/>
         </w:rPr>
-        <w:t xml:space="preserve"> In order to explore this hypothesis further, we set out to develop a traffic microsimulation</w:t>
+        <w:t xml:space="preserve"> </w:t>
+      </w:r>
+      <w:proofErr w:type="gramStart"/>
+      <w:r>
+        <w:rPr>
+          <w:rFonts w:eastAsia="Times New Roman" w:cs="Calibri Light"/>
+          <w:color w:val="000000"/>
+        </w:rPr>
+        <w:t>In order to</w:t>
+      </w:r>
+      <w:proofErr w:type="gramEnd"/>
+      <w:r>
+        <w:rPr>
+          <w:rFonts w:eastAsia="Times New Roman" w:cs="Calibri Light"/>
+          <w:color w:val="000000"/>
+        </w:rPr>
+        <w:t xml:space="preserve"> explore this hypothesis further, we set out to develop a traffic microsimulation</w:t>
       </w:r>
       <w:r>
         <w:rPr>
@@ -511,7 +618,98 @@
           <w:rFonts w:eastAsia="Times New Roman" w:cs="Calibri Light"/>
           <w:color w:val="000000"/>
         </w:rPr>
-        <w:t>Car-following models are a subset of microscopic traffic flow models, in that they aim to represent the dynamics of individual vehicles. Specifically, the basic principle behind car-following models is that drivers follow each other by adopting a velocity that is based on the vehicle(s) in front of them. The earliest basis for a car-following model was first proposed in the mid 1950s, and since then many refinements and additions have been made to match the models more closely with realistic driver behavior. Car-following models of different sorts are the foundation of traffic microsimulation software platforms, such as VISSIM, CORSIM, AIMSUN (which uses Gipps’ model), and others.</w:t>
+        <w:t>Car-following models are a subset of microscopic traffic flow models, in that they aim to represent the dynamics of individual vehicles. Specifically, the basic principle behind car-following models is that drivers follow each other by adopting a velocity that is based on the vehicle(s) in front of them. The earliest basis for a car-following model was first proposed in the mid</w:t>
+      </w:r>
+      <w:del w:id="7" w:author="William Alexander" w:date="2017-12-13T21:30:00Z">
+        <w:r>
+          <w:rPr>
+            <w:rFonts w:eastAsia="Times New Roman" w:cs="Calibri Light"/>
+            <w:color w:val="000000"/>
+          </w:rPr>
+          <w:delText xml:space="preserve"> </w:delText>
+        </w:r>
+      </w:del>
+      <w:ins w:id="8" w:author="William Alexander" w:date="2017-12-13T21:30:00Z">
+        <w:r>
+          <w:rPr>
+            <w:rFonts w:eastAsia="Times New Roman" w:cs="Calibri Light"/>
+            <w:color w:val="000000"/>
+          </w:rPr>
+          <w:t>-</w:t>
+        </w:r>
+      </w:ins>
+      <w:r>
+        <w:rPr>
+          <w:rFonts w:eastAsia="Times New Roman" w:cs="Calibri Light"/>
+          <w:color w:val="000000"/>
+        </w:rPr>
+        <w:t xml:space="preserve">1950s, and since then many refinements and additions have been made to match the models more closely with realistic driver behavior. </w:t>
+      </w:r>
+      <w:ins w:id="9" w:author="William Alexander" w:date="2017-12-13T21:30:00Z">
+        <w:r>
+          <w:rPr>
+            <w:rFonts w:eastAsia="Times New Roman" w:cs="Calibri Light"/>
+            <w:color w:val="000000"/>
+          </w:rPr>
+          <w:t>Various c</w:t>
+        </w:r>
+      </w:ins>
+      <w:del w:id="10" w:author="William Alexander" w:date="2017-12-13T21:30:00Z">
+        <w:r>
+          <w:rPr>
+            <w:rFonts w:eastAsia="Times New Roman" w:cs="Calibri Light"/>
+            <w:color w:val="000000"/>
+          </w:rPr>
+          <w:delText>C</w:delText>
+        </w:r>
+      </w:del>
+      <w:r>
+        <w:rPr>
+          <w:rFonts w:eastAsia="Times New Roman" w:cs="Calibri Light"/>
+          <w:color w:val="000000"/>
+        </w:rPr>
+        <w:t>ar-following models</w:t>
+      </w:r>
+      <w:del w:id="11" w:author="William Alexander" w:date="2017-12-13T21:30:00Z">
+        <w:r>
+          <w:rPr>
+            <w:rFonts w:eastAsia="Times New Roman" w:cs="Calibri Light"/>
+            <w:color w:val="000000"/>
+          </w:rPr>
+          <w:delText xml:space="preserve"> of different sorts </w:delText>
+        </w:r>
+      </w:del>
+      <w:ins w:id="12" w:author="William Alexander" w:date="2017-12-13T21:30:00Z">
+        <w:r>
+          <w:rPr>
+            <w:rFonts w:eastAsia="Times New Roman" w:cs="Calibri Light"/>
+            <w:color w:val="000000"/>
+          </w:rPr>
+          <w:t xml:space="preserve"> </w:t>
+        </w:r>
+      </w:ins>
+      <w:r>
+        <w:rPr>
+          <w:rFonts w:eastAsia="Times New Roman" w:cs="Calibri Light"/>
+          <w:color w:val="000000"/>
+        </w:rPr>
+        <w:t>are the foundation of traffic microsimulation software platforms</w:t>
+      </w:r>
+      <w:del w:id="13" w:author="William Alexander" w:date="2017-12-13T21:30:00Z">
+        <w:r>
+          <w:rPr>
+            <w:rFonts w:eastAsia="Times New Roman" w:cs="Calibri Light"/>
+            <w:color w:val="000000"/>
+          </w:rPr>
+          <w:delText>,</w:delText>
+        </w:r>
+      </w:del>
+      <w:r>
+        <w:rPr>
+          <w:rFonts w:eastAsia="Times New Roman" w:cs="Calibri Light"/>
+          <w:color w:val="000000"/>
+        </w:rPr>
+        <w:t xml:space="preserve"> such as VISSIM, CORSIM, AIMSUN (which uses Gipps’ model), and others.</w:t>
       </w:r>
     </w:p>
     <w:p>
@@ -538,7 +736,55 @@
           <w:rFonts w:eastAsia="Times New Roman" w:cs="Calibri Light"/>
           <w:color w:val="000000"/>
         </w:rPr>
-        <w:t>Gipps’ model is a car-following model developed by Peter Gipps in the late 1970s, and first published in 1981. Gipps brought two unique developments to the concept of the car-following model. First, he identified vehicles based on their velocity, as opposed to their acceleration. Additionally, his model uses a timestep equal to the driver’s reaction time. This eases the computation required for numerical analysis, an important advancement since Gipps intended his model to be used in early computer simulation of traffic. Though this development is no longer of extreme importance given advancements in computing technology, we chose to use Gipps’ model in developing our simulation because it is straight-forward and provides a good balance between simplicity and capturing the major aspects of driver behavior and vehicle constraints necessary to simulate realistic traffic.</w:t>
+        <w:t xml:space="preserve">Gipps’ model is a car-following model developed by Peter Gipps in the late 1970s, and first published in 1981. Gipps brought two unique developments to the concept of the car-following model. First, he identified vehicles based on their velocity, as opposed to their acceleration. Additionally, his model uses a timestep equal to the driver’s reaction time. This eases the computation required for numerical analysis, an important advancement since Gipps intended his model to be used in early computer simulation of traffic. Though this development is no longer of </w:t>
+      </w:r>
+      <w:del w:id="14" w:author="William Alexander" w:date="2017-12-13T21:32:00Z">
+        <w:r>
+          <w:rPr>
+            <w:rFonts w:eastAsia="Times New Roman" w:cs="Calibri Light"/>
+            <w:color w:val="000000"/>
+          </w:rPr>
+          <w:delText xml:space="preserve">extreme </w:delText>
+        </w:r>
+      </w:del>
+      <w:ins w:id="15" w:author="William Alexander" w:date="2017-12-13T21:32:00Z">
+        <w:r>
+          <w:rPr>
+            <w:rFonts w:eastAsia="Times New Roman" w:cs="Calibri Light"/>
+            <w:color w:val="000000"/>
+          </w:rPr>
+          <w:t>utmost</w:t>
+        </w:r>
+        <w:r>
+          <w:rPr>
+            <w:rFonts w:eastAsia="Times New Roman" w:cs="Calibri Light"/>
+            <w:color w:val="000000"/>
+          </w:rPr>
+          <w:t xml:space="preserve"> </w:t>
+        </w:r>
+      </w:ins>
+      <w:r>
+        <w:rPr>
+          <w:rFonts w:eastAsia="Times New Roman" w:cs="Calibri Light"/>
+          <w:color w:val="000000"/>
+        </w:rPr>
+        <w:t>importance given advancements in computing technology, we chose to use Gipps’ model in developing our simulation because it is straight</w:t>
+      </w:r>
+      <w:del w:id="16" w:author="William Alexander" w:date="2017-12-13T21:32:00Z">
+        <w:r>
+          <w:rPr>
+            <w:rFonts w:eastAsia="Times New Roman" w:cs="Calibri Light"/>
+            <w:color w:val="000000"/>
+          </w:rPr>
+          <w:delText>-</w:delText>
+        </w:r>
+      </w:del>
+      <w:r>
+        <w:rPr>
+          <w:rFonts w:eastAsia="Times New Roman" w:cs="Calibri Light"/>
+          <w:color w:val="000000"/>
+        </w:rPr>
+        <w:t>forward and provides a good balance between simplicity and capturing the major aspects of driver behavior and vehicle constraints necessary to simulate realistic traffic.</w:t>
       </w:r>
     </w:p>
     <w:p>
@@ -606,7 +852,6 @@
           <w:noProof/>
           <w:color w:val="000000"/>
         </w:rPr>
-        <w:lastRenderedPageBreak/>
         <w:drawing>
           <wp:inline distT="0" distB="0" distL="0" distR="0" wp14:anchorId="2D7E1FAE" wp14:editId="5A9217B2">
             <wp:extent cx="5943600" cy="1454150"/>
@@ -671,7 +916,24 @@
           <w:rFonts w:eastAsia="Times New Roman" w:cs="Calibri Light"/>
           <w:color w:val="000000"/>
         </w:rPr>
-        <w:t xml:space="preserve">The inputs for Gipps’ model are </w:t>
+        <w:lastRenderedPageBreak/>
+        <w:t xml:space="preserve">The inputs for Gipps’ model </w:t>
+      </w:r>
+      <w:proofErr w:type="gramStart"/>
+      <w:r>
+        <w:rPr>
+          <w:rFonts w:eastAsia="Times New Roman" w:cs="Calibri Light"/>
+          <w:color w:val="000000"/>
+        </w:rPr>
+        <w:t>are</w:t>
+      </w:r>
+      <w:proofErr w:type="gramEnd"/>
+      <w:r>
+        <w:rPr>
+          <w:rFonts w:eastAsia="Times New Roman" w:cs="Calibri Light"/>
+          <w:color w:val="000000"/>
+        </w:rPr>
+        <w:t xml:space="preserve"> </w:t>
       </w:r>
       <w:r>
         <w:rPr>
@@ -698,7 +960,23 @@
           <w:rFonts w:eastAsia="Times New Roman" w:cs="Calibri Light"/>
           <w:color w:val="000000"/>
         </w:rPr>
-        <w:t xml:space="preserve">In building our simulation, we elected to use the </w:t>
+        <w:t>In building our simulation, we elect</w:t>
+      </w:r>
+      <w:del w:id="17" w:author="William Alexander" w:date="2017-12-13T21:34:00Z">
+        <w:r>
+          <w:rPr>
+            <w:rFonts w:eastAsia="Times New Roman" w:cs="Calibri Light"/>
+            <w:color w:val="000000"/>
+          </w:rPr>
+          <w:delText>ed</w:delText>
+        </w:r>
+      </w:del>
+      <w:r>
+        <w:rPr>
+          <w:rFonts w:eastAsia="Times New Roman" w:cs="Calibri Light"/>
+          <w:color w:val="000000"/>
+        </w:rPr>
+        <w:t xml:space="preserve"> to use the </w:t>
       </w:r>
       <w:r>
         <w:rPr>
@@ -753,7 +1031,73 @@
           <w:rFonts w:eastAsia="Times New Roman" w:cs="Calibri Light"/>
           <w:color w:val="000000"/>
         </w:rPr>
-        <w:t>, we selected random values from the normal distribution shown in Table 1. This provided for some variability in driver behavior, and increased the realistic nature of the simulation. Additionally, it is impor</w:t>
+        <w:t xml:space="preserve">, we selected random values </w:t>
+      </w:r>
+      <w:ins w:id="18" w:author="William Alexander" w:date="2017-12-13T21:34:00Z">
+        <w:r>
+          <w:rPr>
+            <w:rFonts w:eastAsia="Times New Roman" w:cs="Calibri Light"/>
+            <w:color w:val="000000"/>
+          </w:rPr>
+          <w:t xml:space="preserve">for each vehicle </w:t>
+        </w:r>
+      </w:ins>
+      <w:r>
+        <w:rPr>
+          <w:rFonts w:eastAsia="Times New Roman" w:cs="Calibri Light"/>
+          <w:color w:val="000000"/>
+        </w:rPr>
+        <w:t>from the normal distribution shown in Table 1. This provide</w:t>
+      </w:r>
+      <w:ins w:id="19" w:author="William Alexander" w:date="2017-12-13T21:34:00Z">
+        <w:r>
+          <w:rPr>
+            <w:rFonts w:eastAsia="Times New Roman" w:cs="Calibri Light"/>
+            <w:color w:val="000000"/>
+          </w:rPr>
+          <w:t>s</w:t>
+        </w:r>
+      </w:ins>
+      <w:del w:id="20" w:author="William Alexander" w:date="2017-12-13T21:34:00Z">
+        <w:r>
+          <w:rPr>
+            <w:rFonts w:eastAsia="Times New Roman" w:cs="Calibri Light"/>
+            <w:color w:val="000000"/>
+          </w:rPr>
+          <w:delText>d</w:delText>
+        </w:r>
+      </w:del>
+      <w:r>
+        <w:rPr>
+          <w:rFonts w:eastAsia="Times New Roman" w:cs="Calibri Light"/>
+          <w:color w:val="000000"/>
+        </w:rPr>
+        <w:t xml:space="preserve"> for some variability in driver behavior, and increase</w:t>
+      </w:r>
+      <w:ins w:id="21" w:author="William Alexander" w:date="2017-12-13T21:34:00Z">
+        <w:r>
+          <w:rPr>
+            <w:rFonts w:eastAsia="Times New Roman" w:cs="Calibri Light"/>
+            <w:color w:val="000000"/>
+          </w:rPr>
+          <w:t>s</w:t>
+        </w:r>
+      </w:ins>
+      <w:del w:id="22" w:author="William Alexander" w:date="2017-12-13T21:34:00Z">
+        <w:r>
+          <w:rPr>
+            <w:rFonts w:eastAsia="Times New Roman" w:cs="Calibri Light"/>
+            <w:color w:val="000000"/>
+          </w:rPr>
+          <w:delText>d</w:delText>
+        </w:r>
+      </w:del>
+      <w:r>
+        <w:rPr>
+          <w:rFonts w:eastAsia="Times New Roman" w:cs="Calibri Light"/>
+          <w:color w:val="000000"/>
+        </w:rPr>
+        <w:t xml:space="preserve"> the realistic nature of the simulation. Additionally, it is impor</w:t>
       </w:r>
       <w:r>
         <w:rPr>
@@ -789,7 +1133,23 @@
           <w:rFonts w:eastAsia="Times New Roman" w:cs="Calibri Light"/>
           <w:color w:val="000000"/>
         </w:rPr>
-        <w:t xml:space="preserve">, which is vehicle n’s estimate </w:t>
+        <w:t xml:space="preserve">, which is vehicle </w:t>
+      </w:r>
+      <m:oMath>
+        <m:r>
+          <w:rPr>
+            <w:rFonts w:ascii="Cambria Math" w:eastAsia="Times New Roman" w:hAnsi="Cambria Math" w:cs="Calibri Light"/>
+            <w:color w:val="000000"/>
+          </w:rPr>
+          <m:t>n</m:t>
+        </m:r>
+      </m:oMath>
+      <w:r>
+        <w:rPr>
+          <w:rFonts w:eastAsia="Times New Roman" w:cs="Calibri Light"/>
+          <w:color w:val="000000"/>
+        </w:rPr>
+        <w:t xml:space="preserve">’s estimate </w:t>
       </w:r>
       <w:r>
         <w:rPr>
@@ -876,20 +1236,44 @@
     <w:tbl>
       <w:tblPr>
         <w:tblW w:w="8005" w:type="dxa"/>
+        <w:jc w:val="center"/>
         <w:tblCellMar>
           <w:left w:w="0" w:type="dxa"/>
           <w:right w:w="0" w:type="dxa"/>
         </w:tblCellMar>
         <w:tblLook w:val="0420" w:firstRow="1" w:lastRow="0" w:firstColumn="0" w:lastColumn="0" w:noHBand="0" w:noVBand="1"/>
+        <w:tblPrChange w:id="23" w:author="William Alexander" w:date="2017-12-13T21:33:00Z">
+          <w:tblPr>
+            <w:tblW w:w="8005" w:type="dxa"/>
+            <w:tblCellMar>
+              <w:left w:w="0" w:type="dxa"/>
+              <w:right w:w="0" w:type="dxa"/>
+            </w:tblCellMar>
+            <w:tblLook w:val="0420" w:firstRow="1" w:lastRow="0" w:firstColumn="0" w:lastColumn="0" w:noHBand="0" w:noVBand="1"/>
+          </w:tblPr>
+        </w:tblPrChange>
       </w:tblPr>
       <w:tblGrid>
         <w:gridCol w:w="1365"/>
         <w:gridCol w:w="4120"/>
         <w:gridCol w:w="2520"/>
+        <w:tblGridChange w:id="24">
+          <w:tblGrid>
+            <w:gridCol w:w="1365"/>
+            <w:gridCol w:w="4120"/>
+            <w:gridCol w:w="2520"/>
+          </w:tblGrid>
+        </w:tblGridChange>
       </w:tblGrid>
       <w:tr>
         <w:trPr>
           <w:trHeight w:val="144"/>
+          <w:jc w:val="center"/>
+          <w:trPrChange w:id="25" w:author="William Alexander" w:date="2017-12-13T21:33:00Z">
+            <w:trPr>
+              <w:trHeight w:val="144"/>
+            </w:trPr>
+          </w:trPrChange>
         </w:trPr>
         <w:tc>
           <w:tcPr>
@@ -907,6 +1291,24 @@
             </w:tcMar>
             <w:vAlign w:val="center"/>
             <w:hideMark/>
+            <w:tcPrChange w:id="26" w:author="William Alexander" w:date="2017-12-13T21:33:00Z">
+              <w:tcPr>
+                <w:tcW w:w="1365" w:type="dxa"/>
+                <w:tcBorders>
+                  <w:top w:val="single" w:sz="4" w:space="0" w:color="auto"/>
+                  <w:bottom w:val="single" w:sz="4" w:space="0" w:color="auto"/>
+                </w:tcBorders>
+                <w:shd w:val="clear" w:color="auto" w:fill="auto"/>
+                <w:tcMar>
+                  <w:top w:w="72" w:type="dxa"/>
+                  <w:left w:w="144" w:type="dxa"/>
+                  <w:bottom w:w="72" w:type="dxa"/>
+                  <w:right w:w="144" w:type="dxa"/>
+                </w:tcMar>
+                <w:vAlign w:val="center"/>
+                <w:hideMark/>
+              </w:tcPr>
+            </w:tcPrChange>
           </w:tcPr>
           <w:p>
             <w:pPr>
@@ -944,6 +1346,24 @@
             </w:tcMar>
             <w:vAlign w:val="center"/>
             <w:hideMark/>
+            <w:tcPrChange w:id="27" w:author="William Alexander" w:date="2017-12-13T21:33:00Z">
+              <w:tcPr>
+                <w:tcW w:w="4120" w:type="dxa"/>
+                <w:tcBorders>
+                  <w:top w:val="single" w:sz="4" w:space="0" w:color="auto"/>
+                  <w:bottom w:val="single" w:sz="4" w:space="0" w:color="auto"/>
+                </w:tcBorders>
+                <w:shd w:val="clear" w:color="auto" w:fill="auto"/>
+                <w:tcMar>
+                  <w:top w:w="72" w:type="dxa"/>
+                  <w:left w:w="144" w:type="dxa"/>
+                  <w:bottom w:w="72" w:type="dxa"/>
+                  <w:right w:w="144" w:type="dxa"/>
+                </w:tcMar>
+                <w:vAlign w:val="center"/>
+                <w:hideMark/>
+              </w:tcPr>
+            </w:tcPrChange>
           </w:tcPr>
           <w:p>
             <w:pPr>
@@ -981,6 +1401,24 @@
             </w:tcMar>
             <w:vAlign w:val="center"/>
             <w:hideMark/>
+            <w:tcPrChange w:id="28" w:author="William Alexander" w:date="2017-12-13T21:33:00Z">
+              <w:tcPr>
+                <w:tcW w:w="2520" w:type="dxa"/>
+                <w:tcBorders>
+                  <w:top w:val="single" w:sz="4" w:space="0" w:color="auto"/>
+                  <w:bottom w:val="single" w:sz="4" w:space="0" w:color="auto"/>
+                </w:tcBorders>
+                <w:shd w:val="clear" w:color="auto" w:fill="auto"/>
+                <w:tcMar>
+                  <w:top w:w="72" w:type="dxa"/>
+                  <w:left w:w="144" w:type="dxa"/>
+                  <w:bottom w:w="72" w:type="dxa"/>
+                  <w:right w:w="144" w:type="dxa"/>
+                </w:tcMar>
+                <w:vAlign w:val="center"/>
+                <w:hideMark/>
+              </w:tcPr>
+            </w:tcPrChange>
           </w:tcPr>
           <w:p>
             <w:pPr>
@@ -1006,6 +1444,12 @@
       <w:tr>
         <w:trPr>
           <w:trHeight w:val="144"/>
+          <w:jc w:val="center"/>
+          <w:trPrChange w:id="29" w:author="William Alexander" w:date="2017-12-13T21:33:00Z">
+            <w:trPr>
+              <w:trHeight w:val="144"/>
+            </w:trPr>
+          </w:trPrChange>
         </w:trPr>
         <w:tc>
           <w:tcPr>
@@ -1022,6 +1466,23 @@
             </w:tcMar>
             <w:vAlign w:val="center"/>
             <w:hideMark/>
+            <w:tcPrChange w:id="30" w:author="William Alexander" w:date="2017-12-13T21:33:00Z">
+              <w:tcPr>
+                <w:tcW w:w="1365" w:type="dxa"/>
+                <w:tcBorders>
+                  <w:top w:val="single" w:sz="4" w:space="0" w:color="auto"/>
+                </w:tcBorders>
+                <w:shd w:val="clear" w:color="auto" w:fill="auto"/>
+                <w:tcMar>
+                  <w:top w:w="72" w:type="dxa"/>
+                  <w:left w:w="144" w:type="dxa"/>
+                  <w:bottom w:w="72" w:type="dxa"/>
+                  <w:right w:w="144" w:type="dxa"/>
+                </w:tcMar>
+                <w:vAlign w:val="center"/>
+                <w:hideMark/>
+              </w:tcPr>
+            </w:tcPrChange>
           </w:tcPr>
           <w:p>
             <w:pPr>
@@ -1086,6 +1547,23 @@
             </w:tcMar>
             <w:vAlign w:val="center"/>
             <w:hideMark/>
+            <w:tcPrChange w:id="31" w:author="William Alexander" w:date="2017-12-13T21:33:00Z">
+              <w:tcPr>
+                <w:tcW w:w="4120" w:type="dxa"/>
+                <w:tcBorders>
+                  <w:top w:val="single" w:sz="4" w:space="0" w:color="auto"/>
+                </w:tcBorders>
+                <w:shd w:val="clear" w:color="auto" w:fill="auto"/>
+                <w:tcMar>
+                  <w:top w:w="72" w:type="dxa"/>
+                  <w:left w:w="144" w:type="dxa"/>
+                  <w:bottom w:w="72" w:type="dxa"/>
+                  <w:right w:w="144" w:type="dxa"/>
+                </w:tcMar>
+                <w:vAlign w:val="center"/>
+                <w:hideMark/>
+              </w:tcPr>
+            </w:tcPrChange>
           </w:tcPr>
           <w:p>
             <w:pPr>
@@ -1128,6 +1606,23 @@
             </w:tcMar>
             <w:vAlign w:val="center"/>
             <w:hideMark/>
+            <w:tcPrChange w:id="32" w:author="William Alexander" w:date="2017-12-13T21:33:00Z">
+              <w:tcPr>
+                <w:tcW w:w="2520" w:type="dxa"/>
+                <w:tcBorders>
+                  <w:top w:val="single" w:sz="4" w:space="0" w:color="auto"/>
+                </w:tcBorders>
+                <w:shd w:val="clear" w:color="auto" w:fill="auto"/>
+                <w:tcMar>
+                  <w:top w:w="72" w:type="dxa"/>
+                  <w:left w:w="144" w:type="dxa"/>
+                  <w:bottom w:w="72" w:type="dxa"/>
+                  <w:right w:w="144" w:type="dxa"/>
+                </w:tcMar>
+                <w:vAlign w:val="center"/>
+                <w:hideMark/>
+              </w:tcPr>
+            </w:tcPrChange>
           </w:tcPr>
           <w:p>
             <w:pPr>
@@ -1239,6 +1734,12 @@
       <w:tr>
         <w:trPr>
           <w:trHeight w:val="144"/>
+          <w:jc w:val="center"/>
+          <w:trPrChange w:id="33" w:author="William Alexander" w:date="2017-12-13T21:33:00Z">
+            <w:trPr>
+              <w:trHeight w:val="144"/>
+            </w:trPr>
+          </w:trPrChange>
         </w:trPr>
         <w:tc>
           <w:tcPr>
@@ -1252,6 +1753,20 @@
             </w:tcMar>
             <w:vAlign w:val="center"/>
             <w:hideMark/>
+            <w:tcPrChange w:id="34" w:author="William Alexander" w:date="2017-12-13T21:33:00Z">
+              <w:tcPr>
+                <w:tcW w:w="1365" w:type="dxa"/>
+                <w:shd w:val="clear" w:color="auto" w:fill="auto"/>
+                <w:tcMar>
+                  <w:top w:w="72" w:type="dxa"/>
+                  <w:left w:w="144" w:type="dxa"/>
+                  <w:bottom w:w="72" w:type="dxa"/>
+                  <w:right w:w="144" w:type="dxa"/>
+                </w:tcMar>
+                <w:vAlign w:val="center"/>
+                <w:hideMark/>
+              </w:tcPr>
+            </w:tcPrChange>
           </w:tcPr>
           <w:p>
             <w:pPr>
@@ -1313,6 +1828,20 @@
             </w:tcMar>
             <w:vAlign w:val="center"/>
             <w:hideMark/>
+            <w:tcPrChange w:id="35" w:author="William Alexander" w:date="2017-12-13T21:33:00Z">
+              <w:tcPr>
+                <w:tcW w:w="4120" w:type="dxa"/>
+                <w:shd w:val="clear" w:color="auto" w:fill="auto"/>
+                <w:tcMar>
+                  <w:top w:w="72" w:type="dxa"/>
+                  <w:left w:w="144" w:type="dxa"/>
+                  <w:bottom w:w="72" w:type="dxa"/>
+                  <w:right w:w="144" w:type="dxa"/>
+                </w:tcMar>
+                <w:vAlign w:val="center"/>
+                <w:hideMark/>
+              </w:tcPr>
+            </w:tcPrChange>
           </w:tcPr>
           <w:p>
             <w:pPr>
@@ -1352,6 +1881,20 @@
             </w:tcMar>
             <w:vAlign w:val="center"/>
             <w:hideMark/>
+            <w:tcPrChange w:id="36" w:author="William Alexander" w:date="2017-12-13T21:33:00Z">
+              <w:tcPr>
+                <w:tcW w:w="2520" w:type="dxa"/>
+                <w:shd w:val="clear" w:color="auto" w:fill="auto"/>
+                <w:tcMar>
+                  <w:top w:w="72" w:type="dxa"/>
+                  <w:left w:w="144" w:type="dxa"/>
+                  <w:bottom w:w="72" w:type="dxa"/>
+                  <w:right w:w="144" w:type="dxa"/>
+                </w:tcMar>
+                <w:vAlign w:val="center"/>
+                <w:hideMark/>
+              </w:tcPr>
+            </w:tcPrChange>
           </w:tcPr>
           <w:p>
             <w:pPr>
@@ -1412,6 +1955,12 @@
       <w:tr>
         <w:trPr>
           <w:trHeight w:val="144"/>
+          <w:jc w:val="center"/>
+          <w:trPrChange w:id="37" w:author="William Alexander" w:date="2017-12-13T21:33:00Z">
+            <w:trPr>
+              <w:trHeight w:val="144"/>
+            </w:trPr>
+          </w:trPrChange>
         </w:trPr>
         <w:tc>
           <w:tcPr>
@@ -1425,6 +1974,20 @@
             </w:tcMar>
             <w:vAlign w:val="center"/>
             <w:hideMark/>
+            <w:tcPrChange w:id="38" w:author="William Alexander" w:date="2017-12-13T21:33:00Z">
+              <w:tcPr>
+                <w:tcW w:w="1365" w:type="dxa"/>
+                <w:shd w:val="clear" w:color="auto" w:fill="auto"/>
+                <w:tcMar>
+                  <w:top w:w="72" w:type="dxa"/>
+                  <w:left w:w="144" w:type="dxa"/>
+                  <w:bottom w:w="72" w:type="dxa"/>
+                  <w:right w:w="144" w:type="dxa"/>
+                </w:tcMar>
+                <w:vAlign w:val="center"/>
+                <w:hideMark/>
+              </w:tcPr>
+            </w:tcPrChange>
           </w:tcPr>
           <w:p>
             <w:pPr>
@@ -1486,6 +2049,20 @@
             </w:tcMar>
             <w:vAlign w:val="center"/>
             <w:hideMark/>
+            <w:tcPrChange w:id="39" w:author="William Alexander" w:date="2017-12-13T21:33:00Z">
+              <w:tcPr>
+                <w:tcW w:w="4120" w:type="dxa"/>
+                <w:shd w:val="clear" w:color="auto" w:fill="auto"/>
+                <w:tcMar>
+                  <w:top w:w="72" w:type="dxa"/>
+                  <w:left w:w="144" w:type="dxa"/>
+                  <w:bottom w:w="72" w:type="dxa"/>
+                  <w:right w:w="144" w:type="dxa"/>
+                </w:tcMar>
+                <w:vAlign w:val="center"/>
+                <w:hideMark/>
+              </w:tcPr>
+            </w:tcPrChange>
           </w:tcPr>
           <w:p>
             <w:pPr>
@@ -1532,6 +2109,20 @@
             </w:tcMar>
             <w:vAlign w:val="center"/>
             <w:hideMark/>
+            <w:tcPrChange w:id="40" w:author="William Alexander" w:date="2017-12-13T21:33:00Z">
+              <w:tcPr>
+                <w:tcW w:w="2520" w:type="dxa"/>
+                <w:shd w:val="clear" w:color="auto" w:fill="auto"/>
+                <w:tcMar>
+                  <w:top w:w="72" w:type="dxa"/>
+                  <w:left w:w="144" w:type="dxa"/>
+                  <w:bottom w:w="72" w:type="dxa"/>
+                  <w:right w:w="144" w:type="dxa"/>
+                </w:tcMar>
+                <w:vAlign w:val="center"/>
+                <w:hideMark/>
+              </w:tcPr>
+            </w:tcPrChange>
           </w:tcPr>
           <w:p>
             <w:pPr>
@@ -1613,6 +2204,12 @@
       <w:tr>
         <w:trPr>
           <w:trHeight w:val="144"/>
+          <w:jc w:val="center"/>
+          <w:trPrChange w:id="41" w:author="William Alexander" w:date="2017-12-13T21:33:00Z">
+            <w:trPr>
+              <w:trHeight w:val="144"/>
+            </w:trPr>
+          </w:trPrChange>
         </w:trPr>
         <w:tc>
           <w:tcPr>
@@ -1626,6 +2223,20 @@
             </w:tcMar>
             <w:vAlign w:val="center"/>
             <w:hideMark/>
+            <w:tcPrChange w:id="42" w:author="William Alexander" w:date="2017-12-13T21:33:00Z">
+              <w:tcPr>
+                <w:tcW w:w="1365" w:type="dxa"/>
+                <w:shd w:val="clear" w:color="auto" w:fill="auto"/>
+                <w:tcMar>
+                  <w:top w:w="72" w:type="dxa"/>
+                  <w:left w:w="144" w:type="dxa"/>
+                  <w:bottom w:w="72" w:type="dxa"/>
+                  <w:right w:w="144" w:type="dxa"/>
+                </w:tcMar>
+                <w:vAlign w:val="center"/>
+                <w:hideMark/>
+              </w:tcPr>
+            </w:tcPrChange>
           </w:tcPr>
           <w:p>
             <w:pPr>
@@ -1687,6 +2298,20 @@
             </w:tcMar>
             <w:vAlign w:val="center"/>
             <w:hideMark/>
+            <w:tcPrChange w:id="43" w:author="William Alexander" w:date="2017-12-13T21:33:00Z">
+              <w:tcPr>
+                <w:tcW w:w="4120" w:type="dxa"/>
+                <w:shd w:val="clear" w:color="auto" w:fill="auto"/>
+                <w:tcMar>
+                  <w:top w:w="72" w:type="dxa"/>
+                  <w:left w:w="144" w:type="dxa"/>
+                  <w:bottom w:w="72" w:type="dxa"/>
+                  <w:right w:w="144" w:type="dxa"/>
+                </w:tcMar>
+                <w:vAlign w:val="center"/>
+                <w:hideMark/>
+              </w:tcPr>
+            </w:tcPrChange>
           </w:tcPr>
           <w:p>
             <w:pPr>
@@ -1726,6 +2351,20 @@
             </w:tcMar>
             <w:vAlign w:val="center"/>
             <w:hideMark/>
+            <w:tcPrChange w:id="44" w:author="William Alexander" w:date="2017-12-13T21:33:00Z">
+              <w:tcPr>
+                <w:tcW w:w="2520" w:type="dxa"/>
+                <w:shd w:val="clear" w:color="auto" w:fill="auto"/>
+                <w:tcMar>
+                  <w:top w:w="72" w:type="dxa"/>
+                  <w:left w:w="144" w:type="dxa"/>
+                  <w:bottom w:w="72" w:type="dxa"/>
+                  <w:right w:w="144" w:type="dxa"/>
+                </w:tcMar>
+                <w:vAlign w:val="center"/>
+                <w:hideMark/>
+              </w:tcPr>
+            </w:tcPrChange>
           </w:tcPr>
           <w:p>
             <w:pPr>
@@ -1807,6 +2446,12 @@
       <w:tr>
         <w:trPr>
           <w:trHeight w:val="144"/>
+          <w:jc w:val="center"/>
+          <w:trPrChange w:id="45" w:author="William Alexander" w:date="2017-12-13T21:33:00Z">
+            <w:trPr>
+              <w:trHeight w:val="144"/>
+            </w:trPr>
+          </w:trPrChange>
         </w:trPr>
         <w:tc>
           <w:tcPr>
@@ -1820,6 +2465,20 @@
             </w:tcMar>
             <w:vAlign w:val="center"/>
             <w:hideMark/>
+            <w:tcPrChange w:id="46" w:author="William Alexander" w:date="2017-12-13T21:33:00Z">
+              <w:tcPr>
+                <w:tcW w:w="1365" w:type="dxa"/>
+                <w:shd w:val="clear" w:color="auto" w:fill="auto"/>
+                <w:tcMar>
+                  <w:top w:w="72" w:type="dxa"/>
+                  <w:left w:w="144" w:type="dxa"/>
+                  <w:bottom w:w="72" w:type="dxa"/>
+                  <w:right w:w="144" w:type="dxa"/>
+                </w:tcMar>
+                <w:vAlign w:val="center"/>
+                <w:hideMark/>
+              </w:tcPr>
+            </w:tcPrChange>
           </w:tcPr>
           <w:p>
             <w:pPr>
@@ -1858,6 +2517,20 @@
             </w:tcMar>
             <w:vAlign w:val="center"/>
             <w:hideMark/>
+            <w:tcPrChange w:id="47" w:author="William Alexander" w:date="2017-12-13T21:33:00Z">
+              <w:tcPr>
+                <w:tcW w:w="4120" w:type="dxa"/>
+                <w:shd w:val="clear" w:color="auto" w:fill="auto"/>
+                <w:tcMar>
+                  <w:top w:w="72" w:type="dxa"/>
+                  <w:left w:w="144" w:type="dxa"/>
+                  <w:bottom w:w="72" w:type="dxa"/>
+                  <w:right w:w="144" w:type="dxa"/>
+                </w:tcMar>
+                <w:vAlign w:val="center"/>
+                <w:hideMark/>
+              </w:tcPr>
+            </w:tcPrChange>
           </w:tcPr>
           <w:p>
             <w:pPr>
@@ -1888,6 +2561,20 @@
             </w:tcMar>
             <w:vAlign w:val="center"/>
             <w:hideMark/>
+            <w:tcPrChange w:id="48" w:author="William Alexander" w:date="2017-12-13T21:33:00Z">
+              <w:tcPr>
+                <w:tcW w:w="2520" w:type="dxa"/>
+                <w:shd w:val="clear" w:color="auto" w:fill="auto"/>
+                <w:tcMar>
+                  <w:top w:w="72" w:type="dxa"/>
+                  <w:left w:w="144" w:type="dxa"/>
+                  <w:bottom w:w="72" w:type="dxa"/>
+                  <w:right w:w="144" w:type="dxa"/>
+                </w:tcMar>
+                <w:vAlign w:val="center"/>
+                <w:hideMark/>
+              </w:tcPr>
+            </w:tcPrChange>
           </w:tcPr>
           <w:p>
             <w:pPr>
@@ -1947,6 +2634,12 @@
       <w:tr>
         <w:trPr>
           <w:trHeight w:val="144"/>
+          <w:jc w:val="center"/>
+          <w:trPrChange w:id="49" w:author="William Alexander" w:date="2017-12-13T21:33:00Z">
+            <w:trPr>
+              <w:trHeight w:val="144"/>
+            </w:trPr>
+          </w:trPrChange>
         </w:trPr>
         <w:tc>
           <w:tcPr>
@@ -1960,6 +2653,20 @@
             </w:tcMar>
             <w:vAlign w:val="center"/>
             <w:hideMark/>
+            <w:tcPrChange w:id="50" w:author="William Alexander" w:date="2017-12-13T21:33:00Z">
+              <w:tcPr>
+                <w:tcW w:w="1365" w:type="dxa"/>
+                <w:shd w:val="clear" w:color="auto" w:fill="auto"/>
+                <w:tcMar>
+                  <w:top w:w="72" w:type="dxa"/>
+                  <w:left w:w="144" w:type="dxa"/>
+                  <w:bottom w:w="72" w:type="dxa"/>
+                  <w:right w:w="144" w:type="dxa"/>
+                </w:tcMar>
+                <w:vAlign w:val="center"/>
+                <w:hideMark/>
+              </w:tcPr>
+            </w:tcPrChange>
           </w:tcPr>
           <w:p>
             <w:pPr>
@@ -2012,6 +2719,20 @@
             </w:tcMar>
             <w:vAlign w:val="center"/>
             <w:hideMark/>
+            <w:tcPrChange w:id="51" w:author="William Alexander" w:date="2017-12-13T21:33:00Z">
+              <w:tcPr>
+                <w:tcW w:w="4120" w:type="dxa"/>
+                <w:shd w:val="clear" w:color="auto" w:fill="auto"/>
+                <w:tcMar>
+                  <w:top w:w="72" w:type="dxa"/>
+                  <w:left w:w="144" w:type="dxa"/>
+                  <w:bottom w:w="72" w:type="dxa"/>
+                  <w:right w:w="144" w:type="dxa"/>
+                </w:tcMar>
+                <w:vAlign w:val="center"/>
+                <w:hideMark/>
+              </w:tcPr>
+            </w:tcPrChange>
           </w:tcPr>
           <w:p>
             <w:pPr>
@@ -2090,6 +2811,20 @@
             </w:tcMar>
             <w:vAlign w:val="center"/>
             <w:hideMark/>
+            <w:tcPrChange w:id="52" w:author="William Alexander" w:date="2017-12-13T21:33:00Z">
+              <w:tcPr>
+                <w:tcW w:w="2520" w:type="dxa"/>
+                <w:shd w:val="clear" w:color="auto" w:fill="auto"/>
+                <w:tcMar>
+                  <w:top w:w="72" w:type="dxa"/>
+                  <w:left w:w="144" w:type="dxa"/>
+                  <w:bottom w:w="72" w:type="dxa"/>
+                  <w:right w:w="144" w:type="dxa"/>
+                </w:tcMar>
+                <w:vAlign w:val="center"/>
+                <w:hideMark/>
+              </w:tcPr>
+            </w:tcPrChange>
           </w:tcPr>
           <w:p>
             <w:pPr>
@@ -2259,6 +2994,12 @@
       <w:tr>
         <w:trPr>
           <w:trHeight w:val="144"/>
+          <w:jc w:val="center"/>
+          <w:trPrChange w:id="53" w:author="William Alexander" w:date="2017-12-13T21:33:00Z">
+            <w:trPr>
+              <w:trHeight w:val="144"/>
+            </w:trPr>
+          </w:trPrChange>
         </w:trPr>
         <w:tc>
           <w:tcPr>
@@ -2272,6 +3013,20 @@
             </w:tcMar>
             <w:vAlign w:val="center"/>
             <w:hideMark/>
+            <w:tcPrChange w:id="54" w:author="William Alexander" w:date="2017-12-13T21:33:00Z">
+              <w:tcPr>
+                <w:tcW w:w="1365" w:type="dxa"/>
+                <w:shd w:val="clear" w:color="auto" w:fill="auto"/>
+                <w:tcMar>
+                  <w:top w:w="72" w:type="dxa"/>
+                  <w:left w:w="144" w:type="dxa"/>
+                  <w:bottom w:w="72" w:type="dxa"/>
+                  <w:right w:w="144" w:type="dxa"/>
+                </w:tcMar>
+                <w:vAlign w:val="center"/>
+                <w:hideMark/>
+              </w:tcPr>
+            </w:tcPrChange>
           </w:tcPr>
           <w:p>
             <w:pPr>
@@ -2333,6 +3088,20 @@
             </w:tcMar>
             <w:vAlign w:val="center"/>
             <w:hideMark/>
+            <w:tcPrChange w:id="55" w:author="William Alexander" w:date="2017-12-13T21:33:00Z">
+              <w:tcPr>
+                <w:tcW w:w="4120" w:type="dxa"/>
+                <w:shd w:val="clear" w:color="auto" w:fill="auto"/>
+                <w:tcMar>
+                  <w:top w:w="72" w:type="dxa"/>
+                  <w:left w:w="144" w:type="dxa"/>
+                  <w:bottom w:w="72" w:type="dxa"/>
+                  <w:right w:w="144" w:type="dxa"/>
+                </w:tcMar>
+                <w:vAlign w:val="center"/>
+                <w:hideMark/>
+              </w:tcPr>
+            </w:tcPrChange>
           </w:tcPr>
           <w:p>
             <w:pPr>
@@ -2372,6 +3141,20 @@
             </w:tcMar>
             <w:vAlign w:val="center"/>
             <w:hideMark/>
+            <w:tcPrChange w:id="56" w:author="William Alexander" w:date="2017-12-13T21:33:00Z">
+              <w:tcPr>
+                <w:tcW w:w="2520" w:type="dxa"/>
+                <w:shd w:val="clear" w:color="auto" w:fill="auto"/>
+                <w:tcMar>
+                  <w:top w:w="72" w:type="dxa"/>
+                  <w:left w:w="144" w:type="dxa"/>
+                  <w:bottom w:w="72" w:type="dxa"/>
+                  <w:right w:w="144" w:type="dxa"/>
+                </w:tcMar>
+                <w:vAlign w:val="center"/>
+                <w:hideMark/>
+              </w:tcPr>
+            </w:tcPrChange>
           </w:tcPr>
           <w:p>
             <w:pPr>
@@ -2395,6 +3178,12 @@
       <w:tr>
         <w:trPr>
           <w:trHeight w:val="144"/>
+          <w:jc w:val="center"/>
+          <w:trPrChange w:id="57" w:author="William Alexander" w:date="2017-12-13T21:33:00Z">
+            <w:trPr>
+              <w:trHeight w:val="144"/>
+            </w:trPr>
+          </w:trPrChange>
         </w:trPr>
         <w:tc>
           <w:tcPr>
@@ -2411,6 +3200,23 @@
             </w:tcMar>
             <w:vAlign w:val="center"/>
             <w:hideMark/>
+            <w:tcPrChange w:id="58" w:author="William Alexander" w:date="2017-12-13T21:33:00Z">
+              <w:tcPr>
+                <w:tcW w:w="1365" w:type="dxa"/>
+                <w:tcBorders>
+                  <w:bottom w:val="single" w:sz="4" w:space="0" w:color="auto"/>
+                </w:tcBorders>
+                <w:shd w:val="clear" w:color="auto" w:fill="auto"/>
+                <w:tcMar>
+                  <w:top w:w="72" w:type="dxa"/>
+                  <w:left w:w="144" w:type="dxa"/>
+                  <w:bottom w:w="72" w:type="dxa"/>
+                  <w:right w:w="144" w:type="dxa"/>
+                </w:tcMar>
+                <w:vAlign w:val="center"/>
+                <w:hideMark/>
+              </w:tcPr>
+            </w:tcPrChange>
           </w:tcPr>
           <w:p>
             <w:pPr>
@@ -2475,6 +3281,23 @@
             </w:tcMar>
             <w:vAlign w:val="center"/>
             <w:hideMark/>
+            <w:tcPrChange w:id="59" w:author="William Alexander" w:date="2017-12-13T21:33:00Z">
+              <w:tcPr>
+                <w:tcW w:w="4120" w:type="dxa"/>
+                <w:tcBorders>
+                  <w:bottom w:val="single" w:sz="4" w:space="0" w:color="auto"/>
+                </w:tcBorders>
+                <w:shd w:val="clear" w:color="auto" w:fill="auto"/>
+                <w:tcMar>
+                  <w:top w:w="72" w:type="dxa"/>
+                  <w:left w:w="144" w:type="dxa"/>
+                  <w:bottom w:w="72" w:type="dxa"/>
+                  <w:right w:w="144" w:type="dxa"/>
+                </w:tcMar>
+                <w:vAlign w:val="center"/>
+                <w:hideMark/>
+              </w:tcPr>
+            </w:tcPrChange>
           </w:tcPr>
           <w:p>
             <w:pPr>
@@ -2517,6 +3340,23 @@
             </w:tcMar>
             <w:vAlign w:val="center"/>
             <w:hideMark/>
+            <w:tcPrChange w:id="60" w:author="William Alexander" w:date="2017-12-13T21:33:00Z">
+              <w:tcPr>
+                <w:tcW w:w="2520" w:type="dxa"/>
+                <w:tcBorders>
+                  <w:bottom w:val="single" w:sz="4" w:space="0" w:color="auto"/>
+                </w:tcBorders>
+                <w:shd w:val="clear" w:color="auto" w:fill="auto"/>
+                <w:tcMar>
+                  <w:top w:w="72" w:type="dxa"/>
+                  <w:left w:w="144" w:type="dxa"/>
+                  <w:bottom w:w="72" w:type="dxa"/>
+                  <w:right w:w="144" w:type="dxa"/>
+                </w:tcMar>
+                <w:vAlign w:val="center"/>
+                <w:hideMark/>
+              </w:tcPr>
+            </w:tcPrChange>
           </w:tcPr>
           <w:p>
             <w:pPr>
@@ -2561,7 +3401,23 @@
           <w:rFonts w:eastAsia="Times New Roman" w:cs="Calibri Light"/>
           <w:color w:val="000000"/>
         </w:rPr>
-        <w:t xml:space="preserve">There are some important drawbacks to Gipps’ model. It is based on the assumption that a following driver will always be able to react to the leader’s motion in order to avoid colliding. This means that, in the model, the follower adopts a gap that corresponds to their reaction time, which isn’t precisely realistic behavior. In the calculation of </w:t>
+        <w:t xml:space="preserve">There are some important drawbacks to Gipps’ model. It </w:t>
+      </w:r>
+      <w:proofErr w:type="gramStart"/>
+      <w:r>
+        <w:rPr>
+          <w:rFonts w:eastAsia="Times New Roman" w:cs="Calibri Light"/>
+          <w:color w:val="000000"/>
+        </w:rPr>
+        <w:t>is based on the assumption</w:t>
+      </w:r>
+      <w:proofErr w:type="gramEnd"/>
+      <w:r>
+        <w:rPr>
+          <w:rFonts w:eastAsia="Times New Roman" w:cs="Calibri Light"/>
+          <w:color w:val="000000"/>
+        </w:rPr>
+        <w:t xml:space="preserve"> that a following driver will always be able to react to the leader’s motion in order to avoid colliding. This means that, in the model, the follower adopts a gap that corresponds to their reaction time, which isn’t precisely realistic behavior. In the calculation of </w:t>
       </w:r>
       <m:oMath>
         <m:acc>
@@ -2590,7 +3446,55 @@
           <w:rFonts w:eastAsia="Times New Roman" w:cs="Calibri Light"/>
           <w:color w:val="000000"/>
         </w:rPr>
-        <w:t xml:space="preserve">, it is possible for the follower’s estimation of the leader’s deceleration rate to be smaller than their own maximum deceleration rate, which is unlikely to occur in reality. Additionally, Gipps’ model was developed for use in basic highway simulations. For that reason, the equation is not perfectly suited to handle vehicles coming to a complete stop. </w:t>
+        <w:t xml:space="preserve">, it is possible for the follower’s estimation of the leader’s deceleration rate to be smaller than their own maximum deceleration rate, which is unlikely to </w:t>
+      </w:r>
+      <w:proofErr w:type="gramStart"/>
+      <w:r>
+        <w:rPr>
+          <w:rFonts w:eastAsia="Times New Roman" w:cs="Calibri Light"/>
+          <w:color w:val="000000"/>
+        </w:rPr>
+        <w:t>occur in reality</w:t>
+      </w:r>
+      <w:proofErr w:type="gramEnd"/>
+      <w:r>
+        <w:rPr>
+          <w:rFonts w:eastAsia="Times New Roman" w:cs="Calibri Light"/>
+          <w:color w:val="000000"/>
+        </w:rPr>
+        <w:t xml:space="preserve">. Additionally, Gipps’ model was developed for use in basic highway simulations. For that reason, the equation is not </w:t>
+      </w:r>
+      <w:del w:id="61" w:author="William Alexander" w:date="2017-12-13T21:36:00Z">
+        <w:r>
+          <w:rPr>
+            <w:rFonts w:eastAsia="Times New Roman" w:cs="Calibri Light"/>
+            <w:color w:val="000000"/>
+          </w:rPr>
+          <w:delText xml:space="preserve">perfectly </w:delText>
+        </w:r>
+      </w:del>
+      <w:ins w:id="62" w:author="William Alexander" w:date="2017-12-13T21:36:00Z">
+        <w:r>
+          <w:rPr>
+            <w:rFonts w:eastAsia="Times New Roman" w:cs="Calibri Light"/>
+            <w:color w:val="000000"/>
+          </w:rPr>
+          <w:t>well</w:t>
+        </w:r>
+        <w:r>
+          <w:rPr>
+            <w:rFonts w:eastAsia="Times New Roman" w:cs="Calibri Light"/>
+            <w:color w:val="000000"/>
+          </w:rPr>
+          <w:t xml:space="preserve"> </w:t>
+        </w:r>
+      </w:ins>
+      <w:r>
+        <w:rPr>
+          <w:rFonts w:eastAsia="Times New Roman" w:cs="Calibri Light"/>
+          <w:color w:val="000000"/>
+        </w:rPr>
+        <w:t xml:space="preserve">suited to handle vehicles coming to a complete stop. </w:t>
       </w:r>
     </w:p>
     <w:p>
@@ -2676,15 +3580,7 @@
           <w:rFonts w:eastAsia="Times New Roman" w:cs="Calibri Light"/>
           <w:color w:val="000000"/>
         </w:rPr>
-        <w:t xml:space="preserve">. We then established a simple traffic signal controller to manage traffic at the intersection of the two links, allowing us to investigate different control strategies in a simple, controlled simulation. In programming the </w:t>
-      </w:r>
-      <w:r>
-        <w:rPr>
-          <w:rFonts w:eastAsia="Times New Roman" w:cs="Calibri Light"/>
-          <w:color w:val="000000"/>
-        </w:rPr>
-        <w:lastRenderedPageBreak/>
-        <w:t>traffic signal controller, we set the guaranteed minimum amount of time that must be served (minimum green time) to 30 seconds, and the maximum which can be served when advance detection is in use (maximum green time) to 50 seconds. We set the total intersection demand to be 800 vehicles per hour.</w:t>
+        <w:t>. We then established a simple traffic signal controller to manage traffic at the intersection of the two links, allowing us to investigate different control strategies in a simple, controlled simulation. In programming the traffic signal controller, we set the guaranteed minimum amount of time that must be served (minimum green time) to 30 seconds, and the maximum which can be served when advance detection is in use (maximum green time) to 50 seconds. We set the total intersection demand to be 800 vehicles per hour.</w:t>
       </w:r>
     </w:p>
     <w:p>
@@ -2707,6 +3603,10 @@
         </w:rPr>
       </w:pPr>
       <w:r>
+        <w:rPr>
+          <w:noProof/>
+        </w:rPr>
+        <w:lastRenderedPageBreak/>
         <w:drawing>
           <wp:inline distT="0" distB="0" distL="0" distR="0">
             <wp:extent cx="4000500" cy="3038304"/>
@@ -2826,7 +3726,64 @@
           <w:rFonts w:eastAsia="Times New Roman" w:cs="Calibri Light"/>
           <w:color w:val="000000"/>
         </w:rPr>
-        <w:t xml:space="preserve">Because Gipps’ model was designed for use in simulating traffic flow in a highway setting, it is not perfectly suited for cases in which vehicles would come to a complete stop, such as at a stoplight. In order to address this shortcoming, we augmented the model by adding a third regime, the “red light” regime, which is similar in nature to the follower regime. We place a “vehicle” of zero length, zero speed, and zero acceleration at the stop bar location when a light turns red and remove it when it turns green. </w:t>
+        <w:t xml:space="preserve">Because Gipps’ model was designed for use in simulating traffic flow in a highway setting, it is not perfectly suited for cases in which vehicles would come to a complete stop, such as at a stoplight. </w:t>
+      </w:r>
+      <w:del w:id="63" w:author="William Alexander" w:date="2017-12-13T21:37:00Z">
+        <w:r>
+          <w:rPr>
+            <w:rFonts w:eastAsia="Times New Roman" w:cs="Calibri Light"/>
+            <w:color w:val="000000"/>
+          </w:rPr>
+          <w:delText>In order to address this shortcoming, w</w:delText>
+        </w:r>
+      </w:del>
+      <w:ins w:id="64" w:author="William Alexander" w:date="2017-12-13T21:37:00Z">
+        <w:r>
+          <w:rPr>
+            <w:rFonts w:eastAsia="Times New Roman" w:cs="Calibri Light"/>
+            <w:color w:val="000000"/>
+          </w:rPr>
+          <w:t>W</w:t>
+        </w:r>
+      </w:ins>
+      <w:r>
+        <w:rPr>
+          <w:rFonts w:eastAsia="Times New Roman" w:cs="Calibri Light"/>
+          <w:color w:val="000000"/>
+        </w:rPr>
+        <w:t xml:space="preserve">e augmented the model by adding a third regime, the “red light” regime, which is similar in nature to the follower regime. We place a “vehicle” of zero length, </w:t>
+      </w:r>
+      <w:del w:id="65" w:author="William Alexander" w:date="2017-12-13T21:37:00Z">
+        <w:r>
+          <w:rPr>
+            <w:rFonts w:eastAsia="Times New Roman" w:cs="Calibri Light"/>
+            <w:color w:val="000000"/>
+          </w:rPr>
+          <w:delText xml:space="preserve">zero </w:delText>
+        </w:r>
+      </w:del>
+      <w:r>
+        <w:rPr>
+          <w:rFonts w:eastAsia="Times New Roman" w:cs="Calibri Light"/>
+          <w:color w:val="000000"/>
+        </w:rPr>
+        <w:t xml:space="preserve">speed, and </w:t>
+      </w:r>
+      <w:del w:id="66" w:author="William Alexander" w:date="2017-12-13T21:37:00Z">
+        <w:r>
+          <w:rPr>
+            <w:rFonts w:eastAsia="Times New Roman" w:cs="Calibri Light"/>
+            <w:color w:val="000000"/>
+          </w:rPr>
+          <w:delText xml:space="preserve">zero </w:delText>
+        </w:r>
+      </w:del>
+      <w:r>
+        <w:rPr>
+          <w:rFonts w:eastAsia="Times New Roman" w:cs="Calibri Light"/>
+          <w:color w:val="000000"/>
+        </w:rPr>
+        <w:t xml:space="preserve">acceleration at the stop bar location when a light turns red and remove it when it turns green. </w:t>
       </w:r>
       <w:r>
         <w:rPr>
@@ -2862,7 +3819,23 @@
           <w:rFonts w:eastAsia="Times New Roman" w:cs="Calibri Light"/>
           <w:color w:val="000000"/>
         </w:rPr>
-        <w:t xml:space="preserve"> since Gipps’ model was not designed to allow for cars to complete halt their motion, the vehicles</w:t>
+        <w:t xml:space="preserve"> since Gipps’ model was not designed to allow for cars to complete</w:t>
+      </w:r>
+      <w:ins w:id="67" w:author="William Alexander" w:date="2017-12-13T21:38:00Z">
+        <w:r>
+          <w:rPr>
+            <w:rFonts w:eastAsia="Times New Roman" w:cs="Calibri Light"/>
+            <w:color w:val="000000"/>
+          </w:rPr>
+          <w:t>ly</w:t>
+        </w:r>
+      </w:ins>
+      <w:r>
+        <w:rPr>
+          <w:rFonts w:eastAsia="Times New Roman" w:cs="Calibri Light"/>
+          <w:color w:val="000000"/>
+        </w:rPr>
+        <w:t xml:space="preserve"> halt their motion, the vehicles</w:t>
       </w:r>
       <w:r>
         <w:rPr>
@@ -2897,7 +3870,23 @@
           <w:rFonts w:eastAsia="Times New Roman" w:cs="Calibri Light"/>
           <w:color w:val="000000"/>
         </w:rPr>
-        <w:t xml:space="preserve"> in practice as vehicles “inching towards” the stop bar and eventually crossing into the intersection during long wait times. In order to combat this, we modified the stoplight regime to cause velocity to decay exponen</w:t>
+        <w:t xml:space="preserve"> in practice as vehicles “inching towards” the stop bar and eventually crossing into the intersection during long wait times. </w:t>
+      </w:r>
+      <w:proofErr w:type="gramStart"/>
+      <w:r>
+        <w:rPr>
+          <w:rFonts w:eastAsia="Times New Roman" w:cs="Calibri Light"/>
+          <w:color w:val="000000"/>
+        </w:rPr>
+        <w:t>In order to</w:t>
+      </w:r>
+      <w:proofErr w:type="gramEnd"/>
+      <w:r>
+        <w:rPr>
+          <w:rFonts w:eastAsia="Times New Roman" w:cs="Calibri Light"/>
+          <w:color w:val="000000"/>
+        </w:rPr>
+        <w:t xml:space="preserve"> combat this, we modified the stoplight regime to cause velocity to decay exponen</w:t>
       </w:r>
       <w:r>
         <w:rPr>
@@ -2980,7 +3969,23 @@
           <w:rFonts w:eastAsia="Times New Roman" w:cs="Calibri Light"/>
           <w:color w:val="000000"/>
         </w:rPr>
-        <w:t xml:space="preserve">signals. In order to account for this, </w:t>
+        <w:t xml:space="preserve">signals. </w:t>
+      </w:r>
+      <w:proofErr w:type="gramStart"/>
+      <w:r>
+        <w:rPr>
+          <w:rFonts w:eastAsia="Times New Roman" w:cs="Calibri Light"/>
+          <w:color w:val="000000"/>
+        </w:rPr>
+        <w:t>In order to</w:t>
+      </w:r>
+      <w:proofErr w:type="gramEnd"/>
+      <w:r>
+        <w:rPr>
+          <w:rFonts w:eastAsia="Times New Roman" w:cs="Calibri Light"/>
+          <w:color w:val="000000"/>
+        </w:rPr>
+        <w:t xml:space="preserve"> account for this, </w:t>
       </w:r>
       <w:r>
         <w:rPr>
@@ -3005,63 +4010,138 @@
       </w:r>
       <m:oMath>
         <m:r>
+          <w:ins w:id="68" w:author="William Alexander" w:date="2017-12-13T21:52:00Z">
+            <w:rPr>
+              <w:rFonts w:ascii="Cambria Math" w:eastAsia="Times New Roman" w:hAnsi="Cambria Math" w:cs="Calibri Light"/>
+              <w:color w:val="000000"/>
+            </w:rPr>
+            <m:t>N</m:t>
+          </w:ins>
+        </m:r>
+        <m:d>
+          <m:dPr>
+            <m:ctrlPr>
+              <w:ins w:id="69" w:author="William Alexander" w:date="2017-12-13T21:52:00Z">
+                <w:rPr>
+                  <w:rFonts w:ascii="Cambria Math" w:eastAsia="Times New Roman" w:hAnsi="Cambria Math" w:cs="Calibri Light"/>
+                  <w:i/>
+                  <w:color w:val="000000"/>
+                </w:rPr>
+              </w:ins>
+            </m:ctrlPr>
+          </m:dPr>
+          <m:e>
+            <m:sSup>
+              <m:sSupPr>
+                <m:ctrlPr>
+                  <w:ins w:id="70" w:author="William Alexander" w:date="2017-12-13T21:52:00Z">
+                    <w:rPr>
+                      <w:rFonts w:ascii="Cambria Math" w:eastAsia="Times New Roman" w:hAnsi="Cambria Math" w:cs="Calibri Light"/>
+                      <w:i/>
+                      <w:color w:val="000000"/>
+                    </w:rPr>
+                  </w:ins>
+                </m:ctrlPr>
+              </m:sSupPr>
+              <m:e>
+                <m:r>
+                  <w:ins w:id="71" w:author="William Alexander" w:date="2017-12-13T21:52:00Z">
+                    <w:rPr>
+                      <w:rFonts w:ascii="Cambria Math" w:eastAsia="Times New Roman" w:hAnsi="Cambria Math" w:cs="Calibri Light"/>
+                      <w:color w:val="000000"/>
+                    </w:rPr>
+                    <m:t>300,33</m:t>
+                  </w:ins>
+                </m:r>
+              </m:e>
+              <m:sup>
+                <m:r>
+                  <w:ins w:id="72" w:author="William Alexander" w:date="2017-12-13T21:52:00Z">
+                    <w:rPr>
+                      <w:rFonts w:ascii="Cambria Math" w:eastAsia="Times New Roman" w:hAnsi="Cambria Math" w:cs="Calibri Light"/>
+                      <w:color w:val="000000"/>
+                    </w:rPr>
+                    <m:t>2</m:t>
+                  </w:ins>
+                </m:r>
+              </m:sup>
+            </m:sSup>
+          </m:e>
+        </m:d>
+      </m:oMath>
+      <w:ins w:id="73" w:author="William Alexander" w:date="2017-12-13T21:52:00Z">
+        <w:r>
           <w:rPr>
-            <w:rFonts w:ascii="Cambria Math" w:eastAsia="Times New Roman" w:hAnsi="Cambria Math" w:cs="Calibri Light"/>
+            <w:rFonts w:eastAsia="Times New Roman" w:cs="Calibri Light"/>
             <w:color w:val="000000"/>
           </w:rPr>
-          <m:t>N</m:t>
-        </m:r>
+          <w:t>.</w:t>
+        </w:r>
+      </w:ins>
+      <m:oMath>
         <m:r>
-          <w:rPr>
-            <w:rFonts w:ascii="Cambria Math" w:eastAsia="Times New Roman" w:hAnsi="Cambria Math" w:cs="Calibri Light"/>
-            <w:color w:val="000000"/>
-          </w:rPr>
-          <m:t xml:space="preserve">(300, </m:t>
+          <w:del w:id="74" w:author="William Alexander" w:date="2017-12-13T21:52:00Z">
+            <w:rPr>
+              <w:rFonts w:ascii="Cambria Math" w:eastAsia="Times New Roman" w:hAnsi="Cambria Math" w:cs="Calibri Light"/>
+              <w:color w:val="000000"/>
+            </w:rPr>
+            <m:t xml:space="preserve">N(300, </m:t>
+          </w:del>
         </m:r>
         <m:sSup>
           <m:sSupPr>
             <m:ctrlPr>
-              <w:rPr>
-                <w:rFonts w:ascii="Cambria Math" w:eastAsia="Times New Roman" w:hAnsi="Cambria Math" w:cs="Calibri Light"/>
-                <w:i/>
-                <w:color w:val="000000"/>
-              </w:rPr>
+              <w:del w:id="75" w:author="William Alexander" w:date="2017-12-13T21:52:00Z">
+                <w:rPr>
+                  <w:rFonts w:ascii="Cambria Math" w:eastAsia="Times New Roman" w:hAnsi="Cambria Math" w:cs="Calibri Light"/>
+                  <w:i/>
+                  <w:color w:val="000000"/>
+                </w:rPr>
+              </w:del>
             </m:ctrlPr>
           </m:sSupPr>
           <m:e>
             <m:r>
-              <w:rPr>
-                <w:rFonts w:ascii="Cambria Math" w:eastAsia="Times New Roman" w:hAnsi="Cambria Math" w:cs="Calibri Light"/>
-                <w:color w:val="000000"/>
-              </w:rPr>
-              <m:t>33</m:t>
+              <w:del w:id="76" w:author="William Alexander" w:date="2017-12-13T21:52:00Z">
+                <w:rPr>
+                  <w:rFonts w:ascii="Cambria Math" w:eastAsia="Times New Roman" w:hAnsi="Cambria Math" w:cs="Calibri Light"/>
+                  <w:color w:val="000000"/>
+                </w:rPr>
+                <m:t>33</m:t>
+              </w:del>
             </m:r>
           </m:e>
           <m:sup>
             <m:r>
-              <w:rPr>
-                <w:rFonts w:ascii="Cambria Math" w:eastAsia="Times New Roman" w:hAnsi="Cambria Math" w:cs="Calibri Light"/>
-                <w:color w:val="000000"/>
-              </w:rPr>
-              <m:t>2</m:t>
+              <w:del w:id="77" w:author="William Alexander" w:date="2017-12-13T21:52:00Z">
+                <w:rPr>
+                  <w:rFonts w:ascii="Cambria Math" w:eastAsia="Times New Roman" w:hAnsi="Cambria Math" w:cs="Calibri Light"/>
+                  <w:color w:val="000000"/>
+                </w:rPr>
+                <m:t>2</m:t>
+              </w:del>
             </m:r>
           </m:sup>
         </m:sSup>
         <m:r>
+          <w:del w:id="78" w:author="William Alexander" w:date="2017-12-13T21:52:00Z">
+            <w:rPr>
+              <w:rFonts w:ascii="Cambria Math" w:eastAsia="Times New Roman" w:hAnsi="Cambria Math" w:cs="Calibri Light"/>
+              <w:color w:val="000000"/>
+            </w:rPr>
+            <m:t>)</m:t>
+          </w:del>
+        </m:r>
+      </m:oMath>
+      <w:del w:id="79" w:author="William Alexander" w:date="2017-12-13T21:52:00Z">
+        <w:r>
           <w:rPr>
-            <w:rFonts w:ascii="Cambria Math" w:eastAsia="Times New Roman" w:hAnsi="Cambria Math" w:cs="Calibri Light"/>
+            <w:rFonts w:eastAsia="Times New Roman" w:cs="Calibri Light"/>
             <w:color w:val="000000"/>
           </w:rPr>
-          <m:t>)</m:t>
-        </m:r>
-      </m:oMath>
-      <w:r>
-        <w:rPr>
-          <w:rFonts w:eastAsia="Times New Roman" w:cs="Calibri Light"/>
-          <w:color w:val="000000"/>
-        </w:rPr>
-        <w:t>.</w:t>
-      </w:r>
+          <w:delText>.</w:delText>
+        </w:r>
+      </w:del>
       <w:r>
         <w:rPr>
           <w:rFonts w:eastAsia="Times New Roman" w:cs="Calibri Light"/>
@@ -3229,7 +4309,6 @@
           <w:iCs/>
           <w:color w:val="000000"/>
         </w:rPr>
-        <w:lastRenderedPageBreak/>
         <w:t>Traditional advance detection</w:t>
       </w:r>
     </w:p>
@@ -3304,14 +4383,79 @@
           <w:rFonts w:eastAsia="Times New Roman" w:cs="Calibri Light"/>
           <w:color w:val="000000"/>
         </w:rPr>
-        <w:t xml:space="preserve"> using a loop magnetometer or other sensor placed in or adjacent to the roadway.</w:t>
-      </w:r>
-      <w:r>
-        <w:rPr>
-          <w:rFonts w:eastAsia="Times New Roman" w:cs="Calibri Light"/>
-          <w:color w:val="000000"/>
-        </w:rPr>
-        <w:t xml:space="preserve"> The extension timer is engaged whenever a vehicle passes over the detector, until the maximum green time has been served for the phase.</w:t>
+        <w:t xml:space="preserve"> using a loop magnetometer or other sensor placed in or </w:t>
+      </w:r>
+      <w:r>
+        <w:rPr>
+          <w:rFonts w:eastAsia="Times New Roman" w:cs="Calibri Light"/>
+          <w:color w:val="000000"/>
+        </w:rPr>
+        <w:lastRenderedPageBreak/>
+        <w:t>adjacent to the roadway.</w:t>
+      </w:r>
+      <w:r>
+        <w:rPr>
+          <w:rFonts w:eastAsia="Times New Roman" w:cs="Calibri Light"/>
+          <w:color w:val="000000"/>
+        </w:rPr>
+        <w:t xml:space="preserve"> The extension timer is </w:t>
+      </w:r>
+      <w:del w:id="80" w:author="William Alexander" w:date="2017-12-13T21:40:00Z">
+        <w:r>
+          <w:rPr>
+            <w:rFonts w:eastAsia="Times New Roman" w:cs="Calibri Light"/>
+            <w:color w:val="000000"/>
+          </w:rPr>
+          <w:delText xml:space="preserve">engaged </w:delText>
+        </w:r>
+      </w:del>
+      <w:ins w:id="81" w:author="William Alexander" w:date="2017-12-13T21:40:00Z">
+        <w:r>
+          <w:rPr>
+            <w:rFonts w:eastAsia="Times New Roman" w:cs="Calibri Light"/>
+            <w:color w:val="000000"/>
+          </w:rPr>
+          <w:t>reinitialized</w:t>
+        </w:r>
+        <w:r>
+          <w:rPr>
+            <w:rFonts w:eastAsia="Times New Roman" w:cs="Calibri Light"/>
+            <w:color w:val="000000"/>
+          </w:rPr>
+          <w:t xml:space="preserve"> </w:t>
+        </w:r>
+      </w:ins>
+      <w:r>
+        <w:rPr>
+          <w:rFonts w:eastAsia="Times New Roman" w:cs="Calibri Light"/>
+          <w:color w:val="000000"/>
+        </w:rPr>
+        <w:t>whenever a vehicle passes over the detector, until the maximum green time has been served for the phase</w:t>
+      </w:r>
+      <w:ins w:id="82" w:author="William Alexander" w:date="2017-12-13T21:40:00Z">
+        <w:r>
+          <w:rPr>
+            <w:rFonts w:eastAsia="Times New Roman" w:cs="Calibri Light"/>
+            <w:color w:val="000000"/>
+          </w:rPr>
+          <w:t xml:space="preserve"> or the extension timer has been serv</w:t>
+        </w:r>
+      </w:ins>
+      <w:ins w:id="83" w:author="William Alexander" w:date="2017-12-13T21:41:00Z">
+        <w:r>
+          <w:rPr>
+            <w:rFonts w:eastAsia="Times New Roman" w:cs="Calibri Light"/>
+            <w:color w:val="000000"/>
+          </w:rPr>
+          <w:t>ed without being reset</w:t>
+        </w:r>
+      </w:ins>
+      <w:r>
+        <w:rPr>
+          <w:rFonts w:eastAsia="Times New Roman" w:cs="Calibri Light"/>
+          <w:color w:val="000000"/>
+        </w:rPr>
+        <w:t>.</w:t>
       </w:r>
     </w:p>
     <w:p>
@@ -3371,7 +4515,23 @@
           <w:rFonts w:eastAsia="Times New Roman" w:cs="Calibri Light"/>
           <w:color w:val="000000"/>
         </w:rPr>
-        <w:t xml:space="preserve">what we termed </w:t>
+        <w:t>what we term</w:t>
+      </w:r>
+      <w:del w:id="84" w:author="William Alexander" w:date="2017-12-13T21:41:00Z">
+        <w:r>
+          <w:rPr>
+            <w:rFonts w:eastAsia="Times New Roman" w:cs="Calibri Light"/>
+            <w:color w:val="000000"/>
+          </w:rPr>
+          <w:delText>ed</w:delText>
+        </w:r>
+      </w:del>
+      <w:r>
+        <w:rPr>
+          <w:rFonts w:eastAsia="Times New Roman" w:cs="Calibri Light"/>
+          <w:color w:val="000000"/>
+        </w:rPr>
+        <w:t xml:space="preserve"> </w:t>
       </w:r>
       <w:r>
         <w:rPr>
@@ -3399,14 +4559,78 @@
           <w:rFonts w:eastAsia="Times New Roman" w:cs="Calibri Light"/>
           <w:color w:val="000000"/>
         </w:rPr>
-        <w:t>” as opposed to a fixed detector. This threshold translated to a</w:t>
-      </w:r>
-      <w:r>
-        <w:rPr>
-          <w:rFonts w:eastAsia="Times New Roman" w:cs="Calibri Light"/>
-          <w:color w:val="000000"/>
-        </w:rPr>
-        <w:t>n area stretching from the stop bar back down the link to a certain</w:t>
+        <w:t xml:space="preserve">” as opposed to a fixed detector. This threshold </w:t>
+      </w:r>
+      <w:del w:id="85" w:author="William Alexander" w:date="2017-12-13T21:42:00Z">
+        <w:r>
+          <w:rPr>
+            <w:rFonts w:eastAsia="Times New Roman" w:cs="Calibri Light"/>
+            <w:color w:val="000000"/>
+          </w:rPr>
+          <w:delText xml:space="preserve">translated </w:delText>
+        </w:r>
+      </w:del>
+      <w:ins w:id="86" w:author="William Alexander" w:date="2017-12-13T21:42:00Z">
+        <w:r>
+          <w:rPr>
+            <w:rFonts w:eastAsia="Times New Roman" w:cs="Calibri Light"/>
+            <w:color w:val="000000"/>
+          </w:rPr>
+          <w:t>translate</w:t>
+        </w:r>
+        <w:r>
+          <w:rPr>
+            <w:rFonts w:eastAsia="Times New Roman" w:cs="Calibri Light"/>
+            <w:color w:val="000000"/>
+          </w:rPr>
+          <w:t>s</w:t>
+        </w:r>
+        <w:r>
+          <w:rPr>
+            <w:rFonts w:eastAsia="Times New Roman" w:cs="Calibri Light"/>
+            <w:color w:val="000000"/>
+          </w:rPr>
+          <w:t xml:space="preserve"> </w:t>
+        </w:r>
+      </w:ins>
+      <w:r>
+        <w:rPr>
+          <w:rFonts w:eastAsia="Times New Roman" w:cs="Calibri Light"/>
+          <w:color w:val="000000"/>
+        </w:rPr>
+        <w:t>to a</w:t>
+      </w:r>
+      <w:r>
+        <w:rPr>
+          <w:rFonts w:eastAsia="Times New Roman" w:cs="Calibri Light"/>
+          <w:color w:val="000000"/>
+        </w:rPr>
+        <w:t>n area stretching from the stop bar back</w:t>
+      </w:r>
+      <w:ins w:id="87" w:author="William Alexander" w:date="2017-12-13T21:42:00Z">
+        <w:r>
+          <w:rPr>
+            <w:rFonts w:eastAsia="Times New Roman" w:cs="Calibri Light"/>
+            <w:color w:val="000000"/>
+          </w:rPr>
+          <w:t xml:space="preserve">wards along </w:t>
+        </w:r>
+      </w:ins>
+      <w:del w:id="88" w:author="William Alexander" w:date="2017-12-13T21:42:00Z">
+        <w:r>
+          <w:rPr>
+            <w:rFonts w:eastAsia="Times New Roman" w:cs="Calibri Light"/>
+            <w:color w:val="000000"/>
+          </w:rPr>
+          <w:delText xml:space="preserve"> down </w:delText>
+        </w:r>
+      </w:del>
+      <w:r>
+        <w:rPr>
+          <w:rFonts w:eastAsia="Times New Roman" w:cs="Calibri Light"/>
+          <w:color w:val="000000"/>
+        </w:rPr>
+        <w:t>the link to a certain</w:t>
       </w:r>
       <w:r>
         <w:rPr>
@@ -3420,8 +4644,35 @@
           <w:rFonts w:eastAsia="Times New Roman" w:cs="Calibri Light"/>
           <w:color w:val="000000"/>
         </w:rPr>
-        <w:t>hich a car must be present for the extension timer to be enacted</w:t>
-      </w:r>
+        <w:t xml:space="preserve">hich a car must be present for the </w:t>
+      </w:r>
+      <w:del w:id="89" w:author="William Alexander" w:date="2017-12-13T21:42:00Z">
+        <w:r>
+          <w:rPr>
+            <w:rFonts w:eastAsia="Times New Roman" w:cs="Calibri Light"/>
+            <w:color w:val="000000"/>
+          </w:rPr>
+          <w:delText>extension timer to be enacted</w:delText>
+        </w:r>
+      </w:del>
+      <w:ins w:id="90" w:author="William Alexander" w:date="2017-12-13T21:42:00Z">
+        <w:r>
+          <w:rPr>
+            <w:rFonts w:eastAsia="Times New Roman" w:cs="Calibri Light"/>
+            <w:color w:val="000000"/>
+          </w:rPr>
+          <w:t>green phas</w:t>
+        </w:r>
+      </w:ins>
+      <w:ins w:id="91" w:author="William Alexander" w:date="2017-12-13T21:43:00Z">
+        <w:r>
+          <w:rPr>
+            <w:rFonts w:eastAsia="Times New Roman" w:cs="Calibri Light"/>
+            <w:color w:val="000000"/>
+          </w:rPr>
+          <w:t>e to be extended</w:t>
+        </w:r>
+      </w:ins>
       <w:r>
         <w:rPr>
           <w:rFonts w:eastAsia="Times New Roman" w:cs="Calibri Light"/>
@@ -3458,6 +4709,7 @@
       <w:pPr>
         <w:widowControl/>
         <w:rPr>
+          <w:del w:id="92" w:author="William Alexander" w:date="2017-12-13T21:43:00Z"/>
           <w:rFonts w:eastAsia="Times New Roman" w:cs="Calibri Light"/>
           <w:sz w:val="24"/>
           <w:szCs w:val="24"/>
@@ -3468,18 +4720,83 @@
           <w:rFonts w:eastAsia="Times New Roman" w:cs="Calibri Light"/>
           <w:color w:val="000000"/>
         </w:rPr>
-        <w:t xml:space="preserve">To gather our data, we ran each of the three different model scenarios five times, varying the volume split between main line and side street each time (main line 50%, 60%, 70%, 80% and 90%). For each of the scenarios we ran 30 experimental trials of 30 minutes each for a total of 450 model runs across the different volume splits. </w:t>
+        <w:t xml:space="preserve">To gather our data, we ran each of the three different </w:t>
+      </w:r>
+      <w:del w:id="93" w:author="William Alexander" w:date="2017-12-13T21:45:00Z">
+        <w:r>
+          <w:rPr>
+            <w:rFonts w:eastAsia="Times New Roman" w:cs="Calibri Light"/>
+            <w:color w:val="000000"/>
+          </w:rPr>
+          <w:delText>model</w:delText>
+        </w:r>
+      </w:del>
+      <w:ins w:id="94" w:author="William Alexander" w:date="2017-12-13T21:45:00Z">
+        <w:r>
+          <w:rPr>
+            <w:rFonts w:eastAsia="Times New Roman" w:cs="Calibri Light"/>
+            <w:color w:val="000000"/>
+          </w:rPr>
+          <w:t xml:space="preserve">schemes </w:t>
+        </w:r>
+      </w:ins>
+      <w:del w:id="95" w:author="William Alexander" w:date="2017-12-13T21:45:00Z">
+        <w:r>
+          <w:rPr>
+            <w:rFonts w:eastAsia="Times New Roman" w:cs="Calibri Light"/>
+            <w:color w:val="000000"/>
+          </w:rPr>
+          <w:delText xml:space="preserve"> scenarios five times</w:delText>
+        </w:r>
+      </w:del>
+      <w:ins w:id="96" w:author="William Alexander" w:date="2017-12-13T21:45:00Z">
+        <w:r>
+          <w:rPr>
+            <w:rFonts w:eastAsia="Times New Roman" w:cs="Calibri Light"/>
+            <w:color w:val="000000"/>
+          </w:rPr>
+          <w:t>under five demand scenarios</w:t>
+        </w:r>
+      </w:ins>
+      <w:r>
+        <w:rPr>
+          <w:rFonts w:eastAsia="Times New Roman" w:cs="Calibri Light"/>
+          <w:color w:val="000000"/>
+        </w:rPr>
+        <w:t>, varying the volume split between main line and side street each time (main line 50%, 60%, 70%, 80% and 90%). For each of the scenarios</w:t>
+      </w:r>
+      <w:ins w:id="97" w:author="William Alexander" w:date="2017-12-13T21:45:00Z">
+        <w:r>
+          <w:rPr>
+            <w:rFonts w:eastAsia="Times New Roman" w:cs="Calibri Light"/>
+            <w:color w:val="000000"/>
+          </w:rPr>
+          <w:t>,</w:t>
+        </w:r>
+      </w:ins>
+      <w:r>
+        <w:rPr>
+          <w:rFonts w:eastAsia="Times New Roman" w:cs="Calibri Light"/>
+          <w:color w:val="000000"/>
+        </w:rPr>
+        <w:t xml:space="preserve"> we ran 30 experimental trials of 30 minutes each for a total of 450 model runs across the different volume splits. </w:t>
       </w:r>
     </w:p>
     <w:p>
       <w:pPr>
         <w:widowControl/>
-        <w:ind w:left="720"/>
-        <w:rPr>
+        <w:rPr>
+          <w:del w:id="98" w:author="William Alexander" w:date="2017-12-13T21:43:00Z"/>
           <w:rFonts w:eastAsia="Times New Roman" w:cs="Calibri Light"/>
           <w:sz w:val="24"/>
           <w:szCs w:val="24"/>
         </w:rPr>
+        <w:pPrChange w:id="99" w:author="William Alexander" w:date="2017-12-13T21:43:00Z">
+          <w:pPr>
+            <w:widowControl/>
+            <w:ind w:left="720"/>
+          </w:pPr>
+        </w:pPrChange>
       </w:pPr>
     </w:p>
     <w:p>
@@ -3649,7 +4966,35 @@
           <w:i/>
           <w:szCs w:val="24"/>
         </w:rPr>
-        <w:t>Figure 2: Mean Main-Line Travel Time</w:t>
+        <w:t>Figure 2: Mean Main</w:t>
+      </w:r>
+      <w:ins w:id="100" w:author="William Alexander" w:date="2017-12-13T21:53:00Z">
+        <w:r>
+          <w:rPr>
+            <w:rFonts w:eastAsia="Times New Roman" w:cs="Calibri Light"/>
+            <w:i/>
+            <w:szCs w:val="24"/>
+          </w:rPr>
+          <w:t xml:space="preserve"> </w:t>
+        </w:r>
+      </w:ins>
+      <w:del w:id="101" w:author="William Alexander" w:date="2017-12-13T21:53:00Z">
+        <w:r>
+          <w:rPr>
+            <w:rFonts w:eastAsia="Times New Roman" w:cs="Calibri Light"/>
+            <w:i/>
+            <w:szCs w:val="24"/>
+          </w:rPr>
+          <w:delText>-</w:delText>
+        </w:r>
+      </w:del>
+      <w:r>
+        <w:rPr>
+          <w:rFonts w:eastAsia="Times New Roman" w:cs="Calibri Light"/>
+          <w:i/>
+          <w:szCs w:val="24"/>
+        </w:rPr>
+        <w:t>Line Travel Time</w:t>
       </w:r>
     </w:p>
     <w:p>
@@ -3696,15 +5041,7 @@
           <w:rFonts w:eastAsia="Times New Roman" w:cs="Calibri Light"/>
           <w:color w:val="000000"/>
         </w:rPr>
-        <w:t xml:space="preserve">shows the change in standard deviation of the main line travel times. Note that, while the standard deviation decreases slightly upon implementation of </w:t>
-      </w:r>
-      <w:r>
-        <w:rPr>
-          <w:rFonts w:eastAsia="Times New Roman" w:cs="Calibri Light"/>
-          <w:color w:val="000000"/>
-        </w:rPr>
-        <w:lastRenderedPageBreak/>
-        <w:t>traditional advance detection (about a 2% decrease), the decrease from implementing V2I advance detection is much larger (about a 7% decrease, on average).</w:t>
+        <w:t>shows the change in standard deviation of the main line travel times. Note that, while the standard deviation decreases slightly upon implementation of traditional advance detection (about a 2% decrease), the decrease from implementing V2I advance detection is much larger (about a 7% decrease, on average).</w:t>
       </w:r>
     </w:p>
     <w:p>
@@ -3725,6 +5062,7 @@
           <w:noProof/>
           <w:color w:val="000000"/>
         </w:rPr>
+        <w:lastRenderedPageBreak/>
         <w:drawing>
           <wp:inline distT="0" distB="0" distL="0" distR="0" wp14:anchorId="576781F4" wp14:editId="38F15977">
             <wp:extent cx="4488873" cy="2743200"/>
@@ -3883,7 +5221,32 @@
           <w:rFonts w:eastAsia="Times New Roman" w:cs="Calibri Light"/>
           <w:color w:val="000000"/>
         </w:rPr>
-        <w:t xml:space="preserve"> help do this by showing the percentage change in mean travel time for the main line and the side street, respectively. </w:t>
+        <w:t xml:space="preserve"> </w:t>
+      </w:r>
+      <w:del w:id="102" w:author="William Alexander" w:date="2017-12-13T21:47:00Z">
+        <w:r>
+          <w:rPr>
+            <w:rFonts w:eastAsia="Times New Roman" w:cs="Calibri Light"/>
+            <w:color w:val="000000"/>
+          </w:rPr>
+          <w:delText>help do</w:delText>
+        </w:r>
+      </w:del>
+      <w:ins w:id="103" w:author="William Alexander" w:date="2017-12-13T21:47:00Z">
+        <w:r>
+          <w:rPr>
+            <w:rFonts w:eastAsia="Times New Roman" w:cs="Calibri Light"/>
+            <w:color w:val="000000"/>
+          </w:rPr>
+          <w:t>illustrate</w:t>
+        </w:r>
+      </w:ins>
+      <w:r>
+        <w:rPr>
+          <w:rFonts w:eastAsia="Times New Roman" w:cs="Calibri Light"/>
+          <w:color w:val="000000"/>
+        </w:rPr>
+        <w:t xml:space="preserve"> this by showing the percentage change in mean travel time for the main line and the side street, respectively. </w:t>
       </w:r>
     </w:p>
     <w:p>
@@ -4049,7 +5412,63 @@
           <w:i/>
           <w:szCs w:val="24"/>
         </w:rPr>
-        <w:t xml:space="preserve"> Figure 4: Percent Change in Main-Line Travel Time         Figure 5: Percent Change in Side-Street Travel Time</w:t>
+        <w:t xml:space="preserve"> Figure 4: Percent Change in Main</w:t>
+      </w:r>
+      <w:del w:id="104" w:author="William Alexander" w:date="2017-12-13T21:53:00Z">
+        <w:r>
+          <w:rPr>
+            <w:rFonts w:eastAsia="Times New Roman" w:cs="Calibri Light"/>
+            <w:i/>
+            <w:szCs w:val="24"/>
+          </w:rPr>
+          <w:delText>-</w:delText>
+        </w:r>
+      </w:del>
+      <w:ins w:id="105" w:author="William Alexander" w:date="2017-12-13T21:53:00Z">
+        <w:r>
+          <w:rPr>
+            <w:rFonts w:eastAsia="Times New Roman" w:cs="Calibri Light"/>
+            <w:i/>
+            <w:szCs w:val="24"/>
+          </w:rPr>
+          <w:t xml:space="preserve"> </w:t>
+        </w:r>
+      </w:ins>
+      <w:r>
+        <w:rPr>
+          <w:rFonts w:eastAsia="Times New Roman" w:cs="Calibri Light"/>
+          <w:i/>
+          <w:szCs w:val="24"/>
+        </w:rPr>
+        <w:t>Line Travel Time         Figure 5: Percent Change in Side</w:t>
+      </w:r>
+      <w:ins w:id="106" w:author="William Alexander" w:date="2017-12-13T21:53:00Z">
+        <w:r>
+          <w:rPr>
+            <w:rFonts w:eastAsia="Times New Roman" w:cs="Calibri Light"/>
+            <w:i/>
+            <w:szCs w:val="24"/>
+          </w:rPr>
+          <w:t xml:space="preserve"> </w:t>
+        </w:r>
+      </w:ins>
+      <w:del w:id="107" w:author="William Alexander" w:date="2017-12-13T21:53:00Z">
+        <w:r>
+          <w:rPr>
+            <w:rFonts w:eastAsia="Times New Roman" w:cs="Calibri Light"/>
+            <w:i/>
+            <w:szCs w:val="24"/>
+          </w:rPr>
+          <w:delText>-</w:delText>
+        </w:r>
+      </w:del>
+      <w:r>
+        <w:rPr>
+          <w:rFonts w:eastAsia="Times New Roman" w:cs="Calibri Light"/>
+          <w:i/>
+          <w:szCs w:val="24"/>
+        </w:rPr>
+        <w:t>Street Travel Time</w:t>
       </w:r>
     </w:p>
     <w:p>
@@ -4086,7 +5505,29 @@
         <w:rPr>
           <w:rFonts w:eastAsia="Times New Roman" w:cs="Calibri Light"/>
         </w:rPr>
-        <w:t xml:space="preserve"> shows consistent decreases in mean travel time for the main line, for both of the advance detection scenarios. Figure </w:t>
+        <w:t xml:space="preserve"> shows consistent decreases in mean travel time for the main line, for </w:t>
+      </w:r>
+      <w:del w:id="108" w:author="William Alexander" w:date="2017-12-13T21:47:00Z">
+        <w:r>
+          <w:rPr>
+            <w:rFonts w:eastAsia="Times New Roman" w:cs="Calibri Light"/>
+          </w:rPr>
+          <w:delText>both of the advance</w:delText>
+        </w:r>
+      </w:del>
+      <w:ins w:id="109" w:author="William Alexander" w:date="2017-12-13T21:47:00Z">
+        <w:r>
+          <w:rPr>
+            <w:rFonts w:eastAsia="Times New Roman" w:cs="Calibri Light"/>
+          </w:rPr>
+          <w:t>both advance</w:t>
+        </w:r>
+      </w:ins>
+      <w:r>
+        <w:rPr>
+          <w:rFonts w:eastAsia="Times New Roman" w:cs="Calibri Light"/>
+        </w:rPr>
+        <w:t xml:space="preserve"> detection scenarios. Figure </w:t>
       </w:r>
       <w:r>
         <w:rPr>
@@ -4094,18 +5535,99 @@
         </w:rPr>
         <w:t>5</w:t>
       </w:r>
-      <w:r>
-        <w:rPr>
-          <w:rFonts w:eastAsia="Times New Roman" w:cs="Calibri Light"/>
-        </w:rPr>
-        <w:t xml:space="preserve">, </w:t>
-      </w:r>
-      <w:r>
-        <w:rPr>
-          <w:rFonts w:eastAsia="Times New Roman" w:cs="Calibri Light"/>
-          <w:color w:val="000000"/>
-        </w:rPr>
-        <w:t xml:space="preserve">shows consistent increases in travel time for the side street. Some negative effect is expected to be felt by the side street traffic when advance detection gives priority to the main line, so this is not out of the ordinary. Note, however, that for traditional advance detection, the magnitude of the improvements was about the same as that of the negative side street effects (means of -1.03% and 0.96% respectively). For the V2I scenario, on the other hand, the improvements were, on average, 2.3% greater than traditional advance detection and the negative side street effects were around the same magnitude for the two scenarios. </w:t>
+      <w:del w:id="110" w:author="William Alexander" w:date="2017-12-13T21:47:00Z">
+        <w:r>
+          <w:rPr>
+            <w:rFonts w:eastAsia="Times New Roman" w:cs="Calibri Light"/>
+          </w:rPr>
+          <w:delText>,</w:delText>
+        </w:r>
+      </w:del>
+      <w:r>
+        <w:rPr>
+          <w:rFonts w:eastAsia="Times New Roman" w:cs="Calibri Light"/>
+        </w:rPr>
+        <w:t xml:space="preserve"> </w:t>
+      </w:r>
+      <w:r>
+        <w:rPr>
+          <w:rFonts w:eastAsia="Times New Roman" w:cs="Calibri Light"/>
+          <w:color w:val="000000"/>
+        </w:rPr>
+        <w:t xml:space="preserve">shows consistent increases in travel time for the side street. </w:t>
+      </w:r>
+      <w:del w:id="111" w:author="William Alexander" w:date="2017-12-13T21:47:00Z">
+        <w:r>
+          <w:rPr>
+            <w:rFonts w:eastAsia="Times New Roman" w:cs="Calibri Light"/>
+            <w:color w:val="000000"/>
+          </w:rPr>
+          <w:delText xml:space="preserve">Some </w:delText>
+        </w:r>
+      </w:del>
+      <w:ins w:id="112" w:author="William Alexander" w:date="2017-12-13T21:47:00Z">
+        <w:r>
+          <w:rPr>
+            <w:rFonts w:eastAsia="Times New Roman" w:cs="Calibri Light"/>
+            <w:color w:val="000000"/>
+          </w:rPr>
+          <w:t>A degree of</w:t>
+        </w:r>
+        <w:r>
+          <w:rPr>
+            <w:rFonts w:eastAsia="Times New Roman" w:cs="Calibri Light"/>
+            <w:color w:val="000000"/>
+          </w:rPr>
+          <w:t xml:space="preserve"> </w:t>
+        </w:r>
+      </w:ins>
+      <w:r>
+        <w:rPr>
+          <w:rFonts w:eastAsia="Times New Roman" w:cs="Calibri Light"/>
+          <w:color w:val="000000"/>
+        </w:rPr>
+        <w:t xml:space="preserve">negative effect is expected to </w:t>
+      </w:r>
+      <w:del w:id="113" w:author="William Alexander" w:date="2017-12-13T21:48:00Z">
+        <w:r>
+          <w:rPr>
+            <w:rFonts w:eastAsia="Times New Roman" w:cs="Calibri Light"/>
+            <w:color w:val="000000"/>
+          </w:rPr>
+          <w:delText>be felt by</w:delText>
+        </w:r>
+      </w:del>
+      <w:ins w:id="114" w:author="William Alexander" w:date="2017-12-13T21:48:00Z">
+        <w:r>
+          <w:rPr>
+            <w:rFonts w:eastAsia="Times New Roman" w:cs="Calibri Light"/>
+            <w:color w:val="000000"/>
+          </w:rPr>
+          <w:t>impact</w:t>
+        </w:r>
+      </w:ins>
+      <w:r>
+        <w:rPr>
+          <w:rFonts w:eastAsia="Times New Roman" w:cs="Calibri Light"/>
+          <w:color w:val="000000"/>
+        </w:rPr>
+        <w:t xml:space="preserve"> the side street traffic when advance detection gives priority to the main line, so this is not out of the ordinary. Note, however, that for traditional advance detection, the magnitude of the improvements was about the same as that of the negative side street effects (means of -1.03% and 0.96% respectively). For the V2I scenario, on the other hand, the improvements were, on average, 2.3% greater than traditional advance detection</w:t>
+      </w:r>
+      <w:ins w:id="115" w:author="William Alexander" w:date="2017-12-13T21:48:00Z">
+        <w:r>
+          <w:rPr>
+            <w:rFonts w:eastAsia="Times New Roman" w:cs="Calibri Light"/>
+            <w:color w:val="000000"/>
+          </w:rPr>
+          <w:t>,</w:t>
+        </w:r>
+      </w:ins>
+      <w:r>
+        <w:rPr>
+          <w:rFonts w:eastAsia="Times New Roman" w:cs="Calibri Light"/>
+          <w:color w:val="000000"/>
+        </w:rPr>
+        <w:t xml:space="preserve"> and the negative side street effects were around the same magnitude for the two scenarios. </w:t>
       </w:r>
     </w:p>
     <w:p>
@@ -4176,16 +5698,55 @@
           <w:rFonts w:eastAsia="Times New Roman" w:cs="Calibri Light"/>
           <w:color w:val="000000"/>
         </w:rPr>
-        <w:t>Based on our resu</w:t>
-      </w:r>
-      <w:bookmarkStart w:id="0" w:name="_GoBack"/>
-      <w:bookmarkEnd w:id="0"/>
-      <w:r>
-        <w:rPr>
-          <w:rFonts w:eastAsia="Times New Roman" w:cs="Calibri Light"/>
-          <w:color w:val="000000"/>
-        </w:rPr>
-        <w:t>lts, V2I advance detection was effective at decreasing main line travel time through an intersection. Our results clearly depicted a net travel time improvement for our system.</w:t>
+        <w:t xml:space="preserve">Based on our results, V2I advance detection </w:t>
+      </w:r>
+      <w:del w:id="116" w:author="William Alexander" w:date="2017-12-13T21:49:00Z">
+        <w:r>
+          <w:rPr>
+            <w:rFonts w:eastAsia="Times New Roman" w:cs="Calibri Light"/>
+            <w:color w:val="000000"/>
+          </w:rPr>
+          <w:delText xml:space="preserve">was </w:delText>
+        </w:r>
+      </w:del>
+      <w:ins w:id="117" w:author="William Alexander" w:date="2017-12-13T21:49:00Z">
+        <w:r>
+          <w:rPr>
+            <w:rFonts w:eastAsia="Times New Roman" w:cs="Calibri Light"/>
+            <w:color w:val="000000"/>
+          </w:rPr>
+          <w:t>is</w:t>
+        </w:r>
+        <w:r>
+          <w:rPr>
+            <w:rFonts w:eastAsia="Times New Roman" w:cs="Calibri Light"/>
+            <w:color w:val="000000"/>
+          </w:rPr>
+          <w:t xml:space="preserve"> </w:t>
+        </w:r>
+      </w:ins>
+      <w:r>
+        <w:rPr>
+          <w:rFonts w:eastAsia="Times New Roman" w:cs="Calibri Light"/>
+          <w:color w:val="000000"/>
+        </w:rPr>
+        <w:t>effective at decreasing main line travel time through an intersection. Our results clearly depict</w:t>
+      </w:r>
+      <w:del w:id="118" w:author="William Alexander" w:date="2017-12-13T21:49:00Z">
+        <w:r>
+          <w:rPr>
+            <w:rFonts w:eastAsia="Times New Roman" w:cs="Calibri Light"/>
+            <w:color w:val="000000"/>
+          </w:rPr>
+          <w:delText>ed</w:delText>
+        </w:r>
+      </w:del>
+      <w:r>
+        <w:rPr>
+          <w:rFonts w:eastAsia="Times New Roman" w:cs="Calibri Light"/>
+          <w:color w:val="000000"/>
+        </w:rPr>
+        <w:t xml:space="preserve"> a net travel time improvement for our system.</w:t>
       </w:r>
     </w:p>
     <w:p>
@@ -4211,13 +5772,62 @@
           <w:rFonts w:eastAsia="Times New Roman" w:cs="Calibri Light"/>
           <w:color w:val="000000"/>
         </w:rPr>
-        <w:t xml:space="preserve">It is important to recognize that our simulated network is very basic. In order to confirm our results, it would be desirable to expand the simulation to include a more diverse palette of intersections and routes. This would likely be made much easier by integrating with a professional-grade microsimulation platform. Additionally, it would be interesting to explore car-following models other than Gipps’ model and compare how they work in generating driver behavior in a simulation setting. Eventually, it is our home that a simulation framework such as this could be used to assess the impact of V2I advance detection in a transitionary landscape which would include both connected and non-connected vehicles, as this will be an important proving ground for V2I technology. </w:t>
+        <w:t xml:space="preserve">It is important to recognize that our simulated network is very basic. </w:t>
+      </w:r>
+      <w:proofErr w:type="gramStart"/>
+      <w:r>
+        <w:rPr>
+          <w:rFonts w:eastAsia="Times New Roman" w:cs="Calibri Light"/>
+          <w:color w:val="000000"/>
+        </w:rPr>
+        <w:t>In order to</w:t>
+      </w:r>
+      <w:proofErr w:type="gramEnd"/>
+      <w:r>
+        <w:rPr>
+          <w:rFonts w:eastAsia="Times New Roman" w:cs="Calibri Light"/>
+          <w:color w:val="000000"/>
+        </w:rPr>
+        <w:t xml:space="preserve"> confirm our results, it would be desirable to expand the simulation to include a more diverse palette of intersections and routes. This would likely be made much easier by integrating with a professional-grade microsimulation platform. Additionally, it would be interesting to explore car-following models other than Gipps’ model and compare how they work in generating driver behavior in a simulation setting. Eventually, it is our </w:t>
+      </w:r>
+      <w:del w:id="119" w:author="William Alexander" w:date="2017-12-13T21:49:00Z">
+        <w:r>
+          <w:rPr>
+            <w:rFonts w:eastAsia="Times New Roman" w:cs="Calibri Light"/>
+            <w:color w:val="000000"/>
+          </w:rPr>
+          <w:delText xml:space="preserve">home </w:delText>
+        </w:r>
+      </w:del>
+      <w:ins w:id="120" w:author="William Alexander" w:date="2017-12-13T21:49:00Z">
+        <w:r>
+          <w:rPr>
+            <w:rFonts w:eastAsia="Times New Roman" w:cs="Calibri Light"/>
+            <w:color w:val="000000"/>
+          </w:rPr>
+          <w:t>goal</w:t>
+        </w:r>
+        <w:r>
+          <w:rPr>
+            <w:rFonts w:eastAsia="Times New Roman" w:cs="Calibri Light"/>
+            <w:color w:val="000000"/>
+          </w:rPr>
+          <w:t xml:space="preserve"> </w:t>
+        </w:r>
+      </w:ins>
+      <w:r>
+        <w:rPr>
+          <w:rFonts w:eastAsia="Times New Roman" w:cs="Calibri Light"/>
+          <w:color w:val="000000"/>
+        </w:rPr>
+        <w:t xml:space="preserve">that a simulation framework such as this could be used to assess the impact of V2I advance detection in a transitionary landscape which would include both connected and non-connected vehicles, as this will be an important proving ground for V2I technology. </w:t>
       </w:r>
     </w:p>
     <w:p>
       <w:pPr>
         <w:widowControl/>
         <w:rPr>
+          <w:del w:id="121" w:author="William Alexander" w:date="2017-12-13T21:50:00Z"/>
           <w:rFonts w:eastAsia="Times New Roman" w:cs="Calibri Light"/>
           <w:color w:val="000000"/>
         </w:rPr>
@@ -4266,10 +5876,34 @@
     <w:p/>
     <w:p>
       <w:r>
-        <w:t>Day, C. M., D. M. Bullock, H. Li, S. M. Remias, A. M. Hainen, R. S. Freije, A. L. Steven</w:t>
-      </w:r>
-      <w:r>
-        <w:t xml:space="preserve">s, J. R. Sturdevant, and </w:t>
+        <w:t xml:space="preserve">Day, C. M., D. M. Bullock, H. Li, S. M. </w:t>
+      </w:r>
+      <w:proofErr w:type="spellStart"/>
+      <w:r>
+        <w:t>Remias</w:t>
+      </w:r>
+      <w:proofErr w:type="spellEnd"/>
+      <w:r>
+        <w:t xml:space="preserve">, A. M. Hainen, R. S. </w:t>
+      </w:r>
+      <w:proofErr w:type="spellStart"/>
+      <w:r>
+        <w:t>Freije</w:t>
+      </w:r>
+      <w:proofErr w:type="spellEnd"/>
+      <w:r>
+        <w:t>, A. L. Steven</w:t>
+      </w:r>
+      <w:r>
+        <w:t xml:space="preserve">s, J. R. </w:t>
+      </w:r>
+      <w:proofErr w:type="spellStart"/>
+      <w:r>
+        <w:t>Sturdevant</w:t>
+      </w:r>
+      <w:proofErr w:type="spellEnd"/>
+      <w:r>
+        <w:t xml:space="preserve">, and </w:t>
       </w:r>
     </w:p>
     <w:p>
@@ -4306,7 +5940,15 @@
     <w:p/>
     <w:p>
       <w:r>
-        <w:t>Gipps, P.G. “A Behavioural Car-Following Model for Computer Simulation.</w:t>
+        <w:t xml:space="preserve">Gipps, P.G. “A </w:t>
+      </w:r>
+      <w:proofErr w:type="spellStart"/>
+      <w:r>
+        <w:t>Behavioural</w:t>
+      </w:r>
+      <w:proofErr w:type="spellEnd"/>
+      <w:r>
+        <w:t xml:space="preserve"> Car-Following Model for Computer Simulation.</w:t>
       </w:r>
       <w:r>
         <w:t>” Transportation Research Board</w:t>
@@ -4327,8 +5969,21 @@
           <w:iCs/>
         </w:rPr>
       </w:pPr>
-      <w:r>
-        <w:t>Olstam, Johann J, and Andreas Tapani. “Comparison of Car-Following Models.” </w:t>
+      <w:proofErr w:type="spellStart"/>
+      <w:r>
+        <w:t>Olstam</w:t>
+      </w:r>
+      <w:proofErr w:type="spellEnd"/>
+      <w:r>
+        <w:t xml:space="preserve">, Johann J, and Andreas </w:t>
+      </w:r>
+      <w:proofErr w:type="spellStart"/>
+      <w:r>
+        <w:t>Tapani</w:t>
+      </w:r>
+      <w:proofErr w:type="spellEnd"/>
+      <w:r>
+        <w:t>. “Comparison of Car-Following Models.” </w:t>
       </w:r>
       <w:r>
         <w:rPr>
@@ -4385,7 +6040,7 @@
 </file>
 
 <file path=word/endnotes.xml><?xml version="1.0" encoding="utf-8"?>
-<w:endnotes xmlns:wpc="http://schemas.microsoft.com/office/word/2010/wordprocessingCanvas" xmlns:cx="http://schemas.microsoft.com/office/drawing/2014/chartex" xmlns:cx1="http://schemas.microsoft.com/office/drawing/2015/9/8/chartex" xmlns:cx2="http://schemas.microsoft.com/office/drawing/2015/10/21/chartex" xmlns:cx3="http://schemas.microsoft.com/office/drawing/2016/5/9/chartex" xmlns:cx4="http://schemas.microsoft.com/office/drawing/2016/5/10/chartex" xmlns:cx5="http://schemas.microsoft.com/office/drawing/2016/5/11/chartex" xmlns:cx6="http://schemas.microsoft.com/office/drawing/2016/5/12/chartex" xmlns:cx7="http://schemas.microsoft.com/office/drawing/2016/5/13/chartex" xmlns:cx8="http://schemas.microsoft.com/office/drawing/2016/5/14/chartex" xmlns:mc="http://schemas.openxmlformats.org/markup-compatibility/2006" xmlns:aink="http://schemas.microsoft.com/office/drawing/2016/ink" xmlns:am3d="http://schemas.microsoft.com/office/drawing/2017/model3d" xmlns:o="urn:schemas-microsoft-com:office:office" xmlns:r="http://schemas.openxmlformats.org/officeDocument/2006/relationships" xmlns:m="http://schemas.openxmlformats.org/officeDocument/2006/math" xmlns:v="urn:schemas-microsoft-com:vml" xmlns:wp14="http://schemas.microsoft.com/office/word/2010/wordprocessingDrawing" xmlns:wp="http://schemas.openxmlformats.org/drawingml/2006/wordprocessingDrawing" xmlns:w10="urn:schemas-microsoft-com:office:word" xmlns:w="http://schemas.openxmlformats.org/wordprocessingml/2006/main" xmlns:w14="http://schemas.microsoft.com/office/word/2010/wordml" xmlns:w15="http://schemas.microsoft.com/office/word/2012/wordml" xmlns:w16se="http://schemas.microsoft.com/office/word/2015/wordml/symex" xmlns:wpg="http://schemas.microsoft.com/office/word/2010/wordprocessingGroup" xmlns:wpi="http://schemas.microsoft.com/office/word/2010/wordprocessingInk" xmlns:wne="http://schemas.microsoft.com/office/word/2006/wordml" xmlns:wps="http://schemas.microsoft.com/office/word/2010/wordprocessingShape" mc:Ignorable="w14 w15 w16se wp14">
+<w:endnotes xmlns:wpc="http://schemas.microsoft.com/office/word/2010/wordprocessingCanvas" xmlns:cx="http://schemas.microsoft.com/office/drawing/2014/chartex" xmlns:cx1="http://schemas.microsoft.com/office/drawing/2015/9/8/chartex" xmlns:cx2="http://schemas.microsoft.com/office/drawing/2015/10/21/chartex" xmlns:cx3="http://schemas.microsoft.com/office/drawing/2016/5/9/chartex" xmlns:cx4="http://schemas.microsoft.com/office/drawing/2016/5/10/chartex" xmlns:cx5="http://schemas.microsoft.com/office/drawing/2016/5/11/chartex" xmlns:cx6="http://schemas.microsoft.com/office/drawing/2016/5/12/chartex" xmlns:cx7="http://schemas.microsoft.com/office/drawing/2016/5/13/chartex" xmlns:cx8="http://schemas.microsoft.com/office/drawing/2016/5/14/chartex" xmlns:mc="http://schemas.openxmlformats.org/markup-compatibility/2006" xmlns:aink="http://schemas.microsoft.com/office/drawing/2016/ink" xmlns:am3d="http://schemas.microsoft.com/office/drawing/2017/model3d" xmlns:o="urn:schemas-microsoft-com:office:office" xmlns:r="http://schemas.openxmlformats.org/officeDocument/2006/relationships" xmlns:m="http://schemas.openxmlformats.org/officeDocument/2006/math" xmlns:v="urn:schemas-microsoft-com:vml" xmlns:wp14="http://schemas.microsoft.com/office/word/2010/wordprocessingDrawing" xmlns:wp="http://schemas.openxmlformats.org/drawingml/2006/wordprocessingDrawing" xmlns:w10="urn:schemas-microsoft-com:office:word" xmlns:w="http://schemas.openxmlformats.org/wordprocessingml/2006/main" xmlns:w14="http://schemas.microsoft.com/office/word/2010/wordml" xmlns:w15="http://schemas.microsoft.com/office/word/2012/wordml" xmlns:w16cid="http://schemas.microsoft.com/office/word/2016/wordml/cid" xmlns:w16se="http://schemas.microsoft.com/office/word/2015/wordml/symex" xmlns:wpg="http://schemas.microsoft.com/office/word/2010/wordprocessingGroup" xmlns:wpi="http://schemas.microsoft.com/office/word/2010/wordprocessingInk" xmlns:wne="http://schemas.microsoft.com/office/word/2006/wordml" xmlns:wps="http://schemas.microsoft.com/office/word/2010/wordprocessingShape" mc:Ignorable="w14 w15 w16se w16cid wp14">
   <w:endnote w:type="separator" w:id="-1">
     <w:p>
       <w:r>
@@ -4404,7 +6059,7 @@
 </file>
 
 <file path=word/footer1.xml><?xml version="1.0" encoding="utf-8"?>
-<w:ftr xmlns:wpc="http://schemas.microsoft.com/office/word/2010/wordprocessingCanvas" xmlns:cx="http://schemas.microsoft.com/office/drawing/2014/chartex" xmlns:cx1="http://schemas.microsoft.com/office/drawing/2015/9/8/chartex" xmlns:cx2="http://schemas.microsoft.com/office/drawing/2015/10/21/chartex" xmlns:cx3="http://schemas.microsoft.com/office/drawing/2016/5/9/chartex" xmlns:cx4="http://schemas.microsoft.com/office/drawing/2016/5/10/chartex" xmlns:cx5="http://schemas.microsoft.com/office/drawing/2016/5/11/chartex" xmlns:cx6="http://schemas.microsoft.com/office/drawing/2016/5/12/chartex" xmlns:cx7="http://schemas.microsoft.com/office/drawing/2016/5/13/chartex" xmlns:cx8="http://schemas.microsoft.com/office/drawing/2016/5/14/chartex" xmlns:mc="http://schemas.openxmlformats.org/markup-compatibility/2006" xmlns:aink="http://schemas.microsoft.com/office/drawing/2016/ink" xmlns:am3d="http://schemas.microsoft.com/office/drawing/2017/model3d" xmlns:o="urn:schemas-microsoft-com:office:office" xmlns:r="http://schemas.openxmlformats.org/officeDocument/2006/relationships" xmlns:m="http://schemas.openxmlformats.org/officeDocument/2006/math" xmlns:v="urn:schemas-microsoft-com:vml" xmlns:wp14="http://schemas.microsoft.com/office/word/2010/wordprocessingDrawing" xmlns:wp="http://schemas.openxmlformats.org/drawingml/2006/wordprocessingDrawing" xmlns:w10="urn:schemas-microsoft-com:office:word" xmlns:w="http://schemas.openxmlformats.org/wordprocessingml/2006/main" xmlns:w14="http://schemas.microsoft.com/office/word/2010/wordml" xmlns:w15="http://schemas.microsoft.com/office/word/2012/wordml" xmlns:w16se="http://schemas.microsoft.com/office/word/2015/wordml/symex" xmlns:wpg="http://schemas.microsoft.com/office/word/2010/wordprocessingGroup" xmlns:wpi="http://schemas.microsoft.com/office/word/2010/wordprocessingInk" xmlns:wne="http://schemas.microsoft.com/office/word/2006/wordml" xmlns:wps="http://schemas.microsoft.com/office/word/2010/wordprocessingShape" mc:Ignorable="w14 w15 w16se wp14">
+<w:ftr xmlns:wpc="http://schemas.microsoft.com/office/word/2010/wordprocessingCanvas" xmlns:cx="http://schemas.microsoft.com/office/drawing/2014/chartex" xmlns:cx1="http://schemas.microsoft.com/office/drawing/2015/9/8/chartex" xmlns:cx2="http://schemas.microsoft.com/office/drawing/2015/10/21/chartex" xmlns:cx3="http://schemas.microsoft.com/office/drawing/2016/5/9/chartex" xmlns:cx4="http://schemas.microsoft.com/office/drawing/2016/5/10/chartex" xmlns:cx5="http://schemas.microsoft.com/office/drawing/2016/5/11/chartex" xmlns:cx6="http://schemas.microsoft.com/office/drawing/2016/5/12/chartex" xmlns:cx7="http://schemas.microsoft.com/office/drawing/2016/5/13/chartex" xmlns:cx8="http://schemas.microsoft.com/office/drawing/2016/5/14/chartex" xmlns:mc="http://schemas.openxmlformats.org/markup-compatibility/2006" xmlns:aink="http://schemas.microsoft.com/office/drawing/2016/ink" xmlns:am3d="http://schemas.microsoft.com/office/drawing/2017/model3d" xmlns:o="urn:schemas-microsoft-com:office:office" xmlns:r="http://schemas.openxmlformats.org/officeDocument/2006/relationships" xmlns:m="http://schemas.openxmlformats.org/officeDocument/2006/math" xmlns:v="urn:schemas-microsoft-com:vml" xmlns:wp14="http://schemas.microsoft.com/office/word/2010/wordprocessingDrawing" xmlns:wp="http://schemas.openxmlformats.org/drawingml/2006/wordprocessingDrawing" xmlns:w10="urn:schemas-microsoft-com:office:word" xmlns:w="http://schemas.openxmlformats.org/wordprocessingml/2006/main" xmlns:w14="http://schemas.microsoft.com/office/word/2010/wordml" xmlns:w15="http://schemas.microsoft.com/office/word/2012/wordml" xmlns:w16cid="http://schemas.microsoft.com/office/word/2016/wordml/cid" xmlns:w16se="http://schemas.microsoft.com/office/word/2015/wordml/symex" xmlns:wpg="http://schemas.microsoft.com/office/word/2010/wordprocessingGroup" xmlns:wpi="http://schemas.microsoft.com/office/word/2010/wordprocessingInk" xmlns:wne="http://schemas.microsoft.com/office/word/2006/wordml" xmlns:wps="http://schemas.microsoft.com/office/word/2010/wordprocessingShape" mc:Ignorable="w14 w15 w16se w16cid wp14">
   <w:sdt>
     <w:sdtPr>
       <w:id w:val="1658268946"/>
@@ -4437,7 +6092,7 @@
           <w:rPr>
             <w:noProof/>
           </w:rPr>
-          <w:t>7</w:t>
+          <w:t>2</w:t>
         </w:r>
         <w:r>
           <w:rPr>
@@ -4457,7 +6112,7 @@
 </file>
 
 <file path=word/footnotes.xml><?xml version="1.0" encoding="utf-8"?>
-<w:footnotes xmlns:wpc="http://schemas.microsoft.com/office/word/2010/wordprocessingCanvas" xmlns:cx="http://schemas.microsoft.com/office/drawing/2014/chartex" xmlns:cx1="http://schemas.microsoft.com/office/drawing/2015/9/8/chartex" xmlns:cx2="http://schemas.microsoft.com/office/drawing/2015/10/21/chartex" xmlns:cx3="http://schemas.microsoft.com/office/drawing/2016/5/9/chartex" xmlns:cx4="http://schemas.microsoft.com/office/drawing/2016/5/10/chartex" xmlns:cx5="http://schemas.microsoft.com/office/drawing/2016/5/11/chartex" xmlns:cx6="http://schemas.microsoft.com/office/drawing/2016/5/12/chartex" xmlns:cx7="http://schemas.microsoft.com/office/drawing/2016/5/13/chartex" xmlns:cx8="http://schemas.microsoft.com/office/drawing/2016/5/14/chartex" xmlns:mc="http://schemas.openxmlformats.org/markup-compatibility/2006" xmlns:aink="http://schemas.microsoft.com/office/drawing/2016/ink" xmlns:am3d="http://schemas.microsoft.com/office/drawing/2017/model3d" xmlns:o="urn:schemas-microsoft-com:office:office" xmlns:r="http://schemas.openxmlformats.org/officeDocument/2006/relationships" xmlns:m="http://schemas.openxmlformats.org/officeDocument/2006/math" xmlns:v="urn:schemas-microsoft-com:vml" xmlns:wp14="http://schemas.microsoft.com/office/word/2010/wordprocessingDrawing" xmlns:wp="http://schemas.openxmlformats.org/drawingml/2006/wordprocessingDrawing" xmlns:w10="urn:schemas-microsoft-com:office:word" xmlns:w="http://schemas.openxmlformats.org/wordprocessingml/2006/main" xmlns:w14="http://schemas.microsoft.com/office/word/2010/wordml" xmlns:w15="http://schemas.microsoft.com/office/word/2012/wordml" xmlns:w16se="http://schemas.microsoft.com/office/word/2015/wordml/symex" xmlns:wpg="http://schemas.microsoft.com/office/word/2010/wordprocessingGroup" xmlns:wpi="http://schemas.microsoft.com/office/word/2010/wordprocessingInk" xmlns:wne="http://schemas.microsoft.com/office/word/2006/wordml" xmlns:wps="http://schemas.microsoft.com/office/word/2010/wordprocessingShape" mc:Ignorable="w14 w15 w16se wp14">
+<w:footnotes xmlns:wpc="http://schemas.microsoft.com/office/word/2010/wordprocessingCanvas" xmlns:cx="http://schemas.microsoft.com/office/drawing/2014/chartex" xmlns:cx1="http://schemas.microsoft.com/office/drawing/2015/9/8/chartex" xmlns:cx2="http://schemas.microsoft.com/office/drawing/2015/10/21/chartex" xmlns:cx3="http://schemas.microsoft.com/office/drawing/2016/5/9/chartex" xmlns:cx4="http://schemas.microsoft.com/office/drawing/2016/5/10/chartex" xmlns:cx5="http://schemas.microsoft.com/office/drawing/2016/5/11/chartex" xmlns:cx6="http://schemas.microsoft.com/office/drawing/2016/5/12/chartex" xmlns:cx7="http://schemas.microsoft.com/office/drawing/2016/5/13/chartex" xmlns:cx8="http://schemas.microsoft.com/office/drawing/2016/5/14/chartex" xmlns:mc="http://schemas.openxmlformats.org/markup-compatibility/2006" xmlns:aink="http://schemas.microsoft.com/office/drawing/2016/ink" xmlns:am3d="http://schemas.microsoft.com/office/drawing/2017/model3d" xmlns:o="urn:schemas-microsoft-com:office:office" xmlns:r="http://schemas.openxmlformats.org/officeDocument/2006/relationships" xmlns:m="http://schemas.openxmlformats.org/officeDocument/2006/math" xmlns:v="urn:schemas-microsoft-com:vml" xmlns:wp14="http://schemas.microsoft.com/office/word/2010/wordprocessingDrawing" xmlns:wp="http://schemas.openxmlformats.org/drawingml/2006/wordprocessingDrawing" xmlns:w10="urn:schemas-microsoft-com:office:word" xmlns:w="http://schemas.openxmlformats.org/wordprocessingml/2006/main" xmlns:w14="http://schemas.microsoft.com/office/word/2010/wordml" xmlns:w15="http://schemas.microsoft.com/office/word/2012/wordml" xmlns:w16cid="http://schemas.microsoft.com/office/word/2016/wordml/cid" xmlns:w16se="http://schemas.microsoft.com/office/word/2015/wordml/symex" xmlns:wpg="http://schemas.microsoft.com/office/word/2010/wordprocessingGroup" xmlns:wpi="http://schemas.microsoft.com/office/word/2010/wordprocessingInk" xmlns:wne="http://schemas.microsoft.com/office/word/2006/wordml" xmlns:wps="http://schemas.microsoft.com/office/word/2010/wordprocessingShape" mc:Ignorable="w14 w15 w16se w16cid wp14">
   <w:footnote w:type="separator" w:id="-1">
     <w:p>
       <w:r>
@@ -4476,7 +6131,7 @@
 </file>
 
 <file path=word/numbering.xml><?xml version="1.0" encoding="utf-8"?>
-<w:numbering xmlns:wpc="http://schemas.microsoft.com/office/word/2010/wordprocessingCanvas" xmlns:cx="http://schemas.microsoft.com/office/drawing/2014/chartex" xmlns:cx1="http://schemas.microsoft.com/office/drawing/2015/9/8/chartex" xmlns:cx2="http://schemas.microsoft.com/office/drawing/2015/10/21/chartex" xmlns:cx3="http://schemas.microsoft.com/office/drawing/2016/5/9/chartex" xmlns:cx4="http://schemas.microsoft.com/office/drawing/2016/5/10/chartex" xmlns:cx5="http://schemas.microsoft.com/office/drawing/2016/5/11/chartex" xmlns:cx6="http://schemas.microsoft.com/office/drawing/2016/5/12/chartex" xmlns:cx7="http://schemas.microsoft.com/office/drawing/2016/5/13/chartex" xmlns:cx8="http://schemas.microsoft.com/office/drawing/2016/5/14/chartex" xmlns:mc="http://schemas.openxmlformats.org/markup-compatibility/2006" xmlns:aink="http://schemas.microsoft.com/office/drawing/2016/ink" xmlns:am3d="http://schemas.microsoft.com/office/drawing/2017/model3d" xmlns:o="urn:schemas-microsoft-com:office:office" xmlns:r="http://schemas.openxmlformats.org/officeDocument/2006/relationships" xmlns:m="http://schemas.openxmlformats.org/officeDocument/2006/math" xmlns:v="urn:schemas-microsoft-com:vml" xmlns:wp14="http://schemas.microsoft.com/office/word/2010/wordprocessingDrawing" xmlns:wp="http://schemas.openxmlformats.org/drawingml/2006/wordprocessingDrawing" xmlns:w10="urn:schemas-microsoft-com:office:word" xmlns:w="http://schemas.openxmlformats.org/wordprocessingml/2006/main" xmlns:w14="http://schemas.microsoft.com/office/word/2010/wordml" xmlns:w15="http://schemas.microsoft.com/office/word/2012/wordml" xmlns:w16se="http://schemas.microsoft.com/office/word/2015/wordml/symex" xmlns:wpg="http://schemas.microsoft.com/office/word/2010/wordprocessingGroup" xmlns:wpi="http://schemas.microsoft.com/office/word/2010/wordprocessingInk" xmlns:wne="http://schemas.microsoft.com/office/word/2006/wordml" xmlns:wps="http://schemas.microsoft.com/office/word/2010/wordprocessingShape" mc:Ignorable="w14 w15 w16se wp14">
+<w:numbering xmlns:wpc="http://schemas.microsoft.com/office/word/2010/wordprocessingCanvas" xmlns:cx="http://schemas.microsoft.com/office/drawing/2014/chartex" xmlns:cx1="http://schemas.microsoft.com/office/drawing/2015/9/8/chartex" xmlns:cx2="http://schemas.microsoft.com/office/drawing/2015/10/21/chartex" xmlns:cx3="http://schemas.microsoft.com/office/drawing/2016/5/9/chartex" xmlns:cx4="http://schemas.microsoft.com/office/drawing/2016/5/10/chartex" xmlns:cx5="http://schemas.microsoft.com/office/drawing/2016/5/11/chartex" xmlns:cx6="http://schemas.microsoft.com/office/drawing/2016/5/12/chartex" xmlns:cx7="http://schemas.microsoft.com/office/drawing/2016/5/13/chartex" xmlns:cx8="http://schemas.microsoft.com/office/drawing/2016/5/14/chartex" xmlns:mc="http://schemas.openxmlformats.org/markup-compatibility/2006" xmlns:aink="http://schemas.microsoft.com/office/drawing/2016/ink" xmlns:am3d="http://schemas.microsoft.com/office/drawing/2017/model3d" xmlns:o="urn:schemas-microsoft-com:office:office" xmlns:r="http://schemas.openxmlformats.org/officeDocument/2006/relationships" xmlns:m="http://schemas.openxmlformats.org/officeDocument/2006/math" xmlns:v="urn:schemas-microsoft-com:vml" xmlns:wp14="http://schemas.microsoft.com/office/word/2010/wordprocessingDrawing" xmlns:wp="http://schemas.openxmlformats.org/drawingml/2006/wordprocessingDrawing" xmlns:w10="urn:schemas-microsoft-com:office:word" xmlns:w="http://schemas.openxmlformats.org/wordprocessingml/2006/main" xmlns:w14="http://schemas.microsoft.com/office/word/2010/wordml" xmlns:w15="http://schemas.microsoft.com/office/word/2012/wordml" xmlns:w16cid="http://schemas.microsoft.com/office/word/2016/wordml/cid" xmlns:w16se="http://schemas.microsoft.com/office/word/2015/wordml/symex" xmlns:wpg="http://schemas.microsoft.com/office/word/2010/wordprocessingGroup" xmlns:wpi="http://schemas.microsoft.com/office/word/2010/wordprocessingInk" xmlns:wne="http://schemas.microsoft.com/office/word/2006/wordml" xmlns:wps="http://schemas.microsoft.com/office/word/2010/wordprocessingShape" mc:Ignorable="w14 w15 w16se w16cid wp14">
   <w:abstractNum w:abstractNumId="0" w15:restartNumberingAfterBreak="0">
     <w:nsid w:val="0204758A"/>
     <w:multiLevelType w:val="hybridMultilevel"/>
@@ -7120,8 +8775,16 @@
 </w:numbering>
 </file>
 
+<file path=word/people.xml><?xml version="1.0" encoding="utf-8"?>
+<w15:people xmlns:wpc="http://schemas.microsoft.com/office/word/2010/wordprocessingCanvas" xmlns:cx="http://schemas.microsoft.com/office/drawing/2014/chartex" xmlns:cx1="http://schemas.microsoft.com/office/drawing/2015/9/8/chartex" xmlns:cx2="http://schemas.microsoft.com/office/drawing/2015/10/21/chartex" xmlns:cx3="http://schemas.microsoft.com/office/drawing/2016/5/9/chartex" xmlns:cx4="http://schemas.microsoft.com/office/drawing/2016/5/10/chartex" xmlns:cx5="http://schemas.microsoft.com/office/drawing/2016/5/11/chartex" xmlns:cx6="http://schemas.microsoft.com/office/drawing/2016/5/12/chartex" xmlns:cx7="http://schemas.microsoft.com/office/drawing/2016/5/13/chartex" xmlns:cx8="http://schemas.microsoft.com/office/drawing/2016/5/14/chartex" xmlns:mc="http://schemas.openxmlformats.org/markup-compatibility/2006" xmlns:aink="http://schemas.microsoft.com/office/drawing/2016/ink" xmlns:am3d="http://schemas.microsoft.com/office/drawing/2017/model3d" xmlns:o="urn:schemas-microsoft-com:office:office" xmlns:r="http://schemas.openxmlformats.org/officeDocument/2006/relationships" xmlns:m="http://schemas.openxmlformats.org/officeDocument/2006/math" xmlns:v="urn:schemas-microsoft-com:vml" xmlns:wp14="http://schemas.microsoft.com/office/word/2010/wordprocessingDrawing" xmlns:wp="http://schemas.openxmlformats.org/drawingml/2006/wordprocessingDrawing" xmlns:w10="urn:schemas-microsoft-com:office:word" xmlns:w="http://schemas.openxmlformats.org/wordprocessingml/2006/main" xmlns:w14="http://schemas.microsoft.com/office/word/2010/wordml" xmlns:w15="http://schemas.microsoft.com/office/word/2012/wordml" xmlns:w16cid="http://schemas.microsoft.com/office/word/2016/wordml/cid" xmlns:w16se="http://schemas.microsoft.com/office/word/2015/wordml/symex" xmlns:wpg="http://schemas.microsoft.com/office/word/2010/wordprocessingGroup" xmlns:wpi="http://schemas.microsoft.com/office/word/2010/wordprocessingInk" xmlns:wne="http://schemas.microsoft.com/office/word/2006/wordml" xmlns:wps="http://schemas.microsoft.com/office/word/2010/wordprocessingShape" mc:Ignorable="w14 w15 w16se w16cid wp14">
+  <w15:person w15:author="William Alexander">
+    <w15:presenceInfo w15:providerId="Windows Live" w15:userId="33045c09935a0966"/>
+  </w15:person>
+</w15:people>
+</file>
+
 <file path=word/styles.xml><?xml version="1.0" encoding="utf-8"?>
-<w:styles xmlns:mc="http://schemas.openxmlformats.org/markup-compatibility/2006" xmlns:r="http://schemas.openxmlformats.org/officeDocument/2006/relationships" xmlns:w="http://schemas.openxmlformats.org/wordprocessingml/2006/main" xmlns:w14="http://schemas.microsoft.com/office/word/2010/wordml" xmlns:w15="http://schemas.microsoft.com/office/word/2012/wordml" xmlns:w16se="http://schemas.microsoft.com/office/word/2015/wordml/symex" mc:Ignorable="w14 w15 w16se">
+<w:styles xmlns:mc="http://schemas.openxmlformats.org/markup-compatibility/2006" xmlns:r="http://schemas.openxmlformats.org/officeDocument/2006/relationships" xmlns:w="http://schemas.openxmlformats.org/wordprocessingml/2006/main" xmlns:w14="http://schemas.microsoft.com/office/word/2010/wordml" xmlns:w15="http://schemas.microsoft.com/office/word/2012/wordml" xmlns:w16cid="http://schemas.microsoft.com/office/word/2016/wordml/cid" xmlns:w16se="http://schemas.microsoft.com/office/word/2015/wordml/symex" mc:Ignorable="w14 w15 w16se w16cid">
   <w:docDefaults>
     <w:rPrDefault>
       <w:rPr>
@@ -7134,880 +8797,6 @@
     <w:pPrDefault>
       <w:pPr>
         <w:widowControl w:val="0"/>
-      </w:pPr>
-    </w:pPrDefault>
-  </w:docDefaults>
-  <w:latentStyles w:defLockedState="0" w:defUIPriority="99" w:defSemiHidden="0" w:defUnhideWhenUsed="0" w:defQFormat="0" w:count="375">
-    <w:lsdException w:name="Normal" w:uiPriority="0" w:qFormat="1"/>
-    <w:lsdException w:name="heading 1" w:uiPriority="9" w:qFormat="1"/>
-    <w:lsdException w:name="heading 2" w:semiHidden="1" w:uiPriority="9" w:unhideWhenUsed="1" w:qFormat="1"/>
-    <w:lsdException w:name="heading 3" w:semiHidden="1" w:uiPriority="9" w:unhideWhenUsed="1" w:qFormat="1"/>
-    <w:lsdException w:name="heading 4" w:semiHidden="1" w:uiPriority="9" w:unhideWhenUsed="1" w:qFormat="1"/>
-    <w:lsdException w:name="heading 5" w:semiHidden="1" w:uiPriority="9" w:unhideWhenUsed="1" w:qFormat="1"/>
-    <w:lsdException w:name="heading 6" w:semiHidden="1" w:uiPriority="9" w:unhideWhenUsed="1" w:qFormat="1"/>
-    <w:lsdException w:name="heading 7" w:semiHidden="1" w:uiPriority="9" w:unhideWhenUsed="1" w:qFormat="1"/>
-    <w:lsdException w:name="heading 8" w:semiHidden="1" w:uiPriority="9" w:unhideWhenUsed="1" w:qFormat="1"/>
-    <w:lsdException w:name="heading 9" w:semiHidden="1" w:uiPriority="9" w:unhideWhenUsed="1" w:qFormat="1"/>
-    <w:lsdException w:name="index 1" w:semiHidden="1" w:unhideWhenUsed="1"/>
-    <w:lsdException w:name="index 2" w:semiHidden="1" w:unhideWhenUsed="1"/>
-    <w:lsdException w:name="index 3" w:semiHidden="1" w:unhideWhenUsed="1"/>
-    <w:lsdException w:name="index 4" w:semiHidden="1" w:unhideWhenUsed="1"/>
-    <w:lsdException w:name="index 5" w:semiHidden="1" w:unhideWhenUsed="1"/>
-    <w:lsdException w:name="index 6" w:semiHidden="1" w:unhideWhenUsed="1"/>
-    <w:lsdException w:name="index 7" w:semiHidden="1" w:unhideWhenUsed="1"/>
-    <w:lsdException w:name="index 8" w:semiHidden="1" w:unhideWhenUsed="1"/>
-    <w:lsdException w:name="index 9" w:semiHidden="1" w:unhideWhenUsed="1"/>
-    <w:lsdException w:name="toc 1" w:semiHidden="1" w:uiPriority="39" w:unhideWhenUsed="1"/>
-    <w:lsdException w:name="toc 2" w:semiHidden="1" w:uiPriority="39" w:unhideWhenUsed="1"/>
-    <w:lsdException w:name="toc 3" w:semiHidden="1" w:uiPriority="39" w:unhideWhenUsed="1"/>
-    <w:lsdException w:name="toc 4" w:semiHidden="1" w:uiPriority="39" w:unhideWhenUsed="1"/>
-    <w:lsdException w:name="toc 5" w:semiHidden="1" w:uiPriority="39" w:unhideWhenUsed="1"/>
-    <w:lsdException w:name="toc 6" w:semiHidden="1" w:uiPriority="39" w:unhideWhenUsed="1"/>
-    <w:lsdException w:name="toc 7" w:semiHidden="1" w:uiPriority="39" w:unhideWhenUsed="1"/>
-    <w:lsdException w:name="toc 8" w:semiHidden="1" w:uiPriority="39" w:unhideWhenUsed="1"/>
-    <w:lsdException w:name="toc 9" w:semiHidden="1" w:uiPriority="39" w:unhideWhenUsed="1"/>
-    <w:lsdException w:name="Normal Indent" w:semiHidden="1" w:unhideWhenUsed="1"/>
-    <w:lsdException w:name="footnote text" w:semiHidden="1" w:unhideWhenUsed="1"/>
-    <w:lsdException w:name="annotation text" w:semiHidden="1" w:unhideWhenUsed="1"/>
-    <w:lsdException w:name="header" w:semiHidden="1" w:unhideWhenUsed="1"/>
-    <w:lsdException w:name="footer" w:semiHidden="1" w:unhideWhenUsed="1"/>
-    <w:lsdException w:name="index heading" w:semiHidden="1" w:unhideWhenUsed="1"/>
-    <w:lsdException w:name="caption" w:semiHidden="1" w:uiPriority="35" w:unhideWhenUsed="1" w:qFormat="1"/>
-    <w:lsdException w:name="table of figures" w:semiHidden="1" w:unhideWhenUsed="1"/>
-    <w:lsdException w:name="envelope address" w:semiHidden="1" w:unhideWhenUsed="1"/>
-    <w:lsdException w:name="envelope return" w:semiHidden="1" w:unhideWhenUsed="1"/>
-    <w:lsdException w:name="footnote reference" w:semiHidden="1" w:unhideWhenUsed="1"/>
-    <w:lsdException w:name="annotation reference" w:semiHidden="1" w:unhideWhenUsed="1"/>
-    <w:lsdException w:name="line number" w:semiHidden="1" w:unhideWhenUsed="1"/>
-    <w:lsdException w:name="page number" w:semiHidden="1" w:unhideWhenUsed="1"/>
-    <w:lsdException w:name="endnote reference" w:semiHidden="1" w:unhideWhenUsed="1"/>
-    <w:lsdException w:name="endnote text" w:semiHidden="1" w:unhideWhenUsed="1"/>
-    <w:lsdException w:name="table of authorities" w:semiHidden="1" w:unhideWhenUsed="1"/>
-    <w:lsdException w:name="macro" w:semiHidden="1" w:unhideWhenUsed="1"/>
-    <w:lsdException w:name="toa heading" w:semiHidden="1" w:unhideWhenUsed="1"/>
-    <w:lsdException w:name="List" w:semiHidden="1" w:unhideWhenUsed="1"/>
-    <w:lsdException w:name="List Bullet" w:semiHidden="1" w:unhideWhenUsed="1"/>
-    <w:lsdException w:name="List Number" w:semiHidden="1" w:unhideWhenUsed="1"/>
-    <w:lsdException w:name="List 2" w:semiHidden="1" w:unhideWhenUsed="1"/>
-    <w:lsdException w:name="List 3" w:semiHidden="1" w:unhideWhenUsed="1"/>
-    <w:lsdException w:name="List 4" w:semiHidden="1" w:unhideWhenUsed="1"/>
-    <w:lsdException w:name="List 5" w:semiHidden="1" w:unhideWhenUsed="1"/>
-    <w:lsdException w:name="List Bullet 2" w:semiHidden="1" w:unhideWhenUsed="1"/>
-    <w:lsdException w:name="List Bullet 3" w:semiHidden="1" w:unhideWhenUsed="1"/>
-    <w:lsdException w:name="List Bullet 4" w:semiHidden="1" w:unhideWhenUsed="1"/>
-    <w:lsdException w:name="List Bullet 5" w:semiHidden="1" w:unhideWhenUsed="1"/>
-    <w:lsdException w:name="List Number 2" w:semiHidden="1" w:unhideWhenUsed="1"/>
-    <w:lsdException w:name="List Number 3" w:semiHidden="1" w:unhideWhenUsed="1"/>
-    <w:lsdException w:name="List Number 4" w:semiHidden="1" w:unhideWhenUsed="1"/>
-    <w:lsdException w:name="List Number 5" w:semiHidden="1" w:unhideWhenUsed="1"/>
-    <w:lsdException w:name="Title" w:uiPriority="10" w:qFormat="1"/>
-    <w:lsdException w:name="Closing" w:semiHidden="1" w:unhideWhenUsed="1"/>
-    <w:lsdException w:name="Signature" w:semiHidden="1" w:unhideWhenUsed="1"/>
-    <w:lsdException w:name="Default Paragraph Font" w:semiHidden="1" w:uiPriority="1" w:unhideWhenUsed="1"/>
-    <w:lsdException w:name="Body Text" w:semiHidden="1" w:unhideWhenUsed="1"/>
-    <w:lsdException w:name="Body Text Indent" w:semiHidden="1" w:unhideWhenUsed="1"/>
-    <w:lsdException w:name="List Continue" w:semiHidden="1" w:unhideWhenUsed="1"/>
-    <w:lsdException w:name="List Continue 2" w:semiHidden="1" w:unhideWhenUsed="1"/>
-    <w:lsdException w:name="List Continue 3" w:semiHidden="1" w:unhideWhenUsed="1"/>
-    <w:lsdException w:name="List Continue 4" w:semiHidden="1" w:unhideWhenUsed="1"/>
-    <w:lsdException w:name="List Continue 5" w:semiHidden="1" w:unhideWhenUsed="1"/>
-    <w:lsdException w:name="Message Header" w:semiHidden="1" w:unhideWhenUsed="1"/>
-    <w:lsdException w:name="Subtitle" w:uiPriority="11" w:qFormat="1"/>
-    <w:lsdException w:name="Salutation" w:semiHidden="1" w:unhideWhenUsed="1"/>
-    <w:lsdException w:name="Date" w:semiHidden="1" w:unhideWhenUsed="1"/>
-    <w:lsdException w:name="Body Text First Indent" w:semiHidden="1" w:unhideWhenUsed="1"/>
-    <w:lsdException w:name="Body Text First Indent 2" w:semiHidden="1" w:unhideWhenUsed="1"/>
-    <w:lsdException w:name="Note Heading" w:semiHidden="1" w:unhideWhenUsed="1"/>
-    <w:lsdException w:name="Body Text 2" w:semiHidden="1" w:unhideWhenUsed="1"/>
-    <w:lsdException w:name="Body Text 3" w:semiHidden="1" w:unhideWhenUsed="1"/>
-    <w:lsdException w:name="Body Text Indent 2" w:semiHidden="1" w:unhideWhenUsed="1"/>
-    <w:lsdException w:name="Body Text Indent 3" w:semiHidden="1" w:unhideWhenUsed="1"/>
-    <w:lsdException w:name="Block Text" w:semiHidden="1" w:unhideWhenUsed="1"/>
-    <w:lsdException w:name="Hyperlink" w:semiHidden="1" w:unhideWhenUsed="1"/>
-    <w:lsdException w:name="FollowedHyperlink" w:semiHidden="1" w:unhideWhenUsed="1"/>
-    <w:lsdException w:name="Strong" w:uiPriority="22" w:qFormat="1"/>
-    <w:lsdException w:name="Emphasis" w:uiPriority="20" w:qFormat="1"/>
-    <w:lsdException w:name="Document Map" w:semiHidden="1" w:unhideWhenUsed="1"/>
-    <w:lsdException w:name="Plain Text" w:semiHidden="1" w:unhideWhenUsed="1"/>
-    <w:lsdException w:name="E-mail Signature" w:semiHidden="1" w:unhideWhenUsed="1"/>
-    <w:lsdException w:name="HTML Top of Form" w:semiHidden="1" w:unhideWhenUsed="1"/>
-    <w:lsdException w:name="HTML Bottom of Form" w:semiHidden="1" w:unhideWhenUsed="1"/>
-    <w:lsdException w:name="Normal (Web)" w:semiHidden="1" w:unhideWhenUsed="1"/>
-    <w:lsdException w:name="HTML Acronym" w:semiHidden="1" w:unhideWhenUsed="1"/>
-    <w:lsdException w:name="HTML Address" w:semiHidden="1" w:unhideWhenUsed="1"/>
-    <w:lsdException w:name="HTML Cite" w:semiHidden="1" w:unhideWhenUsed="1"/>
-    <w:lsdException w:name="HTML Code" w:semiHidden="1" w:unhideWhenUsed="1"/>
-    <w:lsdException w:name="HTML Definition" w:semiHidden="1" w:unhideWhenUsed="1"/>
-    <w:lsdException w:name="HTML Keyboard" w:semiHidden="1" w:unhideWhenUsed="1"/>
-    <w:lsdException w:name="HTML Preformatted" w:semiHidden="1" w:unhideWhenUsed="1"/>
-    <w:lsdException w:name="HTML Sample" w:semiHidden="1" w:unhideWhenUsed="1"/>
-    <w:lsdException w:name="HTML Typewriter" w:semiHidden="1" w:unhideWhenUsed="1"/>
-    <w:lsdException w:name="HTML Variable" w:semiHidden="1" w:unhideWhenUsed="1"/>
-    <w:lsdException w:name="annotation subject" w:semiHidden="1" w:unhideWhenUsed="1"/>
-    <w:lsdException w:name="No List" w:semiHidden="1" w:unhideWhenUsed="1"/>
-    <w:lsdException w:name="Outline List 1" w:semiHidden="1" w:unhideWhenUsed="1"/>
-    <w:lsdException w:name="Outline List 2" w:semiHidden="1" w:unhideWhenUsed="1"/>
-    <w:lsdException w:name="Outline List 3" w:semiHidden="1" w:unhideWhenUsed="1"/>
-    <w:lsdException w:name="Table Simple 1" w:semiHidden="1" w:unhideWhenUsed="1"/>
-    <w:lsdException w:name="Table Simple 2" w:semiHidden="1" w:unhideWhenUsed="1"/>
-    <w:lsdException w:name="Table Simple 3" w:semiHidden="1" w:unhideWhenUsed="1"/>
-    <w:lsdException w:name="Table Classic 1" w:semiHidden="1" w:unhideWhenUsed="1"/>
-    <w:lsdException w:name="Table Classic 2" w:semiHidden="1" w:unhideWhenUsed="1"/>
-    <w:lsdException w:name="Table Classic 3" w:semiHidden="1" w:unhideWhenUsed="1"/>
-    <w:lsdException w:name="Table Classic 4" w:semiHidden="1" w:unhideWhenUsed="1"/>
-    <w:lsdException w:name="Table Colorful 1" w:semiHidden="1" w:unhideWhenUsed="1"/>
-    <w:lsdException w:name="Table Colorful 2" w:semiHidden="1" w:unhideWhenUsed="1"/>
-    <w:lsdException w:name="Table Colorful 3" w:semiHidden="1" w:unhideWhenUsed="1"/>
-    <w:lsdException w:name="Table Columns 1" w:semiHidden="1" w:unhideWhenUsed="1"/>
-    <w:lsdException w:name="Table Columns 2" w:semiHidden="1" w:unhideWhenUsed="1"/>
-    <w:lsdException w:name="Table Columns 3" w:semiHidden="1" w:unhideWhenUsed="1"/>
-    <w:lsdException w:name="Table Columns 4" w:semiHidden="1" w:unhideWhenUsed="1"/>
-    <w:lsdException w:name="Table Columns 5" w:semiHidden="1" w:unhideWhenUsed="1"/>
-    <w:lsdException w:name="Table Grid 1" w:semiHidden="1" w:unhideWhenUsed="1"/>
-    <w:lsdException w:name="Table Grid 2" w:semiHidden="1" w:unhideWhenUsed="1"/>
-    <w:lsdException w:name="Table Grid 3" w:semiHidden="1" w:unhideWhenUsed="1"/>
-    <w:lsdException w:name="Table Grid 4" w:semiHidden="1" w:unhideWhenUsed="1"/>
-    <w:lsdException w:name="Table Grid 5" w:semiHidden="1" w:unhideWhenUsed="1"/>
-    <w:lsdException w:name="Table Grid 6" w:semiHidden="1" w:unhideWhenUsed="1"/>
-    <w:lsdException w:name="Table Grid 7" w:semiHidden="1" w:unhideWhenUsed="1"/>
-    <w:lsdException w:name="Table Grid 8" w:semiHidden="1" w:unhideWhenUsed="1"/>
-    <w:lsdException w:name="Table List 1" w:semiHidden="1" w:unhideWhenUsed="1"/>
-    <w:lsdException w:name="Table List 2" w:semiHidden="1" w:unhideWhenUsed="1"/>
-    <w:lsdException w:name="Table List 3" w:semiHidden="1" w:unhideWhenUsed="1"/>
-    <w:lsdException w:name="Table List 4" w:semiHidden="1" w:unhideWhenUsed="1"/>
-    <w:lsdException w:name="Table List 5" w:semiHidden="1" w:unhideWhenUsed="1"/>
-    <w:lsdException w:name="Table List 6" w:semiHidden="1" w:unhideWhenUsed="1"/>
-    <w:lsdException w:name="Table List 7" w:semiHidden="1" w:unhideWhenUsed="1"/>
-    <w:lsdException w:name="Table List 8" w:semiHidden="1" w:unhideWhenUsed="1"/>
-    <w:lsdException w:name="Table 3D effects 1" w:semiHidden="1" w:unhideWhenUsed="1"/>
-    <w:lsdException w:name="Table 3D effects 2" w:semiHidden="1" w:unhideWhenUsed="1"/>
-    <w:lsdException w:name="Table 3D effects 3" w:semiHidden="1" w:unhideWhenUsed="1"/>
-    <w:lsdException w:name="Table Contemporary" w:semiHidden="1" w:unhideWhenUsed="1"/>
-    <w:lsdException w:name="Table Elegant" w:semiHidden="1" w:unhideWhenUsed="1"/>
-    <w:lsdException w:name="Table Professional" w:semiHidden="1" w:unhideWhenUsed="1"/>
-    <w:lsdException w:name="Table Subtle 1" w:semiHidden="1" w:unhideWhenUsed="1"/>
-    <w:lsdException w:name="Table Web 1" w:semiHidden="1" w:unhideWhenUsed="1"/>
-    <w:lsdException w:name="Table Web 2" w:semiHidden="1" w:unhideWhenUsed="1"/>
-    <w:lsdException w:name="Balloon Text" w:semiHidden="1" w:unhideWhenUsed="1"/>
-    <w:lsdException w:name="Table Grid" w:uiPriority="39"/>
-    <w:lsdException w:name="Table Theme" w:semiHidden="1" w:unhideWhenUsed="1"/>
-    <w:lsdException w:name="Placeholder Text" w:semiHidden="1"/>
-    <w:lsdException w:name="No Spacing" w:uiPriority="1" w:qFormat="1"/>
-    <w:lsdException w:name="Light Shading" w:uiPriority="60"/>
-    <w:lsdException w:name="Light List" w:uiPriority="61"/>
-    <w:lsdException w:name="Light Grid" w:uiPriority="62"/>
-    <w:lsdException w:name="Medium Shading 1" w:uiPriority="63"/>
-    <w:lsdException w:name="Medium Shading 2" w:uiPriority="64"/>
-    <w:lsdException w:name="Medium List 1" w:uiPriority="65"/>
-    <w:lsdException w:name="Medium List 2" w:uiPriority="66"/>
-    <w:lsdException w:name="Medium Grid 1" w:uiPriority="67"/>
-    <w:lsdException w:name="Medium Grid 2" w:uiPriority="68"/>
-    <w:lsdException w:name="Medium Grid 3" w:uiPriority="69"/>
-    <w:lsdException w:name="Dark List" w:uiPriority="70"/>
-    <w:lsdException w:name="Colorful Shading" w:uiPriority="71"/>
-    <w:lsdException w:name="Colorful List" w:uiPriority="72"/>
-    <w:lsdException w:name="Colorful Grid" w:uiPriority="73"/>
-    <w:lsdException w:name="Light Shading Accent 1" w:uiPriority="60"/>
-    <w:lsdException w:name="Light List Accent 1" w:uiPriority="61"/>
-    <w:lsdException w:name="Light Grid Accent 1" w:uiPriority="62"/>
-    <w:lsdException w:name="Medium Shading 1 Accent 1" w:uiPriority="63"/>
-    <w:lsdException w:name="Medium Shading 2 Accent 1" w:uiPriority="64"/>
-    <w:lsdException w:name="Medium List 1 Accent 1" w:uiPriority="65"/>
-    <w:lsdException w:name="Revision" w:semiHidden="1"/>
-    <w:lsdException w:name="List Paragraph" w:uiPriority="34" w:qFormat="1"/>
-    <w:lsdException w:name="Quote" w:uiPriority="29" w:qFormat="1"/>
-    <w:lsdException w:name="Intense Quote" w:uiPriority="30" w:qFormat="1"/>
-    <w:lsdException w:name="Medium List 2 Accent 1" w:uiPriority="66"/>
-    <w:lsdException w:name="Medium Grid 1 Accent 1" w:uiPriority="67"/>
-    <w:lsdException w:name="Medium Grid 2 Accent 1" w:uiPriority="68"/>
-    <w:lsdException w:name="Medium Grid 3 Accent 1" w:uiPriority="69"/>
-    <w:lsdException w:name="Dark List Accent 1" w:uiPriority="70"/>
-    <w:lsdException w:name="Colorful Shading Accent 1" w:uiPriority="71"/>
-    <w:lsdException w:name="Colorful List Accent 1" w:uiPriority="72"/>
-    <w:lsdException w:name="Colorful Grid Accent 1" w:uiPriority="73"/>
-    <w:lsdException w:name="Light Shading Accent 2" w:uiPriority="60"/>
-    <w:lsdException w:name="Light List Accent 2" w:uiPriority="61"/>
-    <w:lsdException w:name="Light Grid Accent 2" w:uiPriority="62"/>
-    <w:lsdException w:name="Medium Shading 1 Accent 2" w:uiPriority="63"/>
-    <w:lsdException w:name="Medium Shading 2 Accent 2" w:uiPriority="64"/>
-    <w:lsdException w:name="Medium List 1 Accent 2" w:uiPriority="65"/>
-    <w:lsdException w:name="Medium List 2 Accent 2" w:uiPriority="66"/>
-    <w:lsdException w:name="Medium Grid 1 Accent 2" w:uiPriority="67"/>
-    <w:lsdException w:name="Medium Grid 2 Accent 2" w:uiPriority="68"/>
-    <w:lsdException w:name="Medium Grid 3 Accent 2" w:uiPriority="69"/>
-    <w:lsdException w:name="Dark List Accent 2" w:uiPriority="70"/>
-    <w:lsdException w:name="Colorful Shading Accent 2" w:uiPriority="71"/>
-    <w:lsdException w:name="Colorful List Accent 2" w:uiPriority="72"/>
-    <w:lsdException w:name="Colorful Grid Accent 2" w:uiPriority="73"/>
-    <w:lsdException w:name="Light Shading Accent 3" w:uiPriority="60"/>
-    <w:lsdException w:name="Light List Accent 3" w:uiPriority="61"/>
-    <w:lsdException w:name="Light Grid Accent 3" w:uiPriority="62"/>
-    <w:lsdException w:name="Medium Shading 1 Accent 3" w:uiPriority="63"/>
-    <w:lsdException w:name="Medium Shading 2 Accent 3" w:uiPriority="64"/>
-    <w:lsdException w:name="Medium List 1 Accent 3" w:uiPriority="65"/>
-    <w:lsdException w:name="Medium List 2 Accent 3" w:uiPriority="66"/>
-    <w:lsdException w:name="Medium Grid 1 Accent 3" w:uiPriority="67"/>
-    <w:lsdException w:name="Medium Grid 2 Accent 3" w:uiPriority="68"/>
-    <w:lsdException w:name="Medium Grid 3 Accent 3" w:uiPriority="69"/>
-    <w:lsdException w:name="Dark List Accent 3" w:uiPriority="70"/>
-    <w:lsdException w:name="Colorful Shading Accent 3" w:uiPriority="71"/>
-    <w:lsdException w:name="Colorful List Accent 3" w:uiPriority="72"/>
-    <w:lsdException w:name="Colorful Grid Accent 3" w:uiPriority="73"/>
-    <w:lsdException w:name="Light Shading Accent 4" w:uiPriority="60"/>
-    <w:lsdException w:name="Light List Accent 4" w:uiPriority="61"/>
-    <w:lsdException w:name="Light Grid Accent 4" w:uiPriority="62"/>
-    <w:lsdException w:name="Medium Shading 1 Accent 4" w:uiPriority="63"/>
-    <w:lsdException w:name="Medium Shading 2 Accent 4" w:uiPriority="64"/>
-    <w:lsdException w:name="Medium List 1 Accent 4" w:uiPriority="65"/>
-    <w:lsdException w:name="Medium List 2 Accent 4" w:uiPriority="66"/>
-    <w:lsdException w:name="Medium Grid 1 Accent 4" w:uiPriority="67"/>
-    <w:lsdException w:name="Medium Grid 2 Accent 4" w:uiPriority="68"/>
-    <w:lsdException w:name="Medium Grid 3 Accent 4" w:uiPriority="69"/>
-    <w:lsdException w:name="Dark List Accent 4" w:uiPriority="70"/>
-    <w:lsdException w:name="Colorful Shading Accent 4" w:uiPriority="71"/>
-    <w:lsdException w:name="Colorful List Accent 4" w:uiPriority="72"/>
-    <w:lsdException w:name="Colorful Grid Accent 4" w:uiPriority="73"/>
-    <w:lsdException w:name="Light Shading Accent 5" w:uiPriority="60"/>
-    <w:lsdException w:name="Light List Accent 5" w:uiPriority="61"/>
-    <w:lsdException w:name="Light Grid Accent 5" w:uiPriority="62"/>
-    <w:lsdException w:name="Medium Shading 1 Accent 5" w:uiPriority="63"/>
-    <w:lsdException w:name="Medium Shading 2 Accent 5" w:uiPriority="64"/>
-    <w:lsdException w:name="Medium List 1 Accent 5" w:uiPriority="65"/>
-    <w:lsdException w:name="Medium List 2 Accent 5" w:uiPriority="66"/>
-    <w:lsdException w:name="Medium Grid 1 Accent 5" w:uiPriority="67"/>
-    <w:lsdException w:name="Medium Grid 2 Accent 5" w:uiPriority="68"/>
-    <w:lsdException w:name="Medium Grid 3 Accent 5" w:uiPriority="69"/>
-    <w:lsdException w:name="Dark List Accent 5" w:uiPriority="70"/>
-    <w:lsdException w:name="Colorful Shading Accent 5" w:uiPriority="71"/>
-    <w:lsdException w:name="Colorful List Accent 5" w:uiPriority="72"/>
-    <w:lsdException w:name="Colorful Grid Accent 5" w:uiPriority="73"/>
-    <w:lsdException w:name="Light Shading Accent 6" w:uiPriority="60"/>
-    <w:lsdException w:name="Light List Accent 6" w:uiPriority="61"/>
-    <w:lsdException w:name="Light Grid Accent 6" w:uiPriority="62"/>
-    <w:lsdException w:name="Medium Shading 1 Accent 6" w:uiPriority="63"/>
-    <w:lsdException w:name="Medium Shading 2 Accent 6" w:uiPriority="64"/>
-    <w:lsdException w:name="Medium List 1 Accent 6" w:uiPriority="65"/>
-    <w:lsdException w:name="Medium List 2 Accent 6" w:uiPriority="66"/>
-    <w:lsdException w:name="Medium Grid 1 Accent 6" w:uiPriority="67"/>
-    <w:lsdException w:name="Medium Grid 2 Accent 6" w:uiPriority="68"/>
-    <w:lsdException w:name="Medium Grid 3 Accent 6" w:uiPriority="69"/>
-    <w:lsdException w:name="Dark List Accent 6" w:uiPriority="70"/>
-    <w:lsdException w:name="Colorful Shading Accent 6" w:uiPriority="71"/>
-    <w:lsdException w:name="Colorful List Accent 6" w:uiPriority="72"/>
-    <w:lsdException w:name="Colorful Grid Accent 6" w:uiPriority="73"/>
-    <w:lsdException w:name="Subtle Emphasis" w:uiPriority="19" w:qFormat="1"/>
-    <w:lsdException w:name="Intense Emphasis" w:uiPriority="21" w:qFormat="1"/>
-    <w:lsdException w:name="Subtle Reference" w:uiPriority="31" w:qFormat="1"/>
-    <w:lsdException w:name="Intense Reference" w:uiPriority="32" w:qFormat="1"/>
-    <w:lsdException w:name="Book Title" w:uiPriority="33" w:qFormat="1"/>
-    <w:lsdException w:name="Bibliography" w:semiHidden="1" w:uiPriority="37" w:unhideWhenUsed="1"/>
-    <w:lsdException w:name="TOC Heading" w:semiHidden="1" w:uiPriority="39" w:unhideWhenUsed="1" w:qFormat="1"/>
-    <w:lsdException w:name="Plain Table 1" w:uiPriority="41"/>
-    <w:lsdException w:name="Plain Table 2" w:uiPriority="42"/>
-    <w:lsdException w:name="Plain Table 3" w:uiPriority="43"/>
-    <w:lsdException w:name="Plain Table 4" w:uiPriority="44"/>
-    <w:lsdException w:name="Plain Table 5" w:uiPriority="45"/>
-    <w:lsdException w:name="Grid Table Light" w:uiPriority="40"/>
-    <w:lsdException w:name="Grid Table 1 Light" w:uiPriority="46"/>
-    <w:lsdException w:name="Grid Table 2" w:uiPriority="47"/>
-    <w:lsdException w:name="Grid Table 3" w:uiPriority="48"/>
-    <w:lsdException w:name="Grid Table 4" w:uiPriority="49"/>
-    <w:lsdException w:name="Grid Table 5 Dark" w:uiPriority="50"/>
-    <w:lsdException w:name="Grid Table 6 Colorful" w:uiPriority="51"/>
-    <w:lsdException w:name="Grid Table 7 Colorful" w:uiPriority="52"/>
-    <w:lsdException w:name="Grid Table 1 Light Accent 1" w:uiPriority="46"/>
-    <w:lsdException w:name="Grid Table 2 Accent 1" w:uiPriority="47"/>
-    <w:lsdException w:name="Grid Table 3 Accent 1" w:uiPriority="48"/>
-    <w:lsdException w:name="Grid Table 4 Accent 1" w:uiPriority="49"/>
-    <w:lsdException w:name="Grid Table 5 Dark Accent 1" w:uiPriority="50"/>
-    <w:lsdException w:name="Grid Table 6 Colorful Accent 1" w:uiPriority="51"/>
-    <w:lsdException w:name="Grid Table 7 Colorful Accent 1" w:uiPriority="52"/>
-    <w:lsdException w:name="Grid Table 1 Light Accent 2" w:uiPriority="46"/>
-    <w:lsdException w:name="Grid Table 2 Accent 2" w:uiPriority="47"/>
-    <w:lsdException w:name="Grid Table 3 Accent 2" w:uiPriority="48"/>
-    <w:lsdException w:name="Grid Table 4 Accent 2" w:uiPriority="49"/>
-    <w:lsdException w:name="Grid Table 5 Dark Accent 2" w:uiPriority="50"/>
-    <w:lsdException w:name="Grid Table 6 Colorful Accent 2" w:uiPriority="51"/>
-    <w:lsdException w:name="Grid Table 7 Colorful Accent 2" w:uiPriority="52"/>
-    <w:lsdException w:name="Grid Table 1 Light Accent 3" w:uiPriority="46"/>
-    <w:lsdException w:name="Grid Table 2 Accent 3" w:uiPriority="47"/>
-    <w:lsdException w:name="Grid Table 3 Accent 3" w:uiPriority="48"/>
-    <w:lsdException w:name="Grid Table 4 Accent 3" w:uiPriority="49"/>
-    <w:lsdException w:name="Grid Table 5 Dark Accent 3" w:uiPriority="50"/>
-    <w:lsdException w:name="Grid Table 6 Colorful Accent 3" w:uiPriority="51"/>
-    <w:lsdException w:name="Grid Table 7 Colorful Accent 3" w:uiPriority="52"/>
-    <w:lsdException w:name="Grid Table 1 Light Accent 4" w:uiPriority="46"/>
-    <w:lsdException w:name="Grid Table 2 Accent 4" w:uiPriority="47"/>
-    <w:lsdException w:name="Grid Table 3 Accent 4" w:uiPriority="48"/>
-    <w:lsdException w:name="Grid Table 4 Accent 4" w:uiPriority="49"/>
-    <w:lsdException w:name="Grid Table 5 Dark Accent 4" w:uiPriority="50"/>
-    <w:lsdException w:name="Grid Table 6 Colorful Accent 4" w:uiPriority="51"/>
-    <w:lsdException w:name="Grid Table 7 Colorful Accent 4" w:uiPriority="52"/>
-    <w:lsdException w:name="Grid Table 1 Light Accent 5" w:uiPriority="46"/>
-    <w:lsdException w:name="Grid Table 2 Accent 5" w:uiPriority="47"/>
-    <w:lsdException w:name="Grid Table 3 Accent 5" w:uiPriority="48"/>
-    <w:lsdException w:name="Grid Table 4 Accent 5" w:uiPriority="49"/>
-    <w:lsdException w:name="Grid Table 5 Dark Accent 5" w:uiPriority="50"/>
-    <w:lsdException w:name="Grid Table 6 Colorful Accent 5" w:uiPriority="51"/>
-    <w:lsdException w:name="Grid Table 7 Colorful Accent 5" w:uiPriority="52"/>
-    <w:lsdException w:name="Grid Table 1 Light Accent 6" w:uiPriority="46"/>
-    <w:lsdException w:name="Grid Table 2 Accent 6" w:uiPriority="47"/>
-    <w:lsdException w:name="Grid Table 3 Accent 6" w:uiPriority="48"/>
-    <w:lsdException w:name="Grid Table 4 Accent 6" w:uiPriority="49"/>
-    <w:lsdException w:name="Grid Table 5 Dark Accent 6" w:uiPriority="50"/>
-    <w:lsdException w:name="Grid Table 6 Colorful Accent 6" w:uiPriority="51"/>
-    <w:lsdException w:name="Grid Table 7 Colorful Accent 6" w:uiPriority="52"/>
-    <w:lsdException w:name="List Table 1 Light" w:uiPriority="46"/>
-    <w:lsdException w:name="List Table 2" w:uiPriority="47"/>
-    <w:lsdException w:name="List Table 3" w:uiPriority="48"/>
-    <w:lsdException w:name="List Table 4" w:uiPriority="49"/>
-    <w:lsdException w:name="List Table 5 Dark" w:uiPriority="50"/>
-    <w:lsdException w:name="List Table 6 Colorful" w:uiPriority="51"/>
-    <w:lsdException w:name="List Table 7 Colorful" w:uiPriority="52"/>
-    <w:lsdException w:name="List Table 1 Light Accent 1" w:uiPriority="46"/>
-    <w:lsdException w:name="List Table 2 Accent 1" w:uiPriority="47"/>
-    <w:lsdException w:name="List Table 3 Accent 1" w:uiPriority="48"/>
-    <w:lsdException w:name="List Table 4 Accent 1" w:uiPriority="49"/>
-    <w:lsdException w:name="List Table 5 Dark Accent 1" w:uiPriority="50"/>
-    <w:lsdException w:name="List Table 6 Colorful Accent 1" w:uiPriority="51"/>
-    <w:lsdException w:name="List Table 7 Colorful Accent 1" w:uiPriority="52"/>
-    <w:lsdException w:name="List Table 1 Light Accent 2" w:uiPriority="46"/>
-    <w:lsdException w:name="List Table 2 Accent 2" w:uiPriority="47"/>
-    <w:lsdException w:name="List Table 3 Accent 2" w:uiPriority="48"/>
-    <w:lsdException w:name="List Table 4 Accent 2" w:uiPriority="49"/>
-    <w:lsdException w:name="List Table 5 Dark Accent 2" w:uiPriority="50"/>
-    <w:lsdException w:name="List Table 6 Colorful Accent 2" w:uiPriority="51"/>
-    <w:lsdException w:name="List Table 7 Colorful Accent 2" w:uiPriority="52"/>
-    <w:lsdException w:name="List Table 1 Light Accent 3" w:uiPriority="46"/>
-    <w:lsdException w:name="List Table 2 Accent 3" w:uiPriority="47"/>
-    <w:lsdException w:name="List Table 3 Accent 3" w:uiPriority="48"/>
-    <w:lsdException w:name="List Table 4 Accent 3" w:uiPriority="49"/>
-    <w:lsdException w:name="List Table 5 Dark Accent 3" w:uiPriority="50"/>
-    <w:lsdException w:name="List Table 6 Colorful Accent 3" w:uiPriority="51"/>
-    <w:lsdException w:name="List Table 7 Colorful Accent 3" w:uiPriority="52"/>
-    <w:lsdException w:name="List Table 1 Light Accent 4" w:uiPriority="46"/>
-    <w:lsdException w:name="List Table 2 Accent 4" w:uiPriority="47"/>
-    <w:lsdException w:name="List Table 3 Accent 4" w:uiPriority="48"/>
-    <w:lsdException w:name="List Table 4 Accent 4" w:uiPriority="49"/>
-    <w:lsdException w:name="List Table 5 Dark Accent 4" w:uiPriority="50"/>
-    <w:lsdException w:name="List Table 6 Colorful Accent 4" w:uiPriority="51"/>
-    <w:lsdException w:name="List Table 7 Colorful Accent 4" w:uiPriority="52"/>
-    <w:lsdException w:name="List Table 1 Light Accent 5" w:uiPriority="46"/>
-    <w:lsdException w:name="List Table 2 Accent 5" w:uiPriority="47"/>
-    <w:lsdException w:name="List Table 3 Accent 5" w:uiPriority="48"/>
-    <w:lsdException w:name="List Table 4 Accent 5" w:uiPriority="49"/>
-    <w:lsdException w:name="List Table 5 Dark Accent 5" w:uiPriority="50"/>
-    <w:lsdException w:name="List Table 6 Colorful Accent 5" w:uiPriority="51"/>
-    <w:lsdException w:name="List Table 7 Colorful Accent 5" w:uiPriority="52"/>
-    <w:lsdException w:name="List Table 1 Light Accent 6" w:uiPriority="46"/>
-    <w:lsdException w:name="List Table 2 Accent 6" w:uiPriority="47"/>
-    <w:lsdException w:name="List Table 3 Accent 6" w:uiPriority="48"/>
-    <w:lsdException w:name="List Table 4 Accent 6" w:uiPriority="49"/>
-    <w:lsdException w:name="List Table 5 Dark Accent 6" w:uiPriority="50"/>
-    <w:lsdException w:name="List Table 6 Colorful Accent 6" w:uiPriority="51"/>
-    <w:lsdException w:name="List Table 7 Colorful Accent 6" w:uiPriority="52"/>
-    <w:lsdException w:name="Mention" w:semiHidden="1" w:unhideWhenUsed="1"/>
-    <w:lsdException w:name="Smart Hyperlink" w:semiHidden="1" w:unhideWhenUsed="1"/>
-    <w:lsdException w:name="Hashtag" w:semiHidden="1" w:unhideWhenUsed="1"/>
-    <w:lsdException w:name="Unresolved Mention" w:semiHidden="1" w:unhideWhenUsed="1"/>
-  </w:latentStyles>
-  <w:style w:type="paragraph" w:default="1" w:styleId="Normal">
-    <w:name w:val="Normal"/>
-    <w:uiPriority w:val="1"/>
-    <w:qFormat/>
-    <w:rsid w:val="009100F2"/>
-    <w:rPr>
-      <w:rFonts w:ascii="Calibri Light" w:hAnsi="Calibri Light"/>
-    </w:rPr>
-  </w:style>
-  <w:style w:type="paragraph" w:styleId="Heading1">
-    <w:name w:val="heading 1"/>
-    <w:basedOn w:val="Normal"/>
-    <w:next w:val="Normal"/>
-    <w:link w:val="Heading1Char"/>
-    <w:uiPriority w:val="9"/>
-    <w:qFormat/>
-    <w:rsid w:val="001959E3"/>
-    <w:pPr>
-      <w:keepNext/>
-      <w:keepLines/>
-      <w:spacing w:before="240"/>
-      <w:outlineLvl w:val="0"/>
-    </w:pPr>
-    <w:rPr>
-      <w:rFonts w:asciiTheme="majorHAnsi" w:eastAsiaTheme="majorEastAsia" w:hAnsiTheme="majorHAnsi" w:cstheme="majorBidi"/>
-      <w:color w:val="365F91" w:themeColor="accent1" w:themeShade="BF"/>
-      <w:sz w:val="32"/>
-      <w:szCs w:val="32"/>
-    </w:rPr>
-  </w:style>
-  <w:style w:type="paragraph" w:styleId="Heading2">
-    <w:name w:val="heading 2"/>
-    <w:basedOn w:val="Normal"/>
-    <w:next w:val="Normal"/>
-    <w:link w:val="Heading2Char"/>
-    <w:uiPriority w:val="9"/>
-    <w:unhideWhenUsed/>
-    <w:qFormat/>
-    <w:rsid w:val="001959E3"/>
-    <w:pPr>
-      <w:keepNext/>
-      <w:keepLines/>
-      <w:spacing w:before="40"/>
-      <w:outlineLvl w:val="1"/>
-    </w:pPr>
-    <w:rPr>
-      <w:rFonts w:asciiTheme="majorHAnsi" w:eastAsiaTheme="majorEastAsia" w:hAnsiTheme="majorHAnsi" w:cstheme="majorBidi"/>
-      <w:color w:val="365F91" w:themeColor="accent1" w:themeShade="BF"/>
-      <w:sz w:val="26"/>
-      <w:szCs w:val="26"/>
-    </w:rPr>
-  </w:style>
-  <w:style w:type="paragraph" w:styleId="Heading3">
-    <w:name w:val="heading 3"/>
-    <w:basedOn w:val="Normal"/>
-    <w:next w:val="Normal"/>
-    <w:link w:val="Heading3Char"/>
-    <w:uiPriority w:val="9"/>
-    <w:unhideWhenUsed/>
-    <w:qFormat/>
-    <w:rsid w:val="00787C80"/>
-    <w:pPr>
-      <w:keepNext/>
-      <w:keepLines/>
-      <w:spacing w:before="40"/>
-      <w:outlineLvl w:val="2"/>
-    </w:pPr>
-    <w:rPr>
-      <w:rFonts w:asciiTheme="majorHAnsi" w:eastAsiaTheme="majorEastAsia" w:hAnsiTheme="majorHAnsi" w:cstheme="majorBidi"/>
-      <w:color w:val="243F60" w:themeColor="accent1" w:themeShade="7F"/>
-      <w:sz w:val="24"/>
-      <w:szCs w:val="24"/>
-    </w:rPr>
-  </w:style>
-  <w:style w:type="paragraph" w:styleId="Heading4">
-    <w:name w:val="heading 4"/>
-    <w:basedOn w:val="Normal"/>
-    <w:next w:val="Normal"/>
-    <w:link w:val="Heading4Char"/>
-    <w:uiPriority w:val="9"/>
-    <w:unhideWhenUsed/>
-    <w:qFormat/>
-    <w:rsid w:val="00331FF5"/>
-    <w:pPr>
-      <w:keepNext/>
-      <w:keepLines/>
-      <w:spacing w:before="40"/>
-      <w:outlineLvl w:val="3"/>
-    </w:pPr>
-    <w:rPr>
-      <w:rFonts w:asciiTheme="majorHAnsi" w:eastAsiaTheme="majorEastAsia" w:hAnsiTheme="majorHAnsi" w:cstheme="majorBidi"/>
-      <w:i/>
-      <w:iCs/>
-      <w:color w:val="365F91" w:themeColor="accent1" w:themeShade="BF"/>
-    </w:rPr>
-  </w:style>
-  <w:style w:type="character" w:default="1" w:styleId="DefaultParagraphFont">
-    <w:name w:val="Default Paragraph Font"/>
-    <w:uiPriority w:val="1"/>
-    <w:unhideWhenUsed/>
-  </w:style>
-  <w:style w:type="table" w:default="1" w:styleId="TableNormal">
-    <w:name w:val="Normal Table"/>
-    <w:uiPriority w:val="99"/>
-    <w:semiHidden/>
-    <w:unhideWhenUsed/>
-    <w:tblPr>
-      <w:tblInd w:w="0" w:type="dxa"/>
-      <w:tblCellMar>
-        <w:top w:w="0" w:type="dxa"/>
-        <w:left w:w="108" w:type="dxa"/>
-        <w:bottom w:w="0" w:type="dxa"/>
-        <w:right w:w="108" w:type="dxa"/>
-      </w:tblCellMar>
-    </w:tblPr>
-  </w:style>
-  <w:style w:type="numbering" w:default="1" w:styleId="NoList">
-    <w:name w:val="No List"/>
-    <w:uiPriority w:val="99"/>
-    <w:semiHidden/>
-    <w:unhideWhenUsed/>
-  </w:style>
-  <w:style w:type="paragraph" w:styleId="BodyText">
-    <w:name w:val="Body Text"/>
-    <w:basedOn w:val="Normal"/>
-    <w:uiPriority w:val="1"/>
-    <w:qFormat/>
-    <w:pPr>
-      <w:ind w:left="160"/>
-    </w:pPr>
-    <w:rPr>
-      <w:rFonts w:ascii="Courier New" w:eastAsia="Courier New" w:hAnsi="Courier New"/>
-      <w:sz w:val="21"/>
-      <w:szCs w:val="21"/>
-    </w:rPr>
-  </w:style>
-  <w:style w:type="paragraph" w:styleId="ListParagraph">
-    <w:name w:val="List Paragraph"/>
-    <w:basedOn w:val="Normal"/>
-    <w:uiPriority w:val="34"/>
-    <w:qFormat/>
-  </w:style>
-  <w:style w:type="paragraph" w:customStyle="1" w:styleId="TableParagraph">
-    <w:name w:val="Table Paragraph"/>
-    <w:basedOn w:val="Normal"/>
-    <w:uiPriority w:val="1"/>
-    <w:qFormat/>
-  </w:style>
-  <w:style w:type="character" w:customStyle="1" w:styleId="Heading1Char">
-    <w:name w:val="Heading 1 Char"/>
-    <w:basedOn w:val="DefaultParagraphFont"/>
-    <w:link w:val="Heading1"/>
-    <w:uiPriority w:val="9"/>
-    <w:rsid w:val="001959E3"/>
-    <w:rPr>
-      <w:rFonts w:asciiTheme="majorHAnsi" w:eastAsiaTheme="majorEastAsia" w:hAnsiTheme="majorHAnsi" w:cstheme="majorBidi"/>
-      <w:color w:val="365F91" w:themeColor="accent1" w:themeShade="BF"/>
-      <w:sz w:val="32"/>
-      <w:szCs w:val="32"/>
-    </w:rPr>
-  </w:style>
-  <w:style w:type="character" w:customStyle="1" w:styleId="Heading2Char">
-    <w:name w:val="Heading 2 Char"/>
-    <w:basedOn w:val="DefaultParagraphFont"/>
-    <w:link w:val="Heading2"/>
-    <w:uiPriority w:val="9"/>
-    <w:rsid w:val="001959E3"/>
-    <w:rPr>
-      <w:rFonts w:asciiTheme="majorHAnsi" w:eastAsiaTheme="majorEastAsia" w:hAnsiTheme="majorHAnsi" w:cstheme="majorBidi"/>
-      <w:color w:val="365F91" w:themeColor="accent1" w:themeShade="BF"/>
-      <w:sz w:val="26"/>
-      <w:szCs w:val="26"/>
-    </w:rPr>
-  </w:style>
-  <w:style w:type="paragraph" w:styleId="Header">
-    <w:name w:val="header"/>
-    <w:basedOn w:val="Normal"/>
-    <w:link w:val="HeaderChar"/>
-    <w:uiPriority w:val="99"/>
-    <w:unhideWhenUsed/>
-    <w:rsid w:val="00A3611E"/>
-    <w:pPr>
-      <w:tabs>
-        <w:tab w:val="center" w:pos="4680"/>
-        <w:tab w:val="right" w:pos="9360"/>
-      </w:tabs>
-    </w:pPr>
-  </w:style>
-  <w:style w:type="character" w:customStyle="1" w:styleId="HeaderChar">
-    <w:name w:val="Header Char"/>
-    <w:basedOn w:val="DefaultParagraphFont"/>
-    <w:link w:val="Header"/>
-    <w:uiPriority w:val="99"/>
-    <w:rsid w:val="00A3611E"/>
-  </w:style>
-  <w:style w:type="paragraph" w:styleId="Footer">
-    <w:name w:val="footer"/>
-    <w:basedOn w:val="Normal"/>
-    <w:link w:val="FooterChar"/>
-    <w:uiPriority w:val="99"/>
-    <w:unhideWhenUsed/>
-    <w:rsid w:val="00A3611E"/>
-    <w:pPr>
-      <w:tabs>
-        <w:tab w:val="center" w:pos="4680"/>
-        <w:tab w:val="right" w:pos="9360"/>
-      </w:tabs>
-    </w:pPr>
-  </w:style>
-  <w:style w:type="character" w:customStyle="1" w:styleId="FooterChar">
-    <w:name w:val="Footer Char"/>
-    <w:basedOn w:val="DefaultParagraphFont"/>
-    <w:link w:val="Footer"/>
-    <w:uiPriority w:val="99"/>
-    <w:rsid w:val="00A3611E"/>
-  </w:style>
-  <w:style w:type="character" w:customStyle="1" w:styleId="Heading3Char">
-    <w:name w:val="Heading 3 Char"/>
-    <w:basedOn w:val="DefaultParagraphFont"/>
-    <w:link w:val="Heading3"/>
-    <w:uiPriority w:val="9"/>
-    <w:rsid w:val="00787C80"/>
-    <w:rPr>
-      <w:rFonts w:asciiTheme="majorHAnsi" w:eastAsiaTheme="majorEastAsia" w:hAnsiTheme="majorHAnsi" w:cstheme="majorBidi"/>
-      <w:color w:val="243F60" w:themeColor="accent1" w:themeShade="7F"/>
-      <w:sz w:val="24"/>
-      <w:szCs w:val="24"/>
-    </w:rPr>
-  </w:style>
-  <w:style w:type="table" w:styleId="TableGrid">
-    <w:name w:val="Table Grid"/>
-    <w:basedOn w:val="TableNormal"/>
-    <w:uiPriority w:val="39"/>
-    <w:rsid w:val="00216207"/>
-    <w:tblPr>
-      <w:tblBorders>
-        <w:top w:val="single" w:sz="4" w:space="0" w:color="auto"/>
-        <w:left w:val="single" w:sz="4" w:space="0" w:color="auto"/>
-        <w:bottom w:val="single" w:sz="4" w:space="0" w:color="auto"/>
-        <w:right w:val="single" w:sz="4" w:space="0" w:color="auto"/>
-        <w:insideH w:val="single" w:sz="4" w:space="0" w:color="auto"/>
-        <w:insideV w:val="single" w:sz="4" w:space="0" w:color="auto"/>
-      </w:tblBorders>
-    </w:tblPr>
-  </w:style>
-  <w:style w:type="paragraph" w:styleId="BalloonText">
-    <w:name w:val="Balloon Text"/>
-    <w:basedOn w:val="Normal"/>
-    <w:link w:val="BalloonTextChar"/>
-    <w:uiPriority w:val="99"/>
-    <w:semiHidden/>
-    <w:unhideWhenUsed/>
-    <w:rsid w:val="009A0E42"/>
-    <w:pPr>
-      <w:widowControl/>
-    </w:pPr>
-    <w:rPr>
-      <w:rFonts w:ascii="Tahoma" w:hAnsi="Tahoma" w:cs="Tahoma"/>
-      <w:sz w:val="16"/>
-      <w:szCs w:val="16"/>
-    </w:rPr>
-  </w:style>
-  <w:style w:type="character" w:customStyle="1" w:styleId="BalloonTextChar">
-    <w:name w:val="Balloon Text Char"/>
-    <w:basedOn w:val="DefaultParagraphFont"/>
-    <w:link w:val="BalloonText"/>
-    <w:uiPriority w:val="99"/>
-    <w:semiHidden/>
-    <w:rsid w:val="009A0E42"/>
-    <w:rPr>
-      <w:rFonts w:ascii="Tahoma" w:hAnsi="Tahoma" w:cs="Tahoma"/>
-      <w:sz w:val="16"/>
-      <w:szCs w:val="16"/>
-    </w:rPr>
-  </w:style>
-  <w:style w:type="character" w:styleId="PlaceholderText">
-    <w:name w:val="Placeholder Text"/>
-    <w:basedOn w:val="DefaultParagraphFont"/>
-    <w:uiPriority w:val="99"/>
-    <w:semiHidden/>
-    <w:rsid w:val="00711659"/>
-    <w:rPr>
-      <w:color w:val="808080"/>
-    </w:rPr>
-  </w:style>
-  <w:style w:type="paragraph" w:styleId="NoSpacing">
-    <w:name w:val="No Spacing"/>
-    <w:uiPriority w:val="1"/>
-    <w:qFormat/>
-    <w:rsid w:val="00202F53"/>
-    <w:rPr>
-      <w:rFonts w:ascii="Calibri Light" w:hAnsi="Calibri Light"/>
-    </w:rPr>
-  </w:style>
-  <w:style w:type="character" w:customStyle="1" w:styleId="Heading4Char">
-    <w:name w:val="Heading 4 Char"/>
-    <w:basedOn w:val="DefaultParagraphFont"/>
-    <w:link w:val="Heading4"/>
-    <w:uiPriority w:val="9"/>
-    <w:rsid w:val="00331FF5"/>
-    <w:rPr>
-      <w:rFonts w:asciiTheme="majorHAnsi" w:eastAsiaTheme="majorEastAsia" w:hAnsiTheme="majorHAnsi" w:cstheme="majorBidi"/>
-      <w:i/>
-      <w:iCs/>
-      <w:color w:val="365F91" w:themeColor="accent1" w:themeShade="BF"/>
-    </w:rPr>
-  </w:style>
-  <w:style w:type="character" w:styleId="Hyperlink">
-    <w:name w:val="Hyperlink"/>
-    <w:basedOn w:val="DefaultParagraphFont"/>
-    <w:uiPriority w:val="99"/>
-    <w:semiHidden/>
-    <w:unhideWhenUsed/>
-    <w:rsid w:val="00CE26CC"/>
-    <w:rPr>
-      <w:color w:val="0000FF" w:themeColor="hyperlink"/>
-      <w:u w:val="single"/>
-    </w:rPr>
-  </w:style>
-  <w:style w:type="paragraph" w:styleId="NormalWeb">
-    <w:name w:val="Normal (Web)"/>
-    <w:basedOn w:val="Normal"/>
-    <w:uiPriority w:val="99"/>
-    <w:semiHidden/>
-    <w:unhideWhenUsed/>
-    <w:rsid w:val="002D42E3"/>
-    <w:pPr>
-      <w:widowControl/>
-      <w:spacing w:before="100" w:beforeAutospacing="1" w:after="100" w:afterAutospacing="1"/>
-    </w:pPr>
-    <w:rPr>
-      <w:rFonts w:ascii="Times New Roman" w:eastAsiaTheme="minorEastAsia" w:hAnsi="Times New Roman" w:cs="Times New Roman"/>
-      <w:sz w:val="24"/>
-      <w:szCs w:val="24"/>
-    </w:rPr>
-  </w:style>
-  <w:style w:type="paragraph" w:styleId="Title">
-    <w:name w:val="Title"/>
-    <w:basedOn w:val="Normal"/>
-    <w:next w:val="Normal"/>
-    <w:link w:val="TitleChar"/>
-    <w:uiPriority w:val="10"/>
-    <w:qFormat/>
-    <w:rsid w:val="00105320"/>
-    <w:pPr>
-      <w:contextualSpacing/>
-    </w:pPr>
-    <w:rPr>
-      <w:rFonts w:asciiTheme="majorHAnsi" w:eastAsiaTheme="majorEastAsia" w:hAnsiTheme="majorHAnsi" w:cstheme="majorBidi"/>
-      <w:spacing w:val="-10"/>
-      <w:kern w:val="28"/>
-      <w:sz w:val="56"/>
-      <w:szCs w:val="56"/>
-    </w:rPr>
-  </w:style>
-  <w:style w:type="character" w:customStyle="1" w:styleId="TitleChar">
-    <w:name w:val="Title Char"/>
-    <w:basedOn w:val="DefaultParagraphFont"/>
-    <w:link w:val="Title"/>
-    <w:uiPriority w:val="10"/>
-    <w:rsid w:val="00105320"/>
-    <w:rPr>
-      <w:rFonts w:asciiTheme="majorHAnsi" w:eastAsiaTheme="majorEastAsia" w:hAnsiTheme="majorHAnsi" w:cstheme="majorBidi"/>
-      <w:spacing w:val="-10"/>
-      <w:kern w:val="28"/>
-      <w:sz w:val="56"/>
-      <w:szCs w:val="56"/>
-    </w:rPr>
-  </w:style>
-</w:styles>
-</file>
-
-<file path=word/glossary/document.xml><?xml version="1.0" encoding="utf-8"?>
-<w:glossaryDocument xmlns:wpc="http://schemas.microsoft.com/office/word/2010/wordprocessingCanvas" xmlns:cx="http://schemas.microsoft.com/office/drawing/2014/chartex" xmlns:cx1="http://schemas.microsoft.com/office/drawing/2015/9/8/chartex" xmlns:cx2="http://schemas.microsoft.com/office/drawing/2015/10/21/chartex" xmlns:cx3="http://schemas.microsoft.com/office/drawing/2016/5/9/chartex" xmlns:cx4="http://schemas.microsoft.com/office/drawing/2016/5/10/chartex" xmlns:cx5="http://schemas.microsoft.com/office/drawing/2016/5/11/chartex" xmlns:cx6="http://schemas.microsoft.com/office/drawing/2016/5/12/chartex" xmlns:cx7="http://schemas.microsoft.com/office/drawing/2016/5/13/chartex" xmlns:cx8="http://schemas.microsoft.com/office/drawing/2016/5/14/chartex" xmlns:mc="http://schemas.openxmlformats.org/markup-compatibility/2006" xmlns:aink="http://schemas.microsoft.com/office/drawing/2016/ink" xmlns:am3d="http://schemas.microsoft.com/office/drawing/2017/model3d" xmlns:o="urn:schemas-microsoft-com:office:office" xmlns:r="http://schemas.openxmlformats.org/officeDocument/2006/relationships" xmlns:m="http://schemas.openxmlformats.org/officeDocument/2006/math" xmlns:v="urn:schemas-microsoft-com:vml" xmlns:wp14="http://schemas.microsoft.com/office/word/2010/wordprocessingDrawing" xmlns:wp="http://schemas.openxmlformats.org/drawingml/2006/wordprocessingDrawing" xmlns:w10="urn:schemas-microsoft-com:office:word" xmlns:w="http://schemas.openxmlformats.org/wordprocessingml/2006/main" xmlns:w14="http://schemas.microsoft.com/office/word/2010/wordml" xmlns:w15="http://schemas.microsoft.com/office/word/2012/wordml" xmlns:w16se="http://schemas.microsoft.com/office/word/2015/wordml/symex" xmlns:wpg="http://schemas.microsoft.com/office/word/2010/wordprocessingGroup" xmlns:wpi="http://schemas.microsoft.com/office/word/2010/wordprocessingInk" xmlns:wne="http://schemas.microsoft.com/office/word/2006/wordml" xmlns:wps="http://schemas.microsoft.com/office/word/2010/wordprocessingShape" mc:Ignorable="w14 w15 w16se wp14"/>
-</file>
-
-<file path=word/glossary/fontTable.xml><?xml version="1.0" encoding="utf-8"?>
-<w:fonts xmlns:mc="http://schemas.openxmlformats.org/markup-compatibility/2006" xmlns:r="http://schemas.openxmlformats.org/officeDocument/2006/relationships" xmlns:w="http://schemas.openxmlformats.org/wordprocessingml/2006/main" xmlns:w14="http://schemas.microsoft.com/office/word/2010/wordml" xmlns:w15="http://schemas.microsoft.com/office/word/2012/wordml" xmlns:w16se="http://schemas.microsoft.com/office/word/2015/wordml/symex" mc:Ignorable="w14 w15 w16se">
-  <w:font w:name="Times New Roman">
-    <w:panose1 w:val="02020603050405020304"/>
-    <w:charset w:val="00"/>
-    <w:family w:val="roman"/>
-    <w:pitch w:val="variable"/>
-    <w:sig w:usb0="E0002EFF" w:usb1="C000785B" w:usb2="00000009" w:usb3="00000000" w:csb0="000001FF" w:csb1="00000000"/>
-  </w:font>
-  <w:font w:name="Symbol">
-    <w:panose1 w:val="05050102010706020507"/>
-    <w:charset w:val="02"/>
-    <w:family w:val="roman"/>
-    <w:pitch w:val="variable"/>
-    <w:sig w:usb0="00000000" w:usb1="10000000" w:usb2="00000000" w:usb3="00000000" w:csb0="80000000" w:csb1="00000000"/>
-  </w:font>
-  <w:font w:name="Courier New">
-    <w:panose1 w:val="02070309020205020404"/>
-    <w:charset w:val="00"/>
-    <w:family w:val="modern"/>
-    <w:pitch w:val="fixed"/>
-    <w:sig w:usb0="E0002EFF" w:usb1="C0007843" w:usb2="00000009" w:usb3="00000000" w:csb0="000001FF" w:csb1="00000000"/>
-  </w:font>
-  <w:font w:name="Wingdings">
-    <w:panose1 w:val="05000000000000000000"/>
-    <w:charset w:val="02"/>
-    <w:family w:val="auto"/>
-    <w:pitch w:val="variable"/>
-    <w:sig w:usb0="00000000" w:usb1="10000000" w:usb2="00000000" w:usb3="00000000" w:csb0="80000000" w:csb1="00000000"/>
-  </w:font>
-  <w:font w:name="Calibri Light">
-    <w:panose1 w:val="020F0302020204030204"/>
-    <w:charset w:val="00"/>
-    <w:family w:val="swiss"/>
-    <w:pitch w:val="variable"/>
-    <w:sig w:usb0="E0002AFF" w:usb1="C000247B" w:usb2="00000009" w:usb3="00000000" w:csb0="000001FF" w:csb1="00000000"/>
-  </w:font>
-  <w:font w:name="Calibri">
-    <w:panose1 w:val="020F0502020204030204"/>
-    <w:charset w:val="00"/>
-    <w:family w:val="swiss"/>
-    <w:pitch w:val="variable"/>
-    <w:sig w:usb0="E0002AFF" w:usb1="C000247B" w:usb2="00000009" w:usb3="00000000" w:csb0="000001FF" w:csb1="00000000"/>
-  </w:font>
-  <w:font w:name="Cambria">
-    <w:panose1 w:val="02040503050406030204"/>
-    <w:charset w:val="00"/>
-    <w:family w:val="roman"/>
-    <w:pitch w:val="variable"/>
-    <w:sig w:usb0="E00002FF" w:usb1="400004FF" w:usb2="00000000" w:usb3="00000000" w:csb0="0000019F" w:csb1="00000000"/>
-  </w:font>
-  <w:font w:name="Tahoma">
-    <w:panose1 w:val="020B0604030504040204"/>
-    <w:charset w:val="00"/>
-    <w:family w:val="swiss"/>
-    <w:pitch w:val="variable"/>
-    <w:sig w:usb0="E1002EFF" w:usb1="C000605B" w:usb2="00000029" w:usb3="00000000" w:csb0="000101FF" w:csb1="00000000"/>
-  </w:font>
-  <w:font w:name="Cambria Math">
-    <w:panose1 w:val="02040503050406030204"/>
-    <w:charset w:val="00"/>
-    <w:family w:val="roman"/>
-    <w:pitch w:val="variable"/>
-    <w:sig w:usb0="E00002FF" w:usb1="420024FF" w:usb2="00000000" w:usb3="00000000" w:csb0="0000019F" w:csb1="00000000"/>
-  </w:font>
-</w:fonts>
-</file>
-
-<file path=word/glossary/settings.xml><?xml version="1.0" encoding="utf-8"?>
-<w:settings xmlns:mc="http://schemas.openxmlformats.org/markup-compatibility/2006" xmlns:o="urn:schemas-microsoft-com:office:office" xmlns:r="http://schemas.openxmlformats.org/officeDocument/2006/relationships" xmlns:m="http://schemas.openxmlformats.org/officeDocument/2006/math" xmlns:v="urn:schemas-microsoft-com:vml" xmlns:w10="urn:schemas-microsoft-com:office:word" xmlns:w="http://schemas.openxmlformats.org/wordprocessingml/2006/main" xmlns:w14="http://schemas.microsoft.com/office/word/2010/wordml" xmlns:w15="http://schemas.microsoft.com/office/word/2012/wordml" xmlns:w16se="http://schemas.microsoft.com/office/word/2015/wordml/symex" xmlns:sl="http://schemas.openxmlformats.org/schemaLibrary/2006/main" mc:Ignorable="w14 w15 w16se">
-  <w:view w:val="normal"/>
-  <w:revisionView w:markup="0" w:comments="0" w:insDel="0" w:formatting="0" w:inkAnnotations="0"/>
-  <w:defaultTabStop w:val="720"/>
-  <w:characterSpacingControl w:val="doNotCompress"/>
-  <w:compat>
-    <w:useFELayout/>
-    <w:compatSetting w:name="compatibilityMode" w:uri="http://schemas.microsoft.com/office/word" w:val="15"/>
-    <w:compatSetting w:name="overrideTableStyleFontSizeAndJustification" w:uri="http://schemas.microsoft.com/office/word" w:val="1"/>
-    <w:compatSetting w:name="enableOpenTypeFeatures" w:uri="http://schemas.microsoft.com/office/word" w:val="1"/>
-    <w:compatSetting w:name="doNotFlipMirrorIndents" w:uri="http://schemas.microsoft.com/office/word" w:val="1"/>
-    <w:compatSetting w:name="differentiateMultirowTableHeaders" w:uri="http://schemas.microsoft.com/office/word" w:val="1"/>
-  </w:compat>
-  <w:rsids>
-    <w:rsidRoot w:val="00CD37E7"/>
-    <w:rsid w:val="00CD37E7"/>
-  </w:rsids>
-  <m:mathPr>
-    <m:mathFont m:val="Cambria Math"/>
-    <m:brkBin m:val="before"/>
-    <m:brkBinSub m:val="--"/>
-    <m:smallFrac m:val="0"/>
-    <m:dispDef/>
-    <m:lMargin m:val="0"/>
-    <m:rMargin m:val="0"/>
-    <m:defJc m:val="centerGroup"/>
-    <m:wrapIndent m:val="1440"/>
-    <m:intLim m:val="subSup"/>
-    <m:naryLim m:val="undOvr"/>
-  </m:mathPr>
-  <w:themeFontLang w:val="en-US"/>
-  <w:clrSchemeMapping w:bg1="light1" w:t1="dark1" w:bg2="light2" w:t2="dark2" w:accent1="accent1" w:accent2="accent2" w:accent3="accent3" w:accent4="accent4" w:accent5="accent5" w:accent6="accent6" w:hyperlink="hyperlink" w:followedHyperlink="followedHyperlink"/>
-  <w:decimalSymbol w:val="."/>
-  <w:listSeparator w:val=","/>
-  <w15:chartTrackingRefBased/>
-</w:settings>
-</file>
-
-<file path=word/glossary/styles.xml><?xml version="1.0" encoding="utf-8"?>
-<w:styles xmlns:mc="http://schemas.openxmlformats.org/markup-compatibility/2006" xmlns:r="http://schemas.openxmlformats.org/officeDocument/2006/relationships" xmlns:w="http://schemas.openxmlformats.org/wordprocessingml/2006/main" xmlns:w14="http://schemas.microsoft.com/office/word/2010/wordml" xmlns:w15="http://schemas.microsoft.com/office/word/2012/wordml" xmlns:w16se="http://schemas.microsoft.com/office/word/2015/wordml/symex" mc:Ignorable="w14 w15 w16se">
-  <w:docDefaults>
-    <w:rPrDefault>
-      <w:rPr>
-        <w:rFonts w:asciiTheme="minorHAnsi" w:eastAsiaTheme="minorEastAsia" w:hAnsiTheme="minorHAnsi" w:cstheme="minorBidi"/>
-        <w:sz w:val="22"/>
-        <w:szCs w:val="22"/>
-        <w:lang w:val="en-US" w:eastAsia="en-US" w:bidi="ar-SA"/>
-      </w:rPr>
-    </w:rPrDefault>
-    <w:pPrDefault>
-      <w:pPr>
-        <w:spacing w:after="160" w:line="259" w:lineRule="auto"/>
       </w:pPr>
     </w:pPrDefault>
   </w:docDefaults>
@@ -8390,7 +9179,115 @@
   </w:latentStyles>
   <w:style w:type="paragraph" w:default="1" w:styleId="Normal">
     <w:name w:val="Normal"/>
+    <w:uiPriority w:val="1"/>
     <w:qFormat/>
+    <w:rsid w:val="00776292"/>
+    <w:pPr>
+      <w:jc w:val="both"/>
+      <w:pPrChange w:id="0" w:author="William Alexander" w:date="2017-12-13T21:36:00Z">
+        <w:pPr>
+          <w:widowControl w:val="0"/>
+        </w:pPr>
+      </w:pPrChange>
+    </w:pPr>
+    <w:rPr>
+      <w:rFonts w:ascii="Calibri Light" w:hAnsi="Calibri Light"/>
+      <w:rPrChange w:id="0" w:author="William Alexander" w:date="2017-12-13T21:36:00Z">
+        <w:rPr>
+          <w:rFonts w:ascii="Calibri Light" w:eastAsiaTheme="minorHAnsi" w:hAnsi="Calibri Light" w:cstheme="minorBidi"/>
+          <w:sz w:val="22"/>
+          <w:szCs w:val="22"/>
+          <w:lang w:val="en-US" w:eastAsia="en-US" w:bidi="ar-SA"/>
+        </w:rPr>
+      </w:rPrChange>
+    </w:rPr>
+  </w:style>
+  <w:style w:type="paragraph" w:styleId="Heading1">
+    <w:name w:val="heading 1"/>
+    <w:basedOn w:val="Normal"/>
+    <w:next w:val="Normal"/>
+    <w:link w:val="Heading1Char"/>
+    <w:uiPriority w:val="9"/>
+    <w:qFormat/>
+    <w:rsid w:val="001959E3"/>
+    <w:pPr>
+      <w:keepNext/>
+      <w:keepLines/>
+      <w:spacing w:before="240"/>
+      <w:outlineLvl w:val="0"/>
+    </w:pPr>
+    <w:rPr>
+      <w:rFonts w:asciiTheme="majorHAnsi" w:eastAsiaTheme="majorEastAsia" w:hAnsiTheme="majorHAnsi" w:cstheme="majorBidi"/>
+      <w:color w:val="365F91" w:themeColor="accent1" w:themeShade="BF"/>
+      <w:sz w:val="32"/>
+      <w:szCs w:val="32"/>
+    </w:rPr>
+  </w:style>
+  <w:style w:type="paragraph" w:styleId="Heading2">
+    <w:name w:val="heading 2"/>
+    <w:basedOn w:val="Normal"/>
+    <w:next w:val="Normal"/>
+    <w:link w:val="Heading2Char"/>
+    <w:uiPriority w:val="9"/>
+    <w:unhideWhenUsed/>
+    <w:qFormat/>
+    <w:rsid w:val="001959E3"/>
+    <w:pPr>
+      <w:keepNext/>
+      <w:keepLines/>
+      <w:spacing w:before="40"/>
+      <w:outlineLvl w:val="1"/>
+    </w:pPr>
+    <w:rPr>
+      <w:rFonts w:asciiTheme="majorHAnsi" w:eastAsiaTheme="majorEastAsia" w:hAnsiTheme="majorHAnsi" w:cstheme="majorBidi"/>
+      <w:color w:val="365F91" w:themeColor="accent1" w:themeShade="BF"/>
+      <w:sz w:val="26"/>
+      <w:szCs w:val="26"/>
+    </w:rPr>
+  </w:style>
+  <w:style w:type="paragraph" w:styleId="Heading3">
+    <w:name w:val="heading 3"/>
+    <w:basedOn w:val="Normal"/>
+    <w:next w:val="Normal"/>
+    <w:link w:val="Heading3Char"/>
+    <w:uiPriority w:val="9"/>
+    <w:unhideWhenUsed/>
+    <w:qFormat/>
+    <w:rsid w:val="00787C80"/>
+    <w:pPr>
+      <w:keepNext/>
+      <w:keepLines/>
+      <w:spacing w:before="40"/>
+      <w:outlineLvl w:val="2"/>
+    </w:pPr>
+    <w:rPr>
+      <w:rFonts w:asciiTheme="majorHAnsi" w:eastAsiaTheme="majorEastAsia" w:hAnsiTheme="majorHAnsi" w:cstheme="majorBidi"/>
+      <w:color w:val="243F60" w:themeColor="accent1" w:themeShade="7F"/>
+      <w:sz w:val="24"/>
+      <w:szCs w:val="24"/>
+    </w:rPr>
+  </w:style>
+  <w:style w:type="paragraph" w:styleId="Heading4">
+    <w:name w:val="heading 4"/>
+    <w:basedOn w:val="Normal"/>
+    <w:next w:val="Normal"/>
+    <w:link w:val="Heading4Char"/>
+    <w:uiPriority w:val="9"/>
+    <w:unhideWhenUsed/>
+    <w:qFormat/>
+    <w:rsid w:val="00331FF5"/>
+    <w:pPr>
+      <w:keepNext/>
+      <w:keepLines/>
+      <w:spacing w:before="40"/>
+      <w:outlineLvl w:val="3"/>
+    </w:pPr>
+    <w:rPr>
+      <w:rFonts w:asciiTheme="majorHAnsi" w:eastAsiaTheme="majorEastAsia" w:hAnsiTheme="majorHAnsi" w:cstheme="majorBidi"/>
+      <w:i/>
+      <w:iCs/>
+      <w:color w:val="365F91" w:themeColor="accent1" w:themeShade="BF"/>
+    </w:rPr>
   </w:style>
   <w:style w:type="character" w:default="1" w:styleId="DefaultParagraphFont">
     <w:name w:val="Default Paragraph Font"/>
@@ -8419,24 +9316,254 @@
     <w:semiHidden/>
     <w:unhideWhenUsed/>
   </w:style>
+  <w:style w:type="paragraph" w:styleId="BodyText">
+    <w:name w:val="Body Text"/>
+    <w:basedOn w:val="Normal"/>
+    <w:uiPriority w:val="1"/>
+    <w:qFormat/>
+    <w:pPr>
+      <w:ind w:left="160"/>
+    </w:pPr>
+    <w:rPr>
+      <w:rFonts w:ascii="Courier New" w:eastAsia="Courier New" w:hAnsi="Courier New"/>
+      <w:sz w:val="21"/>
+      <w:szCs w:val="21"/>
+    </w:rPr>
+  </w:style>
+  <w:style w:type="paragraph" w:styleId="ListParagraph">
+    <w:name w:val="List Paragraph"/>
+    <w:basedOn w:val="Normal"/>
+    <w:uiPriority w:val="34"/>
+    <w:qFormat/>
+  </w:style>
+  <w:style w:type="paragraph" w:customStyle="1" w:styleId="TableParagraph">
+    <w:name w:val="Table Paragraph"/>
+    <w:basedOn w:val="Normal"/>
+    <w:uiPriority w:val="1"/>
+    <w:qFormat/>
+  </w:style>
+  <w:style w:type="character" w:customStyle="1" w:styleId="Heading1Char">
+    <w:name w:val="Heading 1 Char"/>
+    <w:basedOn w:val="DefaultParagraphFont"/>
+    <w:link w:val="Heading1"/>
+    <w:uiPriority w:val="9"/>
+    <w:rsid w:val="001959E3"/>
+    <w:rPr>
+      <w:rFonts w:asciiTheme="majorHAnsi" w:eastAsiaTheme="majorEastAsia" w:hAnsiTheme="majorHAnsi" w:cstheme="majorBidi"/>
+      <w:color w:val="365F91" w:themeColor="accent1" w:themeShade="BF"/>
+      <w:sz w:val="32"/>
+      <w:szCs w:val="32"/>
+    </w:rPr>
+  </w:style>
+  <w:style w:type="character" w:customStyle="1" w:styleId="Heading2Char">
+    <w:name w:val="Heading 2 Char"/>
+    <w:basedOn w:val="DefaultParagraphFont"/>
+    <w:link w:val="Heading2"/>
+    <w:uiPriority w:val="9"/>
+    <w:rsid w:val="001959E3"/>
+    <w:rPr>
+      <w:rFonts w:asciiTheme="majorHAnsi" w:eastAsiaTheme="majorEastAsia" w:hAnsiTheme="majorHAnsi" w:cstheme="majorBidi"/>
+      <w:color w:val="365F91" w:themeColor="accent1" w:themeShade="BF"/>
+      <w:sz w:val="26"/>
+      <w:szCs w:val="26"/>
+    </w:rPr>
+  </w:style>
+  <w:style w:type="paragraph" w:styleId="Header">
+    <w:name w:val="header"/>
+    <w:basedOn w:val="Normal"/>
+    <w:link w:val="HeaderChar"/>
+    <w:uiPriority w:val="99"/>
+    <w:unhideWhenUsed/>
+    <w:rsid w:val="00A3611E"/>
+    <w:pPr>
+      <w:tabs>
+        <w:tab w:val="center" w:pos="4680"/>
+        <w:tab w:val="right" w:pos="9360"/>
+      </w:tabs>
+    </w:pPr>
+  </w:style>
+  <w:style w:type="character" w:customStyle="1" w:styleId="HeaderChar">
+    <w:name w:val="Header Char"/>
+    <w:basedOn w:val="DefaultParagraphFont"/>
+    <w:link w:val="Header"/>
+    <w:uiPriority w:val="99"/>
+    <w:rsid w:val="00A3611E"/>
+  </w:style>
+  <w:style w:type="paragraph" w:styleId="Footer">
+    <w:name w:val="footer"/>
+    <w:basedOn w:val="Normal"/>
+    <w:link w:val="FooterChar"/>
+    <w:uiPriority w:val="99"/>
+    <w:unhideWhenUsed/>
+    <w:rsid w:val="00A3611E"/>
+    <w:pPr>
+      <w:tabs>
+        <w:tab w:val="center" w:pos="4680"/>
+        <w:tab w:val="right" w:pos="9360"/>
+      </w:tabs>
+    </w:pPr>
+  </w:style>
+  <w:style w:type="character" w:customStyle="1" w:styleId="FooterChar">
+    <w:name w:val="Footer Char"/>
+    <w:basedOn w:val="DefaultParagraphFont"/>
+    <w:link w:val="Footer"/>
+    <w:uiPriority w:val="99"/>
+    <w:rsid w:val="00A3611E"/>
+  </w:style>
+  <w:style w:type="character" w:customStyle="1" w:styleId="Heading3Char">
+    <w:name w:val="Heading 3 Char"/>
+    <w:basedOn w:val="DefaultParagraphFont"/>
+    <w:link w:val="Heading3"/>
+    <w:uiPriority w:val="9"/>
+    <w:rsid w:val="00787C80"/>
+    <w:rPr>
+      <w:rFonts w:asciiTheme="majorHAnsi" w:eastAsiaTheme="majorEastAsia" w:hAnsiTheme="majorHAnsi" w:cstheme="majorBidi"/>
+      <w:color w:val="243F60" w:themeColor="accent1" w:themeShade="7F"/>
+      <w:sz w:val="24"/>
+      <w:szCs w:val="24"/>
+    </w:rPr>
+  </w:style>
+  <w:style w:type="table" w:styleId="TableGrid">
+    <w:name w:val="Table Grid"/>
+    <w:basedOn w:val="TableNormal"/>
+    <w:uiPriority w:val="39"/>
+    <w:rsid w:val="00216207"/>
+    <w:tblPr>
+      <w:tblBorders>
+        <w:top w:val="single" w:sz="4" w:space="0" w:color="auto"/>
+        <w:left w:val="single" w:sz="4" w:space="0" w:color="auto"/>
+        <w:bottom w:val="single" w:sz="4" w:space="0" w:color="auto"/>
+        <w:right w:val="single" w:sz="4" w:space="0" w:color="auto"/>
+        <w:insideH w:val="single" w:sz="4" w:space="0" w:color="auto"/>
+        <w:insideV w:val="single" w:sz="4" w:space="0" w:color="auto"/>
+      </w:tblBorders>
+    </w:tblPr>
+  </w:style>
+  <w:style w:type="paragraph" w:styleId="BalloonText">
+    <w:name w:val="Balloon Text"/>
+    <w:basedOn w:val="Normal"/>
+    <w:link w:val="BalloonTextChar"/>
+    <w:uiPriority w:val="99"/>
+    <w:semiHidden/>
+    <w:unhideWhenUsed/>
+    <w:rsid w:val="009A0E42"/>
+    <w:pPr>
+      <w:widowControl/>
+    </w:pPr>
+    <w:rPr>
+      <w:rFonts w:ascii="Tahoma" w:hAnsi="Tahoma" w:cs="Tahoma"/>
+      <w:sz w:val="16"/>
+      <w:szCs w:val="16"/>
+    </w:rPr>
+  </w:style>
+  <w:style w:type="character" w:customStyle="1" w:styleId="BalloonTextChar">
+    <w:name w:val="Balloon Text Char"/>
+    <w:basedOn w:val="DefaultParagraphFont"/>
+    <w:link w:val="BalloonText"/>
+    <w:uiPriority w:val="99"/>
+    <w:semiHidden/>
+    <w:rsid w:val="009A0E42"/>
+    <w:rPr>
+      <w:rFonts w:ascii="Tahoma" w:hAnsi="Tahoma" w:cs="Tahoma"/>
+      <w:sz w:val="16"/>
+      <w:szCs w:val="16"/>
+    </w:rPr>
+  </w:style>
   <w:style w:type="character" w:styleId="PlaceholderText">
     <w:name w:val="Placeholder Text"/>
     <w:basedOn w:val="DefaultParagraphFont"/>
     <w:uiPriority w:val="99"/>
     <w:semiHidden/>
-    <w:rsid w:val="00CD37E7"/>
+    <w:rsid w:val="00711659"/>
     <w:rPr>
       <w:color w:val="808080"/>
     </w:rPr>
   </w:style>
+  <w:style w:type="paragraph" w:styleId="NoSpacing">
+    <w:name w:val="No Spacing"/>
+    <w:uiPriority w:val="1"/>
+    <w:qFormat/>
+    <w:rsid w:val="00202F53"/>
+    <w:rPr>
+      <w:rFonts w:ascii="Calibri Light" w:hAnsi="Calibri Light"/>
+    </w:rPr>
+  </w:style>
+  <w:style w:type="character" w:customStyle="1" w:styleId="Heading4Char">
+    <w:name w:val="Heading 4 Char"/>
+    <w:basedOn w:val="DefaultParagraphFont"/>
+    <w:link w:val="Heading4"/>
+    <w:uiPriority w:val="9"/>
+    <w:rsid w:val="00331FF5"/>
+    <w:rPr>
+      <w:rFonts w:asciiTheme="majorHAnsi" w:eastAsiaTheme="majorEastAsia" w:hAnsiTheme="majorHAnsi" w:cstheme="majorBidi"/>
+      <w:i/>
+      <w:iCs/>
+      <w:color w:val="365F91" w:themeColor="accent1" w:themeShade="BF"/>
+    </w:rPr>
+  </w:style>
+  <w:style w:type="character" w:styleId="Hyperlink">
+    <w:name w:val="Hyperlink"/>
+    <w:basedOn w:val="DefaultParagraphFont"/>
+    <w:uiPriority w:val="99"/>
+    <w:semiHidden/>
+    <w:unhideWhenUsed/>
+    <w:rsid w:val="00CE26CC"/>
+    <w:rPr>
+      <w:color w:val="0000FF" w:themeColor="hyperlink"/>
+      <w:u w:val="single"/>
+    </w:rPr>
+  </w:style>
+  <w:style w:type="paragraph" w:styleId="NormalWeb">
+    <w:name w:val="Normal (Web)"/>
+    <w:basedOn w:val="Normal"/>
+    <w:uiPriority w:val="99"/>
+    <w:semiHidden/>
+    <w:unhideWhenUsed/>
+    <w:rsid w:val="002D42E3"/>
+    <w:pPr>
+      <w:widowControl/>
+      <w:spacing w:before="100" w:beforeAutospacing="1" w:after="100" w:afterAutospacing="1"/>
+    </w:pPr>
+    <w:rPr>
+      <w:rFonts w:ascii="Times New Roman" w:eastAsiaTheme="minorEastAsia" w:hAnsi="Times New Roman" w:cs="Times New Roman"/>
+      <w:sz w:val="24"/>
+      <w:szCs w:val="24"/>
+    </w:rPr>
+  </w:style>
+  <w:style w:type="paragraph" w:styleId="Title">
+    <w:name w:val="Title"/>
+    <w:basedOn w:val="Normal"/>
+    <w:next w:val="Normal"/>
+    <w:link w:val="TitleChar"/>
+    <w:uiPriority w:val="10"/>
+    <w:qFormat/>
+    <w:rsid w:val="00105320"/>
+    <w:pPr>
+      <w:contextualSpacing/>
+    </w:pPr>
+    <w:rPr>
+      <w:rFonts w:asciiTheme="majorHAnsi" w:eastAsiaTheme="majorEastAsia" w:hAnsiTheme="majorHAnsi" w:cstheme="majorBidi"/>
+      <w:spacing w:val="-10"/>
+      <w:kern w:val="28"/>
+      <w:sz w:val="56"/>
+      <w:szCs w:val="56"/>
+    </w:rPr>
+  </w:style>
+  <w:style w:type="character" w:customStyle="1" w:styleId="TitleChar">
+    <w:name w:val="Title Char"/>
+    <w:basedOn w:val="DefaultParagraphFont"/>
+    <w:link w:val="Title"/>
+    <w:uiPriority w:val="10"/>
+    <w:rsid w:val="00105320"/>
+    <w:rPr>
+      <w:rFonts w:asciiTheme="majorHAnsi" w:eastAsiaTheme="majorEastAsia" w:hAnsiTheme="majorHAnsi" w:cstheme="majorBidi"/>
+      <w:spacing w:val="-10"/>
+      <w:kern w:val="28"/>
+      <w:sz w:val="56"/>
+      <w:szCs w:val="56"/>
+    </w:rPr>
+  </w:style>
 </w:styles>
-</file>
-
-<file path=word/glossary/webSettings.xml><?xml version="1.0" encoding="utf-8"?>
-<w:webSettings xmlns:mc="http://schemas.openxmlformats.org/markup-compatibility/2006" xmlns:r="http://schemas.openxmlformats.org/officeDocument/2006/relationships" xmlns:w="http://schemas.openxmlformats.org/wordprocessingml/2006/main" xmlns:w14="http://schemas.microsoft.com/office/word/2010/wordml" xmlns:w15="http://schemas.microsoft.com/office/word/2012/wordml" xmlns:w16se="http://schemas.microsoft.com/office/word/2015/wordml/symex" mc:Ignorable="w14 w15 w16se">
-  <w:optimizeForBrowser/>
-  <w:allowPNG/>
-</w:webSettings>
 </file>
 
 <file path=word/theme/theme1.xml><?xml version="1.0" encoding="utf-8"?>

</xml_diff>

<commit_message>
added section numbers to report
</commit_message>
<xml_diff>
--- a/CE391F_Project_report_Alexander_Dunn.docx
+++ b/CE391F_Project_report_Alexander_Dunn.docx
@@ -326,6 +326,12 @@
           <w:rFonts w:eastAsia="Times New Roman"/>
         </w:rPr>
         <w:lastRenderedPageBreak/>
+        <w:t xml:space="preserve">1. </w:t>
+      </w:r>
+      <w:r>
+        <w:rPr>
+          <w:rFonts w:eastAsia="Times New Roman"/>
+        </w:rPr>
         <w:t>Introduction</w:t>
       </w:r>
     </w:p>
@@ -535,6 +541,12 @@
           <w:szCs w:val="24"/>
         </w:rPr>
       </w:pPr>
+      <w:r>
+        <w:rPr>
+          <w:rFonts w:eastAsia="Times New Roman"/>
+        </w:rPr>
+        <w:t xml:space="preserve">2. </w:t>
+      </w:r>
       <w:r>
         <w:rPr>
           <w:rFonts w:eastAsia="Times New Roman"/>
@@ -919,35 +931,7 @@
           <w:rFonts w:eastAsia="Times New Roman" w:cs="Calibri Light"/>
           <w:color w:val="000000"/>
         </w:rPr>
-        <w:t>from the normal distribution shown in Table 1. This provide</w:t>
-      </w:r>
-      <w:r>
-        <w:rPr>
-          <w:rFonts w:eastAsia="Times New Roman" w:cs="Calibri Light"/>
-          <w:color w:val="000000"/>
-        </w:rPr>
-        <w:t>d</w:t>
-      </w:r>
-      <w:r>
-        <w:rPr>
-          <w:rFonts w:eastAsia="Times New Roman" w:cs="Calibri Light"/>
-          <w:color w:val="000000"/>
-        </w:rPr>
-        <w:t xml:space="preserve"> for some variability in driver behavior, and increase</w:t>
-      </w:r>
-      <w:r>
-        <w:rPr>
-          <w:rFonts w:eastAsia="Times New Roman" w:cs="Calibri Light"/>
-          <w:color w:val="000000"/>
-        </w:rPr>
-        <w:t>d</w:t>
-      </w:r>
-      <w:r>
-        <w:rPr>
-          <w:rFonts w:eastAsia="Times New Roman" w:cs="Calibri Light"/>
-          <w:color w:val="000000"/>
-        </w:rPr>
-        <w:t xml:space="preserve"> the realistic nature of the simulation. Additionally, it is impor</w:t>
+        <w:t>from the normal distribution shown in Table 1. This provided for some variability in driver behavior, and increased the realistic nature of the simulation. Additionally, it is impor</w:t>
       </w:r>
       <w:r>
         <w:rPr>
@@ -2932,6 +2916,12 @@
         <w:rPr>
           <w:rFonts w:eastAsia="Times New Roman"/>
         </w:rPr>
+        <w:t xml:space="preserve">3. </w:t>
+      </w:r>
+      <w:r>
+        <w:rPr>
+          <w:rFonts w:eastAsia="Times New Roman"/>
+        </w:rPr>
         <w:t>Methodology</w:t>
       </w:r>
     </w:p>
@@ -2952,6 +2942,12 @@
           <w:rFonts w:eastAsia="Times New Roman"/>
         </w:rPr>
       </w:pPr>
+      <w:r>
+        <w:rPr>
+          <w:rFonts w:eastAsia="Times New Roman"/>
+        </w:rPr>
+        <w:t xml:space="preserve">3.1 </w:t>
+      </w:r>
       <w:r>
         <w:rPr>
           <w:rFonts w:eastAsia="Times New Roman"/>
@@ -3129,6 +3125,12 @@
         <w:rPr>
           <w:rFonts w:eastAsia="Times New Roman"/>
         </w:rPr>
+        <w:t xml:space="preserve">3.2 </w:t>
+      </w:r>
+      <w:r>
+        <w:rPr>
+          <w:rFonts w:eastAsia="Times New Roman"/>
+        </w:rPr>
         <w:t>Extending Gipps’ Model</w:t>
       </w:r>
     </w:p>
@@ -3359,6 +3361,12 @@
           <w:rFonts w:eastAsia="Times New Roman"/>
         </w:rPr>
       </w:pPr>
+      <w:r>
+        <w:rPr>
+          <w:rFonts w:eastAsia="Times New Roman"/>
+        </w:rPr>
+        <w:t xml:space="preserve">3.3 </w:t>
+      </w:r>
       <w:r>
         <w:rPr>
           <w:rFonts w:eastAsia="Times New Roman"/>
@@ -3614,6 +3622,12 @@
         <w:rPr>
           <w:rFonts w:eastAsia="Times New Roman"/>
         </w:rPr>
+        <w:t xml:space="preserve">3.4 </w:t>
+      </w:r>
+      <w:r>
+        <w:rPr>
+          <w:rFonts w:eastAsia="Times New Roman"/>
+        </w:rPr>
         <w:t>Simulating advance detection</w:t>
       </w:r>
     </w:p>
@@ -3993,21 +4007,7 @@
           <w:rFonts w:eastAsia="Times New Roman" w:cs="Calibri Light"/>
           <w:color w:val="000000"/>
         </w:rPr>
-        <w:t>what we term</w:t>
-      </w:r>
-      <w:r>
-        <w:rPr>
-          <w:rFonts w:eastAsia="Times New Roman" w:cs="Calibri Light"/>
-          <w:color w:val="000000"/>
-        </w:rPr>
-        <w:t>ed</w:t>
-      </w:r>
-      <w:r>
-        <w:rPr>
-          <w:rFonts w:eastAsia="Times New Roman" w:cs="Calibri Light"/>
-          <w:color w:val="000000"/>
-        </w:rPr>
-        <w:t xml:space="preserve"> </w:t>
+        <w:t xml:space="preserve">what we termed </w:t>
       </w:r>
       <w:r>
         <w:rPr>
@@ -4035,21 +4035,7 @@
           <w:rFonts w:eastAsia="Times New Roman" w:cs="Calibri Light"/>
           <w:color w:val="000000"/>
         </w:rPr>
-        <w:t xml:space="preserve">” as opposed to a fixed detector. This threshold </w:t>
-      </w:r>
-      <w:r>
-        <w:rPr>
-          <w:rFonts w:eastAsia="Times New Roman" w:cs="Calibri Light"/>
-          <w:color w:val="000000"/>
-        </w:rPr>
-        <w:t xml:space="preserve">translated </w:t>
-      </w:r>
-      <w:r>
-        <w:rPr>
-          <w:rFonts w:eastAsia="Times New Roman" w:cs="Calibri Light"/>
-          <w:color w:val="000000"/>
-        </w:rPr>
-        <w:t>to a</w:t>
+        <w:t>” as opposed to a fixed detector. This threshold translated to a</w:t>
       </w:r>
       <w:r>
         <w:rPr>
@@ -4125,6 +4111,12 @@
           <w:rFonts w:eastAsia="Times New Roman"/>
         </w:rPr>
       </w:pPr>
+      <w:r>
+        <w:rPr>
+          <w:rFonts w:eastAsia="Times New Roman"/>
+        </w:rPr>
+        <w:t xml:space="preserve">3.5 </w:t>
+      </w:r>
       <w:r>
         <w:rPr>
           <w:rFonts w:eastAsia="Times New Roman"/>
@@ -4187,6 +4179,12 @@
           <w:szCs w:val="24"/>
         </w:rPr>
       </w:pPr>
+      <w:r>
+        <w:rPr>
+          <w:rFonts w:eastAsia="Times New Roman"/>
+        </w:rPr>
+        <w:t xml:space="preserve">4. </w:t>
+      </w:r>
       <w:r>
         <w:rPr>
           <w:rFonts w:eastAsia="Times New Roman"/>
@@ -4962,6 +4960,12 @@
           <w:rFonts w:eastAsia="Times New Roman"/>
         </w:rPr>
         <w:lastRenderedPageBreak/>
+        <w:t xml:space="preserve">5. </w:t>
+      </w:r>
+      <w:r>
+        <w:rPr>
+          <w:rFonts w:eastAsia="Times New Roman"/>
+        </w:rPr>
         <w:t>Conclusion</w:t>
       </w:r>
     </w:p>
@@ -5071,82 +5075,97 @@
         </w:rPr>
         <w:t>desirable</w:t>
       </w:r>
+      <w:r>
+        <w:rPr>
+          <w:rFonts w:eastAsia="Times New Roman" w:cs="Calibri Light"/>
+          <w:color w:val="000000"/>
+        </w:rPr>
+        <w:t xml:space="preserve"> to include more advanced V2I applications such as vehicle chaining capabilities and more precise replication of communication constraints. </w:t>
+      </w:r>
+      <w:r>
+        <w:rPr>
+          <w:rFonts w:eastAsia="Times New Roman" w:cs="Calibri Light"/>
+          <w:color w:val="000000"/>
+        </w:rPr>
+        <w:t xml:space="preserve">Eventually, it is our </w:t>
+      </w:r>
+      <w:r>
+        <w:rPr>
+          <w:rFonts w:eastAsia="Times New Roman" w:cs="Calibri Light"/>
+          <w:color w:val="000000"/>
+        </w:rPr>
+        <w:t>goal</w:t>
+      </w:r>
+      <w:r>
+        <w:rPr>
+          <w:rFonts w:eastAsia="Times New Roman" w:cs="Calibri Light"/>
+          <w:color w:val="000000"/>
+        </w:rPr>
+        <w:t xml:space="preserve"> </w:t>
+      </w:r>
+      <w:r>
+        <w:rPr>
+          <w:rFonts w:eastAsia="Times New Roman" w:cs="Calibri Light"/>
+          <w:color w:val="000000"/>
+        </w:rPr>
+        <w:t xml:space="preserve">that a simulation framework such as this could be used to assess the impact of V2I advance detection in a transitionary landscape which would include both connected and non-connected vehicles, as this will be an important proving ground for V2I technology. </w:t>
+      </w:r>
+    </w:p>
+    <w:p>
+      <w:pPr>
+        <w:widowControl/>
+        <w:rPr>
+          <w:rFonts w:eastAsia="Times New Roman" w:cs="Calibri Light"/>
+          <w:color w:val="000000"/>
+        </w:rPr>
+      </w:pPr>
+    </w:p>
+    <w:p>
+      <w:pPr>
+        <w:pStyle w:val="Heading1"/>
+        <w:rPr>
+          <w:rFonts w:eastAsia="Times New Roman"/>
+        </w:rPr>
+      </w:pPr>
+      <w:r>
+        <w:rPr>
+          <w:rFonts w:eastAsia="Times New Roman"/>
+        </w:rPr>
+        <w:t xml:space="preserve">6. </w:t>
+      </w:r>
+      <w:r>
+        <w:rPr>
+          <w:rFonts w:eastAsia="Times New Roman"/>
+        </w:rPr>
+        <w:t>References</w:t>
+      </w:r>
+    </w:p>
+    <w:p/>
+    <w:p>
+      <w:r>
+        <w:t>Alexander, W., X. Hong, A. Hainen. “</w:t>
+      </w:r>
+      <w:r>
+        <w:t>V2I Communication-Enables Real-Time Intersection Traffic Signal</w:t>
+      </w:r>
+    </w:p>
+    <w:p>
+      <w:pPr>
+        <w:ind w:firstLine="720"/>
+      </w:pPr>
+      <w:r>
+        <w:t>Sched</w:t>
+      </w:r>
+      <w:r>
+        <w:t>uling.” Association for Computing Machinery</w:t>
+      </w:r>
+      <w:r>
+        <w:t xml:space="preserve"> Southeast Conference</w:t>
+      </w:r>
       <w:bookmarkStart w:id="0" w:name="_GoBack"/>
       <w:bookmarkEnd w:id="0"/>
       <w:r>
-        <w:rPr>
-          <w:rFonts w:eastAsia="Times New Roman" w:cs="Calibri Light"/>
-          <w:color w:val="000000"/>
-        </w:rPr>
-        <w:t xml:space="preserve"> to include more advanced V2I applications such as vehicle chaining capabilities and more precise replication of communication constraints. </w:t>
-      </w:r>
-      <w:r>
-        <w:rPr>
-          <w:rFonts w:eastAsia="Times New Roman" w:cs="Calibri Light"/>
-          <w:color w:val="000000"/>
-        </w:rPr>
-        <w:t xml:space="preserve">Eventually, it is our </w:t>
-      </w:r>
-      <w:r>
-        <w:rPr>
-          <w:rFonts w:eastAsia="Times New Roman" w:cs="Calibri Light"/>
-          <w:color w:val="000000"/>
-        </w:rPr>
-        <w:t>goal</w:t>
-      </w:r>
-      <w:r>
-        <w:rPr>
-          <w:rFonts w:eastAsia="Times New Roman" w:cs="Calibri Light"/>
-          <w:color w:val="000000"/>
-        </w:rPr>
-        <w:t xml:space="preserve"> </w:t>
-      </w:r>
-      <w:r>
-        <w:rPr>
-          <w:rFonts w:eastAsia="Times New Roman" w:cs="Calibri Light"/>
-          <w:color w:val="000000"/>
-        </w:rPr>
-        <w:t xml:space="preserve">that a simulation framework such as this could be used to assess the impact of V2I advance detection in a transitionary landscape which would include both connected and non-connected vehicles, as this will be an important proving ground for V2I technology. </w:t>
-      </w:r>
-    </w:p>
-    <w:p>
-      <w:pPr>
-        <w:widowControl/>
-        <w:rPr>
-          <w:rFonts w:eastAsia="Times New Roman" w:cs="Calibri Light"/>
-          <w:color w:val="000000"/>
-        </w:rPr>
-      </w:pPr>
-    </w:p>
-    <w:p>
-      <w:pPr>
-        <w:pStyle w:val="Heading1"/>
-        <w:rPr>
-          <w:rFonts w:eastAsia="Times New Roman"/>
-        </w:rPr>
-      </w:pPr>
-      <w:r>
-        <w:rPr>
-          <w:rFonts w:eastAsia="Times New Roman"/>
-        </w:rPr>
-        <w:t>References</w:t>
-      </w:r>
-    </w:p>
-    <w:p/>
-    <w:p>
-      <w:r>
-        <w:t>Alexander, W., X. Hong, A. Hainen. “</w:t>
-      </w:r>
-      <w:r>
-        <w:t>V2I Communication-Enables Real-Time Intersection Traffic Signal</w:t>
-      </w:r>
-    </w:p>
-    <w:p>
-      <w:pPr>
-        <w:ind w:firstLine="720"/>
-      </w:pPr>
-      <w:r>
-        <w:t>Scheduling.” The University of Alabama, 2017.</w:t>
+        <w:t>, 2017.</w:t>
       </w:r>
     </w:p>
     <w:p/>
@@ -9122,7 +9141,7 @@
 </file>
 
 <file path=customXml/itemProps1.xml><?xml version="1.0" encoding="utf-8"?>
-<ds:datastoreItem xmlns:ds="http://schemas.openxmlformats.org/officeDocument/2006/customXml" ds:itemID="{4EBC7D94-9953-41B7-8B1F-1139B7982AAA}">
+<ds:datastoreItem xmlns:ds="http://schemas.openxmlformats.org/officeDocument/2006/customXml" ds:itemID="{9AFC5118-F6C4-4CED-A53A-32AF4621E517}">
   <ds:schemaRefs>
     <ds:schemaRef ds:uri="http://schemas.openxmlformats.org/officeDocument/2006/bibliography"/>
   </ds:schemaRefs>

</xml_diff>